<commit_message>
ADD changes in main with changes in the principal document word "plantilla" and resolve the problemes on the principals function
</commit_message>
<xml_diff>
--- a/at-plantilla-Documento1.docx
+++ b/at-plantilla-Documento1.docx
@@ -562,57 +562,56 @@
     </w:p>
     <w:tbl>
       <w:tblPr>
-        <w:tblStyle w:val="TableNormal"/>
-        <w:tblW w:w="5000" w:type="pct"/>
-        <w:tblInd w:w="0" w:type="dxa"/>
-        <w:tblBorders>
-          <w:top w:val="single" w:sz="4" w:space="0" w:color="000000"/>
-          <w:left w:val="single" w:sz="4" w:space="0" w:color="000000"/>
-          <w:bottom w:val="single" w:sz="4" w:space="0" w:color="000000"/>
-          <w:right w:val="single" w:sz="4" w:space="0" w:color="000000"/>
-          <w:insideH w:val="single" w:sz="4" w:space="0" w:color="000000"/>
-          <w:insideV w:val="single" w:sz="4" w:space="0" w:color="000000"/>
-        </w:tblBorders>
-        <w:tblLook w:val="01E0" w:firstRow="1" w:lastRow="1" w:firstColumn="1" w:lastColumn="1" w:noHBand="0" w:noVBand="0"/>
+        <w:tblW w:w="9960" w:type="dxa"/>
+        <w:tblLook w:val="04A0" w:firstRow="1" w:lastRow="0" w:firstColumn="1" w:lastColumn="0" w:noHBand="0" w:noVBand="1"/>
       </w:tblPr>
       <w:tblGrid>
-        <w:gridCol w:w="916"/>
-        <w:gridCol w:w="2930"/>
-        <w:gridCol w:w="3111"/>
-        <w:gridCol w:w="2956"/>
+        <w:gridCol w:w="940"/>
+        <w:gridCol w:w="3000"/>
+        <w:gridCol w:w="3020"/>
+        <w:gridCol w:w="3000"/>
       </w:tblGrid>
       <w:tr>
         <w:trPr>
-          <w:trHeight w:val="224"/>
+          <w:trHeight w:val="300"/>
         </w:trPr>
         <w:tc>
           <w:tcPr>
-            <w:tcW w:w="462" w:type="pct"/>
+            <w:tcW w:w="940" w:type="dxa"/>
             <w:tcBorders>
-              <w:top w:val="single" w:sz="4" w:space="0" w:color="000000"/>
-              <w:left w:val="single" w:sz="4" w:space="0" w:color="000000"/>
-              <w:bottom w:val="single" w:sz="4" w:space="0" w:color="000000"/>
-              <w:right w:val="single" w:sz="4" w:space="0" w:color="000000"/>
+              <w:top w:val="single" w:sz="4" w:space="0" w:color="auto"/>
+              <w:left w:val="single" w:sz="4" w:space="0" w:color="auto"/>
+              <w:bottom w:val="single" w:sz="4" w:space="0" w:color="auto"/>
+              <w:right w:val="single" w:sz="4" w:space="0" w:color="auto"/>
             </w:tcBorders>
-            <w:shd w:val="clear" w:color="auto" w:fill="00AFEF"/>
+            <w:shd w:val="clear" w:color="000000" w:fill="00B0F0"/>
+            <w:noWrap/>
             <w:vAlign w:val="center"/>
             <w:hideMark/>
           </w:tcPr>
           <w:p>
             <w:pPr>
-              <w:pStyle w:val="TableParagraph"/>
-              <w:ind w:left="231" w:right="224"/>
+              <w:spacing w:after="0" w:line="240" w:lineRule="auto"/>
+              <w:jc w:val="center"/>
               <w:rPr>
+                <w:rFonts w:ascii="Times New Roman" w:eastAsia="Times New Roman" w:hAnsi="Times New Roman" w:cs="Times New Roman"/>
                 <w:b/>
+                <w:bCs/>
+                <w:color w:val="000000"/>
                 <w:sz w:val="20"/>
                 <w:szCs w:val="20"/>
+                <w:lang w:val="en-US"/>
               </w:rPr>
             </w:pPr>
             <w:r>
               <w:rPr>
+                <w:rFonts w:ascii="Times New Roman" w:eastAsia="Times New Roman" w:hAnsi="Times New Roman" w:cs="Times New Roman"/>
                 <w:b/>
+                <w:bCs/>
+                <w:color w:val="000000"/>
                 <w:sz w:val="20"/>
                 <w:szCs w:val="20"/>
+                <w:lang w:val="en-US"/>
               </w:rPr>
               <w:t>Ord.</w:t>
             </w:r>
@@ -620,1664 +619,559 @@
         </w:tc>
         <w:tc>
           <w:tcPr>
-            <w:tcW w:w="1478" w:type="pct"/>
+            <w:tcW w:w="3000" w:type="dxa"/>
             <w:tcBorders>
-              <w:top w:val="single" w:sz="4" w:space="0" w:color="000000"/>
-              <w:left w:val="single" w:sz="4" w:space="0" w:color="000000"/>
-              <w:bottom w:val="single" w:sz="4" w:space="0" w:color="000000"/>
-              <w:right w:val="single" w:sz="4" w:space="0" w:color="000000"/>
+              <w:top w:val="single" w:sz="4" w:space="0" w:color="auto"/>
+              <w:left w:val="nil"/>
+              <w:bottom w:val="single" w:sz="4" w:space="0" w:color="auto"/>
+              <w:right w:val="single" w:sz="4" w:space="0" w:color="auto"/>
             </w:tcBorders>
-            <w:shd w:val="clear" w:color="auto" w:fill="00AFEF"/>
+            <w:shd w:val="clear" w:color="000000" w:fill="00B0F0"/>
+            <w:noWrap/>
             <w:vAlign w:val="center"/>
             <w:hideMark/>
           </w:tcPr>
           <w:p>
             <w:pPr>
-              <w:pStyle w:val="TableParagraph"/>
-              <w:spacing w:line="268" w:lineRule="auto"/>
-              <w:ind w:right="217"/>
+              <w:spacing w:after="0" w:line="240" w:lineRule="auto"/>
+              <w:jc w:val="center"/>
               <w:rPr>
+                <w:rFonts w:ascii="Times New Roman" w:eastAsia="Times New Roman" w:hAnsi="Times New Roman" w:cs="Times New Roman"/>
                 <w:b/>
+                <w:bCs/>
+                <w:color w:val="000000"/>
                 <w:sz w:val="20"/>
                 <w:szCs w:val="20"/>
+                <w:lang w:val="en-US"/>
               </w:rPr>
             </w:pPr>
+            <w:proofErr w:type="spellStart"/>
             <w:r>
               <w:rPr>
+                <w:rFonts w:ascii="Times New Roman" w:eastAsia="Times New Roman" w:hAnsi="Times New Roman" w:cs="Times New Roman"/>
                 <w:b/>
+                <w:bCs/>
+                <w:color w:val="000000"/>
                 <w:sz w:val="20"/>
                 <w:szCs w:val="20"/>
+                <w:lang w:val="en-US"/>
               </w:rPr>
-              <w:t>Número T/C</w:t>
+              <w:t>Número</w:t>
+            </w:r>
+            <w:proofErr w:type="spellEnd"/>
+            <w:r>
+              <w:rPr>
+                <w:rFonts w:ascii="Times New Roman" w:eastAsia="Times New Roman" w:hAnsi="Times New Roman" w:cs="Times New Roman"/>
+                <w:b/>
+                <w:bCs/>
+                <w:color w:val="000000"/>
+                <w:sz w:val="20"/>
+                <w:szCs w:val="20"/>
+                <w:lang w:val="en-US"/>
+              </w:rPr>
+              <w:t xml:space="preserve"> T/C</w:t>
             </w:r>
           </w:p>
         </w:tc>
         <w:tc>
           <w:tcPr>
-            <w:tcW w:w="1569" w:type="pct"/>
+            <w:tcW w:w="3020" w:type="dxa"/>
             <w:tcBorders>
-              <w:top w:val="single" w:sz="4" w:space="0" w:color="000000"/>
-              <w:left w:val="single" w:sz="4" w:space="0" w:color="000000"/>
-              <w:bottom w:val="single" w:sz="4" w:space="0" w:color="000000"/>
-              <w:right w:val="single" w:sz="4" w:space="0" w:color="000000"/>
+              <w:top w:val="single" w:sz="4" w:space="0" w:color="auto"/>
+              <w:left w:val="nil"/>
+              <w:bottom w:val="single" w:sz="4" w:space="0" w:color="auto"/>
+              <w:right w:val="single" w:sz="4" w:space="0" w:color="auto"/>
             </w:tcBorders>
-            <w:shd w:val="clear" w:color="auto" w:fill="00AFEF"/>
+            <w:shd w:val="clear" w:color="000000" w:fill="00B0F0"/>
+            <w:noWrap/>
             <w:vAlign w:val="center"/>
             <w:hideMark/>
           </w:tcPr>
           <w:p>
             <w:pPr>
-              <w:pStyle w:val="TableParagraph"/>
-              <w:ind w:left="157" w:right="152"/>
+              <w:spacing w:after="0" w:line="240" w:lineRule="auto"/>
+              <w:jc w:val="center"/>
               <w:rPr>
+                <w:rFonts w:ascii="Times New Roman" w:eastAsia="Times New Roman" w:hAnsi="Times New Roman" w:cs="Times New Roman"/>
                 <w:b/>
+                <w:bCs/>
+                <w:color w:val="000000"/>
                 <w:sz w:val="20"/>
                 <w:szCs w:val="20"/>
+                <w:lang w:val="en-US"/>
+              </w:rPr>
+            </w:pPr>
+            <w:proofErr w:type="spellStart"/>
+            <w:r>
+              <w:rPr>
+                <w:rFonts w:ascii="Times New Roman" w:eastAsia="Times New Roman" w:hAnsi="Times New Roman" w:cs="Times New Roman"/>
+                <w:b/>
+                <w:bCs/>
+                <w:color w:val="000000"/>
+                <w:sz w:val="20"/>
+                <w:szCs w:val="20"/>
+                <w:lang w:val="en-US"/>
+              </w:rPr>
+              <w:t>Concepto</w:t>
+            </w:r>
+            <w:proofErr w:type="spellEnd"/>
+          </w:p>
+        </w:tc>
+        <w:tc>
+          <w:tcPr>
+            <w:tcW w:w="3000" w:type="dxa"/>
+            <w:tcBorders>
+              <w:top w:val="single" w:sz="4" w:space="0" w:color="auto"/>
+              <w:left w:val="nil"/>
+              <w:bottom w:val="single" w:sz="4" w:space="0" w:color="auto"/>
+              <w:right w:val="single" w:sz="4" w:space="0" w:color="auto"/>
+            </w:tcBorders>
+            <w:shd w:val="clear" w:color="000000" w:fill="00B0F0"/>
+            <w:noWrap/>
+            <w:vAlign w:val="center"/>
+            <w:hideMark/>
+          </w:tcPr>
+          <w:p>
+            <w:pPr>
+              <w:spacing w:after="0" w:line="240" w:lineRule="auto"/>
+              <w:jc w:val="center"/>
+              <w:rPr>
+                <w:rFonts w:ascii="Times New Roman" w:eastAsia="Times New Roman" w:hAnsi="Times New Roman" w:cs="Times New Roman"/>
+                <w:b/>
+                <w:bCs/>
+                <w:color w:val="000000"/>
+                <w:sz w:val="20"/>
+                <w:szCs w:val="20"/>
+                <w:lang w:val="en-US"/>
               </w:rPr>
             </w:pPr>
             <w:r>
               <w:rPr>
+                <w:rFonts w:ascii="Times New Roman" w:eastAsia="Times New Roman" w:hAnsi="Times New Roman" w:cs="Times New Roman"/>
                 <w:b/>
+                <w:bCs/>
+                <w:color w:val="000000"/>
                 <w:sz w:val="20"/>
                 <w:szCs w:val="20"/>
+                <w:lang w:val="en-US"/>
               </w:rPr>
-              <w:t>Concepto</w:t>
+              <w:t xml:space="preserve">Valor capital </w:t>
+            </w:r>
+            <w:proofErr w:type="spellStart"/>
+            <w:r>
+              <w:rPr>
+                <w:rFonts w:ascii="Times New Roman" w:eastAsia="Times New Roman" w:hAnsi="Times New Roman" w:cs="Times New Roman"/>
+                <w:b/>
+                <w:bCs/>
+                <w:color w:val="000000"/>
+                <w:sz w:val="20"/>
+                <w:szCs w:val="20"/>
+                <w:lang w:val="en-US"/>
+              </w:rPr>
+              <w:t>adeudado</w:t>
+            </w:r>
+            <w:proofErr w:type="spellEnd"/>
+          </w:p>
+        </w:tc>
+      </w:tr>
+    </w:tbl>
+    <w:p>
+      <w:pPr>
+        <w:pStyle w:val="Sinespaciado"/>
+        <w:spacing w:line="276" w:lineRule="auto"/>
+        <w:ind w:right="-2"/>
+        <w:jc w:val="center"/>
+        <w:rPr>
+          <w:rFonts w:ascii="Times New Roman" w:hAnsi="Times New Roman" w:cs="Times New Roman"/>
+          <w:sz w:val="20"/>
+          <w:szCs w:val="20"/>
+          <w:lang w:val="en-US"/>
+        </w:rPr>
+      </w:pPr>
+      <w:r>
+        <w:rPr>
+          <w:rFonts w:ascii="Times New Roman" w:hAnsi="Times New Roman" w:cs="Times New Roman"/>
+          <w:sz w:val="20"/>
+          <w:szCs w:val="20"/>
+          <w:lang w:val="en-US"/>
+        </w:rPr>
+        <w:t xml:space="preserve">{% for row in </w:t>
+      </w:r>
+      <w:proofErr w:type="spellStart"/>
+      <w:r>
+        <w:rPr>
+          <w:rFonts w:ascii="Times New Roman" w:hAnsi="Times New Roman" w:cs="Times New Roman"/>
+          <w:sz w:val="20"/>
+          <w:szCs w:val="20"/>
+          <w:lang w:val="en-US"/>
+        </w:rPr>
+        <w:t>tabla_datos</w:t>
+      </w:r>
+      <w:r>
+        <w:rPr>
+          <w:rFonts w:ascii="Times New Roman" w:hAnsi="Times New Roman" w:cs="Times New Roman"/>
+          <w:sz w:val="20"/>
+          <w:szCs w:val="20"/>
+          <w:lang w:val="en-US"/>
+        </w:rPr>
+        <w:t>_capital</w:t>
+      </w:r>
+      <w:proofErr w:type="spellEnd"/>
+      <w:r>
+        <w:rPr>
+          <w:rFonts w:ascii="Times New Roman" w:hAnsi="Times New Roman" w:cs="Times New Roman"/>
+          <w:sz w:val="20"/>
+          <w:szCs w:val="20"/>
+          <w:lang w:val="en-US"/>
+        </w:rPr>
+        <w:t xml:space="preserve"> %}</w:t>
+      </w:r>
+    </w:p>
+    <w:tbl>
+      <w:tblPr>
+        <w:tblW w:w="9960" w:type="dxa"/>
+        <w:tblLook w:val="04A0" w:firstRow="1" w:lastRow="0" w:firstColumn="1" w:lastColumn="0" w:noHBand="0" w:noVBand="1"/>
+      </w:tblPr>
+      <w:tblGrid>
+        <w:gridCol w:w="1228"/>
+        <w:gridCol w:w="3000"/>
+        <w:gridCol w:w="3020"/>
+        <w:gridCol w:w="3000"/>
+      </w:tblGrid>
+      <w:tr>
+        <w:trPr>
+          <w:trHeight w:val="300"/>
+        </w:trPr>
+        <w:tc>
+          <w:tcPr>
+            <w:tcW w:w="940" w:type="dxa"/>
+            <w:tcBorders>
+              <w:top w:val="single" w:sz="4" w:space="0" w:color="auto"/>
+              <w:left w:val="single" w:sz="4" w:space="0" w:color="auto"/>
+              <w:bottom w:val="single" w:sz="4" w:space="0" w:color="auto"/>
+              <w:right w:val="single" w:sz="4" w:space="0" w:color="auto"/>
+            </w:tcBorders>
+            <w:shd w:val="clear" w:color="auto" w:fill="auto"/>
+            <w:noWrap/>
+            <w:vAlign w:val="center"/>
+            <w:hideMark/>
+          </w:tcPr>
+          <w:p>
+            <w:pPr>
+              <w:spacing w:after="0" w:line="240" w:lineRule="auto"/>
+              <w:jc w:val="center"/>
+              <w:rPr>
+                <w:rFonts w:ascii="Times New Roman" w:eastAsia="Times New Roman" w:hAnsi="Times New Roman" w:cs="Times New Roman"/>
+                <w:color w:val="000000"/>
+                <w:sz w:val="20"/>
+                <w:szCs w:val="20"/>
+                <w:lang w:val="en-US"/>
+              </w:rPr>
+            </w:pPr>
+            <w:r>
+              <w:rPr>
+                <w:rFonts w:ascii="Times New Roman" w:eastAsia="Times New Roman" w:hAnsi="Times New Roman" w:cs="Times New Roman"/>
+                <w:color w:val="000000"/>
+                <w:sz w:val="20"/>
+                <w:szCs w:val="20"/>
+                <w:lang w:val="en-US"/>
+              </w:rPr>
+              <w:t>{{</w:t>
+            </w:r>
+            <w:proofErr w:type="spellStart"/>
+            <w:r>
+              <w:rPr>
+                <w:rFonts w:ascii="Times New Roman" w:eastAsia="Times New Roman" w:hAnsi="Times New Roman" w:cs="Times New Roman"/>
+                <w:color w:val="000000"/>
+                <w:sz w:val="20"/>
+                <w:szCs w:val="20"/>
+                <w:lang w:val="en-US"/>
+              </w:rPr>
+              <w:t>row.ord</w:t>
+            </w:r>
+            <w:proofErr w:type="spellEnd"/>
+            <w:r>
+              <w:rPr>
+                <w:rFonts w:ascii="Times New Roman" w:eastAsia="Times New Roman" w:hAnsi="Times New Roman" w:cs="Times New Roman"/>
+                <w:color w:val="000000"/>
+                <w:sz w:val="20"/>
+                <w:szCs w:val="20"/>
+                <w:lang w:val="en-US"/>
+              </w:rPr>
+              <w:t>}}</w:t>
             </w:r>
           </w:p>
         </w:tc>
         <w:tc>
           <w:tcPr>
-            <w:tcW w:w="1491" w:type="pct"/>
+            <w:tcW w:w="3000" w:type="dxa"/>
             <w:tcBorders>
-              <w:top w:val="single" w:sz="4" w:space="0" w:color="000000"/>
-              <w:left w:val="single" w:sz="4" w:space="0" w:color="000000"/>
-              <w:bottom w:val="single" w:sz="4" w:space="0" w:color="000000"/>
-              <w:right w:val="single" w:sz="4" w:space="0" w:color="000000"/>
+              <w:top w:val="single" w:sz="4" w:space="0" w:color="auto"/>
+              <w:left w:val="nil"/>
+              <w:bottom w:val="single" w:sz="4" w:space="0" w:color="auto"/>
+              <w:right w:val="single" w:sz="4" w:space="0" w:color="auto"/>
             </w:tcBorders>
-            <w:shd w:val="clear" w:color="auto" w:fill="00AFEF"/>
+            <w:shd w:val="clear" w:color="auto" w:fill="auto"/>
+            <w:noWrap/>
             <w:vAlign w:val="center"/>
             <w:hideMark/>
           </w:tcPr>
           <w:p>
             <w:pPr>
-              <w:pStyle w:val="TableParagraph"/>
-              <w:ind w:left="157" w:right="152"/>
+              <w:spacing w:after="0" w:line="240" w:lineRule="auto"/>
+              <w:jc w:val="center"/>
               <w:rPr>
-                <w:b/>
+                <w:rFonts w:ascii="Times New Roman" w:eastAsia="Times New Roman" w:hAnsi="Times New Roman" w:cs="Times New Roman"/>
+                <w:color w:val="000000"/>
                 <w:sz w:val="20"/>
                 <w:szCs w:val="20"/>
+                <w:lang w:val="en-US"/>
               </w:rPr>
             </w:pPr>
             <w:r>
               <w:rPr>
-                <w:b/>
+                <w:rFonts w:ascii="Times New Roman" w:eastAsia="Times New Roman" w:hAnsi="Times New Roman" w:cs="Times New Roman"/>
+                <w:color w:val="000000"/>
                 <w:sz w:val="20"/>
                 <w:szCs w:val="20"/>
+                <w:lang w:val="en-US"/>
               </w:rPr>
-              <w:t>Valor</w:t>
+              <w:t>{{</w:t>
             </w:r>
+            <w:proofErr w:type="spellStart"/>
             <w:r>
               <w:rPr>
-                <w:b/>
-                <w:spacing w:val="-6"/>
+                <w:rFonts w:ascii="Times New Roman" w:eastAsia="Times New Roman" w:hAnsi="Times New Roman" w:cs="Times New Roman"/>
+                <w:color w:val="000000"/>
                 <w:sz w:val="20"/>
                 <w:szCs w:val="20"/>
+                <w:lang w:val="en-US"/>
               </w:rPr>
-              <w:t xml:space="preserve"> </w:t>
+              <w:t>row.titulo_credito</w:t>
             </w:r>
+            <w:proofErr w:type="spellEnd"/>
             <w:r>
               <w:rPr>
-                <w:b/>
+                <w:rFonts w:ascii="Times New Roman" w:eastAsia="Times New Roman" w:hAnsi="Times New Roman" w:cs="Times New Roman"/>
+                <w:color w:val="000000"/>
                 <w:sz w:val="20"/>
                 <w:szCs w:val="20"/>
+                <w:lang w:val="en-US"/>
               </w:rPr>
-              <w:t>capital</w:t>
-            </w:r>
-            <w:r>
-              <w:rPr>
-                <w:b/>
-                <w:spacing w:val="-5"/>
-                <w:sz w:val="20"/>
-                <w:szCs w:val="20"/>
-              </w:rPr>
-              <w:t xml:space="preserve"> </w:t>
-            </w:r>
-            <w:r>
-              <w:rPr>
-                <w:b/>
-                <w:sz w:val="20"/>
-                <w:szCs w:val="20"/>
-              </w:rPr>
-              <w:t>adeudado</w:t>
-            </w:r>
-          </w:p>
-        </w:tc>
-      </w:tr>
-      <w:tr>
-        <w:trPr>
-          <w:trHeight w:val="146"/>
-        </w:trPr>
-        <w:tc>
-          <w:tcPr>
-            <w:tcW w:w="462" w:type="pct"/>
-            <w:tcBorders>
-              <w:top w:val="single" w:sz="4" w:space="0" w:color="000000"/>
-              <w:left w:val="single" w:sz="4" w:space="0" w:color="000000"/>
-              <w:bottom w:val="single" w:sz="4" w:space="0" w:color="000000"/>
-              <w:right w:val="single" w:sz="4" w:space="0" w:color="000000"/>
-            </w:tcBorders>
-            <w:vAlign w:val="center"/>
-          </w:tcPr>
-          <w:p>
-            <w:pPr>
-              <w:pStyle w:val="TableParagraph"/>
-              <w:numPr>
-                <w:ilvl w:val="0"/>
-                <w:numId w:val="2"/>
-              </w:numPr>
-              <w:spacing w:line="178" w:lineRule="exact"/>
-              <w:rPr>
-                <w:sz w:val="20"/>
-                <w:szCs w:val="20"/>
-              </w:rPr>
-            </w:pPr>
-          </w:p>
-        </w:tc>
-        <w:tc>
-          <w:tcPr>
-            <w:tcW w:w="1478" w:type="pct"/>
-            <w:tcBorders>
-              <w:top w:val="single" w:sz="4" w:space="0" w:color="000000"/>
-              <w:left w:val="single" w:sz="4" w:space="0" w:color="000000"/>
-              <w:bottom w:val="single" w:sz="4" w:space="0" w:color="000000"/>
-              <w:right w:val="single" w:sz="4" w:space="0" w:color="000000"/>
-            </w:tcBorders>
-            <w:vAlign w:val="center"/>
-          </w:tcPr>
-          <w:p>
-            <w:pPr>
-              <w:spacing w:line="240" w:lineRule="auto"/>
-              <w:jc w:val="center"/>
-              <w:rPr>
-                <w:rFonts w:ascii="Times New Roman" w:hAnsi="Times New Roman" w:cs="Times New Roman"/>
-                <w:sz w:val="20"/>
-                <w:szCs w:val="20"/>
-                <w:highlight w:val="yellow"/>
-              </w:rPr>
-            </w:pPr>
-            <w:r>
-              <w:rPr>
-                <w:rFonts w:ascii="Times New Roman" w:hAnsi="Times New Roman" w:cs="Times New Roman"/>
-                <w:sz w:val="20"/>
-                <w:szCs w:val="20"/>
-                <w:highlight w:val="yellow"/>
-              </w:rPr>
-              <w:t>46423767</w:t>
+              <w:t>}}</w:t>
             </w:r>
           </w:p>
         </w:tc>
         <w:tc>
           <w:tcPr>
-            <w:tcW w:w="1569" w:type="pct"/>
+            <w:tcW w:w="3020" w:type="dxa"/>
             <w:tcBorders>
-              <w:top w:val="single" w:sz="4" w:space="0" w:color="000000"/>
-              <w:left w:val="single" w:sz="4" w:space="0" w:color="000000"/>
-              <w:bottom w:val="single" w:sz="4" w:space="0" w:color="000000"/>
-              <w:right w:val="single" w:sz="4" w:space="0" w:color="000000"/>
+              <w:top w:val="single" w:sz="4" w:space="0" w:color="auto"/>
+              <w:left w:val="nil"/>
+              <w:bottom w:val="single" w:sz="4" w:space="0" w:color="auto"/>
+              <w:right w:val="single" w:sz="4" w:space="0" w:color="auto"/>
             </w:tcBorders>
+            <w:shd w:val="clear" w:color="auto" w:fill="auto"/>
+            <w:noWrap/>
             <w:vAlign w:val="center"/>
             <w:hideMark/>
           </w:tcPr>
           <w:p>
             <w:pPr>
-              <w:spacing w:line="240" w:lineRule="auto"/>
+              <w:spacing w:after="0" w:line="240" w:lineRule="auto"/>
               <w:jc w:val="center"/>
               <w:rPr>
-                <w:rFonts w:ascii="Times New Roman" w:hAnsi="Times New Roman" w:cs="Times New Roman"/>
+                <w:rFonts w:ascii="Times New Roman" w:eastAsia="Times New Roman" w:hAnsi="Times New Roman" w:cs="Times New Roman"/>
+                <w:color w:val="000000"/>
                 <w:sz w:val="20"/>
                 <w:szCs w:val="20"/>
+                <w:lang w:val="en-US"/>
               </w:rPr>
             </w:pPr>
             <w:r>
               <w:rPr>
-                <w:rFonts w:ascii="Times New Roman" w:hAnsi="Times New Roman" w:cs="Times New Roman"/>
+                <w:rFonts w:ascii="Times New Roman" w:eastAsia="Times New Roman" w:hAnsi="Times New Roman" w:cs="Times New Roman"/>
+                <w:color w:val="000000"/>
                 <w:sz w:val="20"/>
                 <w:szCs w:val="20"/>
+                <w:lang w:val="en-US"/>
               </w:rPr>
-              <w:t xml:space="preserve">PLANILLA DE </w:t>
+              <w:t>{{</w:t>
             </w:r>
+            <w:proofErr w:type="spellStart"/>
             <w:r>
               <w:rPr>
-                <w:rFonts w:ascii="Times New Roman" w:hAnsi="Times New Roman" w:cs="Times New Roman"/>
+                <w:rFonts w:ascii="Times New Roman" w:eastAsia="Times New Roman" w:hAnsi="Times New Roman" w:cs="Times New Roman"/>
+                <w:color w:val="000000"/>
                 <w:sz w:val="20"/>
                 <w:szCs w:val="20"/>
-                <w:highlight w:val="yellow"/>
+                <w:lang w:val="en-US"/>
               </w:rPr>
-              <w:t>APORTES</w:t>
+              <w:t>row.concepto</w:t>
+            </w:r>
+            <w:proofErr w:type="spellEnd"/>
+            <w:r>
+              <w:rPr>
+                <w:rFonts w:ascii="Times New Roman" w:eastAsia="Times New Roman" w:hAnsi="Times New Roman" w:cs="Times New Roman"/>
+                <w:color w:val="000000"/>
+                <w:sz w:val="20"/>
+                <w:szCs w:val="20"/>
+                <w:lang w:val="en-US"/>
+              </w:rPr>
+              <w:t>}}</w:t>
             </w:r>
           </w:p>
         </w:tc>
         <w:tc>
           <w:tcPr>
-            <w:tcW w:w="1491" w:type="pct"/>
+            <w:tcW w:w="3000" w:type="dxa"/>
             <w:tcBorders>
-              <w:top w:val="single" w:sz="4" w:space="0" w:color="000000"/>
-              <w:left w:val="single" w:sz="4" w:space="0" w:color="000000"/>
-              <w:bottom w:val="single" w:sz="4" w:space="0" w:color="000000"/>
-              <w:right w:val="single" w:sz="4" w:space="0" w:color="000000"/>
+              <w:top w:val="single" w:sz="4" w:space="0" w:color="auto"/>
+              <w:left w:val="nil"/>
+              <w:bottom w:val="single" w:sz="4" w:space="0" w:color="auto"/>
+              <w:right w:val="single" w:sz="4" w:space="0" w:color="auto"/>
             </w:tcBorders>
-            <w:vAlign w:val="center"/>
-          </w:tcPr>
-          <w:p>
-            <w:pPr>
-              <w:pStyle w:val="TableParagraph"/>
-              <w:spacing w:line="178" w:lineRule="exact"/>
-              <w:ind w:left="157" w:right="150"/>
-              <w:rPr>
-                <w:sz w:val="20"/>
-                <w:szCs w:val="20"/>
-              </w:rPr>
-            </w:pPr>
-            <w:r>
-              <w:rPr>
-                <w:sz w:val="20"/>
-                <w:szCs w:val="20"/>
-                <w:highlight w:val="yellow"/>
-              </w:rPr>
-              <w:t>162,00</w:t>
-            </w:r>
-          </w:p>
-        </w:tc>
-      </w:tr>
-      <w:tr>
-        <w:trPr>
-          <w:trHeight w:val="146"/>
-        </w:trPr>
-        <w:tc>
-          <w:tcPr>
-            <w:tcW w:w="462" w:type="pct"/>
-            <w:tcBorders>
-              <w:top w:val="single" w:sz="4" w:space="0" w:color="000000"/>
-              <w:left w:val="single" w:sz="4" w:space="0" w:color="000000"/>
-              <w:bottom w:val="single" w:sz="4" w:space="0" w:color="000000"/>
-              <w:right w:val="single" w:sz="4" w:space="0" w:color="000000"/>
-            </w:tcBorders>
-            <w:vAlign w:val="center"/>
-          </w:tcPr>
-          <w:p>
-            <w:pPr>
-              <w:pStyle w:val="TableParagraph"/>
-              <w:numPr>
-                <w:ilvl w:val="0"/>
-                <w:numId w:val="2"/>
-              </w:numPr>
-              <w:spacing w:line="178" w:lineRule="exact"/>
-              <w:rPr>
-                <w:sz w:val="20"/>
-                <w:szCs w:val="20"/>
-              </w:rPr>
-            </w:pPr>
-          </w:p>
-        </w:tc>
-        <w:tc>
-          <w:tcPr>
-            <w:tcW w:w="1478" w:type="pct"/>
-            <w:tcBorders>
-              <w:top w:val="single" w:sz="4" w:space="0" w:color="000000"/>
-              <w:left w:val="single" w:sz="4" w:space="0" w:color="000000"/>
-              <w:bottom w:val="single" w:sz="4" w:space="0" w:color="000000"/>
-              <w:right w:val="single" w:sz="4" w:space="0" w:color="000000"/>
-            </w:tcBorders>
-            <w:vAlign w:val="center"/>
-          </w:tcPr>
-          <w:p>
-            <w:pPr>
-              <w:spacing w:line="240" w:lineRule="auto"/>
-              <w:jc w:val="center"/>
-              <w:rPr>
-                <w:rFonts w:ascii="Times New Roman" w:hAnsi="Times New Roman" w:cs="Times New Roman"/>
-                <w:sz w:val="20"/>
-                <w:szCs w:val="20"/>
-              </w:rPr>
-            </w:pPr>
-            <w:r>
-              <w:rPr>
-                <w:rFonts w:ascii="Times New Roman" w:hAnsi="Times New Roman" w:cs="Times New Roman"/>
-                <w:sz w:val="20"/>
-                <w:szCs w:val="20"/>
-              </w:rPr>
-              <w:t>45426188</w:t>
-            </w:r>
-          </w:p>
-        </w:tc>
-        <w:tc>
-          <w:tcPr>
-            <w:tcW w:w="1569" w:type="pct"/>
-            <w:tcBorders>
-              <w:top w:val="single" w:sz="4" w:space="0" w:color="000000"/>
-              <w:left w:val="single" w:sz="4" w:space="0" w:color="000000"/>
-              <w:bottom w:val="single" w:sz="4" w:space="0" w:color="000000"/>
-              <w:right w:val="single" w:sz="4" w:space="0" w:color="000000"/>
-            </w:tcBorders>
+            <w:shd w:val="clear" w:color="auto" w:fill="auto"/>
+            <w:noWrap/>
             <w:vAlign w:val="center"/>
             <w:hideMark/>
           </w:tcPr>
           <w:p>
             <w:pPr>
-              <w:spacing w:line="240" w:lineRule="auto"/>
+              <w:spacing w:after="0" w:line="240" w:lineRule="auto"/>
               <w:jc w:val="center"/>
               <w:rPr>
-                <w:rFonts w:ascii="Times New Roman" w:hAnsi="Times New Roman" w:cs="Times New Roman"/>
+                <w:rFonts w:ascii="Times New Roman" w:eastAsia="Times New Roman" w:hAnsi="Times New Roman" w:cs="Times New Roman"/>
+                <w:color w:val="000000"/>
                 <w:sz w:val="20"/>
                 <w:szCs w:val="20"/>
+                <w:lang w:val="en-US"/>
               </w:rPr>
             </w:pPr>
             <w:r>
               <w:rPr>
-                <w:rFonts w:ascii="Times New Roman" w:hAnsi="Times New Roman" w:cs="Times New Roman"/>
+                <w:rFonts w:ascii="Times New Roman" w:eastAsia="Times New Roman" w:hAnsi="Times New Roman" w:cs="Times New Roman"/>
+                <w:color w:val="000000"/>
                 <w:sz w:val="20"/>
                 <w:szCs w:val="20"/>
+                <w:lang w:val="en-US"/>
               </w:rPr>
-              <w:t>PLANILLA DE APORTES</w:t>
+              <w:t>{{</w:t>
+            </w:r>
+            <w:proofErr w:type="spellStart"/>
+            <w:r>
+              <w:rPr>
+                <w:rFonts w:ascii="Times New Roman" w:eastAsia="Times New Roman" w:hAnsi="Times New Roman" w:cs="Times New Roman"/>
+                <w:color w:val="000000"/>
+                <w:sz w:val="20"/>
+                <w:szCs w:val="20"/>
+                <w:lang w:val="en-US"/>
+              </w:rPr>
+              <w:t>row.valor_capital</w:t>
+            </w:r>
+            <w:proofErr w:type="spellEnd"/>
+            <w:r>
+              <w:rPr>
+                <w:rFonts w:ascii="Times New Roman" w:eastAsia="Times New Roman" w:hAnsi="Times New Roman" w:cs="Times New Roman"/>
+                <w:color w:val="000000"/>
+                <w:sz w:val="20"/>
+                <w:szCs w:val="20"/>
+                <w:lang w:val="en-US"/>
+              </w:rPr>
+              <w:t>}}</w:t>
             </w:r>
           </w:p>
         </w:tc>
+      </w:tr>
+    </w:tbl>
+    <w:p>
+      <w:pPr>
+        <w:pStyle w:val="Sinespaciado"/>
+        <w:spacing w:line="276" w:lineRule="auto"/>
+        <w:ind w:right="-2"/>
+        <w:jc w:val="center"/>
+        <w:rPr>
+          <w:rFonts w:ascii="Times New Roman" w:hAnsi="Times New Roman" w:cs="Times New Roman"/>
+          <w:sz w:val="20"/>
+          <w:szCs w:val="20"/>
+        </w:rPr>
+      </w:pPr>
+      <w:r>
+        <w:rPr>
+          <w:rFonts w:ascii="Times New Roman" w:hAnsi="Times New Roman" w:cs="Times New Roman"/>
+          <w:sz w:val="20"/>
+          <w:szCs w:val="20"/>
+        </w:rPr>
+        <w:t xml:space="preserve">{% </w:t>
+      </w:r>
+      <w:proofErr w:type="spellStart"/>
+      <w:r>
+        <w:rPr>
+          <w:rFonts w:ascii="Times New Roman" w:hAnsi="Times New Roman" w:cs="Times New Roman"/>
+          <w:sz w:val="20"/>
+          <w:szCs w:val="20"/>
+        </w:rPr>
+        <w:t>endfor</w:t>
+      </w:r>
+      <w:proofErr w:type="spellEnd"/>
+      <w:r>
+        <w:rPr>
+          <w:rFonts w:ascii="Times New Roman" w:hAnsi="Times New Roman" w:cs="Times New Roman"/>
+          <w:sz w:val="20"/>
+          <w:szCs w:val="20"/>
+        </w:rPr>
+        <w:t xml:space="preserve"> %}</w:t>
+      </w:r>
+    </w:p>
+    <w:tbl>
+      <w:tblPr>
+        <w:tblW w:w="9960" w:type="dxa"/>
+        <w:tblLook w:val="04A0" w:firstRow="1" w:lastRow="0" w:firstColumn="1" w:lastColumn="0" w:noHBand="0" w:noVBand="1"/>
+      </w:tblPr>
+      <w:tblGrid>
+        <w:gridCol w:w="6960"/>
+        <w:gridCol w:w="3000"/>
+      </w:tblGrid>
+      <w:tr>
+        <w:trPr>
+          <w:trHeight w:val="300"/>
+        </w:trPr>
         <w:tc>
           <w:tcPr>
-            <w:tcW w:w="1491" w:type="pct"/>
+            <w:tcW w:w="6960" w:type="dxa"/>
             <w:tcBorders>
-              <w:top w:val="single" w:sz="4" w:space="0" w:color="000000"/>
-              <w:left w:val="single" w:sz="4" w:space="0" w:color="000000"/>
-              <w:bottom w:val="single" w:sz="4" w:space="0" w:color="000000"/>
-              <w:right w:val="single" w:sz="4" w:space="0" w:color="000000"/>
+              <w:top w:val="single" w:sz="4" w:space="0" w:color="auto"/>
+              <w:left w:val="single" w:sz="4" w:space="0" w:color="auto"/>
+              <w:bottom w:val="single" w:sz="4" w:space="0" w:color="auto"/>
+              <w:right w:val="single" w:sz="4" w:space="0" w:color="auto"/>
             </w:tcBorders>
+            <w:shd w:val="clear" w:color="auto" w:fill="auto"/>
+            <w:noWrap/>
             <w:vAlign w:val="center"/>
+            <w:hideMark/>
           </w:tcPr>
           <w:p>
             <w:pPr>
-              <w:pStyle w:val="TableParagraph"/>
-              <w:spacing w:line="178" w:lineRule="exact"/>
-              <w:ind w:left="157" w:right="150"/>
+              <w:spacing w:after="0" w:line="240" w:lineRule="auto"/>
               <w:rPr>
+                <w:rFonts w:ascii="Times New Roman" w:eastAsia="Times New Roman" w:hAnsi="Times New Roman" w:cs="Times New Roman"/>
+                <w:b/>
+                <w:bCs/>
+                <w:color w:val="000000"/>
                 <w:sz w:val="20"/>
                 <w:szCs w:val="20"/>
+                <w:lang w:val="en-US"/>
               </w:rPr>
             </w:pPr>
             <w:r>
               <w:rPr>
+                <w:rFonts w:ascii="Times New Roman" w:eastAsia="Times New Roman" w:hAnsi="Times New Roman" w:cs="Times New Roman"/>
+                <w:b/>
+                <w:bCs/>
+                <w:color w:val="000000"/>
                 <w:sz w:val="20"/>
                 <w:szCs w:val="20"/>
-              </w:rPr>
-              <w:t>162,00</w:t>
-            </w:r>
-          </w:p>
-        </w:tc>
-      </w:tr>
-      <w:tr>
-        <w:trPr>
-          <w:trHeight w:val="146"/>
-        </w:trPr>
-        <w:tc>
-          <w:tcPr>
-            <w:tcW w:w="462" w:type="pct"/>
-            <w:tcBorders>
-              <w:top w:val="single" w:sz="4" w:space="0" w:color="000000"/>
-              <w:left w:val="single" w:sz="4" w:space="0" w:color="000000"/>
-              <w:bottom w:val="single" w:sz="4" w:space="0" w:color="000000"/>
-              <w:right w:val="single" w:sz="4" w:space="0" w:color="000000"/>
-            </w:tcBorders>
-            <w:vAlign w:val="center"/>
-          </w:tcPr>
-          <w:p>
-            <w:pPr>
-              <w:pStyle w:val="TableParagraph"/>
-              <w:numPr>
-                <w:ilvl w:val="0"/>
-                <w:numId w:val="2"/>
-              </w:numPr>
-              <w:spacing w:line="178" w:lineRule="exact"/>
-              <w:rPr>
-                <w:sz w:val="20"/>
-                <w:szCs w:val="20"/>
-              </w:rPr>
-            </w:pPr>
-          </w:p>
-        </w:tc>
-        <w:tc>
-          <w:tcPr>
-            <w:tcW w:w="1478" w:type="pct"/>
-            <w:tcBorders>
-              <w:top w:val="single" w:sz="4" w:space="0" w:color="000000"/>
-              <w:left w:val="single" w:sz="4" w:space="0" w:color="000000"/>
-              <w:bottom w:val="single" w:sz="4" w:space="0" w:color="000000"/>
-              <w:right w:val="single" w:sz="4" w:space="0" w:color="000000"/>
-            </w:tcBorders>
-            <w:vAlign w:val="center"/>
-          </w:tcPr>
-          <w:p>
-            <w:pPr>
-              <w:spacing w:line="240" w:lineRule="auto"/>
-              <w:jc w:val="center"/>
-              <w:rPr>
-                <w:rFonts w:ascii="Times New Roman" w:hAnsi="Times New Roman" w:cs="Times New Roman"/>
-                <w:sz w:val="20"/>
-                <w:szCs w:val="20"/>
-              </w:rPr>
-            </w:pPr>
-            <w:r>
-              <w:rPr>
-                <w:rFonts w:ascii="Times New Roman" w:hAnsi="Times New Roman" w:cs="Times New Roman"/>
-                <w:sz w:val="20"/>
-                <w:szCs w:val="20"/>
-              </w:rPr>
-              <w:t>45255765</w:t>
-            </w:r>
-          </w:p>
-        </w:tc>
-        <w:tc>
-          <w:tcPr>
-            <w:tcW w:w="1569" w:type="pct"/>
-            <w:tcBorders>
-              <w:top w:val="single" w:sz="4" w:space="0" w:color="000000"/>
-              <w:left w:val="single" w:sz="4" w:space="0" w:color="000000"/>
-              <w:bottom w:val="single" w:sz="4" w:space="0" w:color="000000"/>
-              <w:right w:val="single" w:sz="4" w:space="0" w:color="000000"/>
-            </w:tcBorders>
-            <w:hideMark/>
-          </w:tcPr>
-          <w:p>
-            <w:pPr>
-              <w:spacing w:line="240" w:lineRule="auto"/>
-              <w:jc w:val="center"/>
-              <w:rPr>
-                <w:rFonts w:ascii="Times New Roman" w:hAnsi="Times New Roman" w:cs="Times New Roman"/>
-                <w:sz w:val="20"/>
-                <w:szCs w:val="20"/>
-              </w:rPr>
-            </w:pPr>
-            <w:r>
-              <w:rPr>
-                <w:rFonts w:ascii="Times New Roman" w:hAnsi="Times New Roman" w:cs="Times New Roman"/>
-                <w:sz w:val="20"/>
-                <w:szCs w:val="20"/>
-              </w:rPr>
-              <w:t>PLANILLA DE APORTES</w:t>
-            </w:r>
-          </w:p>
-        </w:tc>
-        <w:tc>
-          <w:tcPr>
-            <w:tcW w:w="1491" w:type="pct"/>
-            <w:tcBorders>
-              <w:top w:val="single" w:sz="4" w:space="0" w:color="000000"/>
-              <w:left w:val="single" w:sz="4" w:space="0" w:color="000000"/>
-              <w:bottom w:val="single" w:sz="4" w:space="0" w:color="000000"/>
-              <w:right w:val="single" w:sz="4" w:space="0" w:color="000000"/>
-            </w:tcBorders>
-            <w:vAlign w:val="center"/>
-          </w:tcPr>
-          <w:p>
-            <w:pPr>
-              <w:pStyle w:val="TableParagraph"/>
-              <w:spacing w:line="178" w:lineRule="exact"/>
-              <w:ind w:left="157" w:right="150"/>
-              <w:rPr>
-                <w:sz w:val="20"/>
-                <w:szCs w:val="20"/>
-              </w:rPr>
-            </w:pPr>
-            <w:r>
-              <w:rPr>
-                <w:sz w:val="20"/>
-                <w:szCs w:val="20"/>
-              </w:rPr>
-              <w:t>166,76</w:t>
-            </w:r>
-          </w:p>
-        </w:tc>
-      </w:tr>
-      <w:tr>
-        <w:trPr>
-          <w:trHeight w:val="146"/>
-        </w:trPr>
-        <w:tc>
-          <w:tcPr>
-            <w:tcW w:w="462" w:type="pct"/>
-            <w:tcBorders>
-              <w:top w:val="single" w:sz="4" w:space="0" w:color="000000"/>
-              <w:left w:val="single" w:sz="4" w:space="0" w:color="000000"/>
-              <w:bottom w:val="single" w:sz="4" w:space="0" w:color="000000"/>
-              <w:right w:val="single" w:sz="4" w:space="0" w:color="000000"/>
-            </w:tcBorders>
-            <w:vAlign w:val="center"/>
-          </w:tcPr>
-          <w:p>
-            <w:pPr>
-              <w:pStyle w:val="TableParagraph"/>
-              <w:numPr>
-                <w:ilvl w:val="0"/>
-                <w:numId w:val="2"/>
-              </w:numPr>
-              <w:spacing w:line="178" w:lineRule="exact"/>
-              <w:rPr>
-                <w:sz w:val="20"/>
-                <w:szCs w:val="20"/>
-              </w:rPr>
-            </w:pPr>
-          </w:p>
-        </w:tc>
-        <w:tc>
-          <w:tcPr>
-            <w:tcW w:w="1478" w:type="pct"/>
-            <w:tcBorders>
-              <w:top w:val="single" w:sz="4" w:space="0" w:color="000000"/>
-              <w:left w:val="single" w:sz="4" w:space="0" w:color="000000"/>
-              <w:bottom w:val="single" w:sz="4" w:space="0" w:color="000000"/>
-              <w:right w:val="single" w:sz="4" w:space="0" w:color="000000"/>
-            </w:tcBorders>
-            <w:vAlign w:val="center"/>
-          </w:tcPr>
-          <w:p>
-            <w:pPr>
-              <w:spacing w:line="240" w:lineRule="auto"/>
-              <w:jc w:val="center"/>
-              <w:rPr>
-                <w:rFonts w:ascii="Times New Roman" w:hAnsi="Times New Roman" w:cs="Times New Roman"/>
-                <w:sz w:val="20"/>
-                <w:szCs w:val="20"/>
-              </w:rPr>
-            </w:pPr>
-            <w:r>
-              <w:rPr>
-                <w:rFonts w:ascii="Times New Roman" w:hAnsi="Times New Roman" w:cs="Times New Roman"/>
-                <w:sz w:val="20"/>
-                <w:szCs w:val="20"/>
-              </w:rPr>
-              <w:t>44291132</w:t>
-            </w:r>
-          </w:p>
-        </w:tc>
-        <w:tc>
-          <w:tcPr>
-            <w:tcW w:w="1569" w:type="pct"/>
-            <w:tcBorders>
-              <w:top w:val="single" w:sz="4" w:space="0" w:color="000000"/>
-              <w:left w:val="single" w:sz="4" w:space="0" w:color="000000"/>
-              <w:bottom w:val="single" w:sz="4" w:space="0" w:color="000000"/>
-              <w:right w:val="single" w:sz="4" w:space="0" w:color="000000"/>
-            </w:tcBorders>
-            <w:hideMark/>
-          </w:tcPr>
-          <w:p>
-            <w:pPr>
-              <w:spacing w:line="240" w:lineRule="auto"/>
-              <w:jc w:val="center"/>
-              <w:rPr>
-                <w:rFonts w:ascii="Times New Roman" w:hAnsi="Times New Roman" w:cs="Times New Roman"/>
-                <w:sz w:val="20"/>
-                <w:szCs w:val="20"/>
-              </w:rPr>
-            </w:pPr>
-            <w:r>
-              <w:rPr>
-                <w:rFonts w:ascii="Times New Roman" w:hAnsi="Times New Roman" w:cs="Times New Roman"/>
-                <w:sz w:val="20"/>
-                <w:szCs w:val="20"/>
-              </w:rPr>
-              <w:t>PLANILLA DE APORTES</w:t>
-            </w:r>
-          </w:p>
-        </w:tc>
-        <w:tc>
-          <w:tcPr>
-            <w:tcW w:w="1491" w:type="pct"/>
-            <w:tcBorders>
-              <w:top w:val="single" w:sz="4" w:space="0" w:color="000000"/>
-              <w:left w:val="single" w:sz="4" w:space="0" w:color="000000"/>
-              <w:bottom w:val="single" w:sz="4" w:space="0" w:color="000000"/>
-              <w:right w:val="single" w:sz="4" w:space="0" w:color="000000"/>
-            </w:tcBorders>
-            <w:vAlign w:val="center"/>
-          </w:tcPr>
-          <w:p>
-            <w:pPr>
-              <w:pStyle w:val="TableParagraph"/>
-              <w:spacing w:line="178" w:lineRule="exact"/>
-              <w:ind w:left="157" w:right="150"/>
-              <w:rPr>
-                <w:sz w:val="20"/>
-                <w:szCs w:val="20"/>
-              </w:rPr>
-            </w:pPr>
-            <w:r>
-              <w:rPr>
-                <w:sz w:val="20"/>
-                <w:szCs w:val="20"/>
-              </w:rPr>
-              <w:t>162,00</w:t>
-            </w:r>
-          </w:p>
-        </w:tc>
-      </w:tr>
-      <w:tr>
-        <w:trPr>
-          <w:trHeight w:val="146"/>
-        </w:trPr>
-        <w:tc>
-          <w:tcPr>
-            <w:tcW w:w="462" w:type="pct"/>
-            <w:tcBorders>
-              <w:top w:val="single" w:sz="4" w:space="0" w:color="000000"/>
-              <w:left w:val="single" w:sz="4" w:space="0" w:color="000000"/>
-              <w:bottom w:val="single" w:sz="4" w:space="0" w:color="000000"/>
-              <w:right w:val="single" w:sz="4" w:space="0" w:color="000000"/>
-            </w:tcBorders>
-            <w:vAlign w:val="center"/>
-          </w:tcPr>
-          <w:p>
-            <w:pPr>
-              <w:pStyle w:val="TableParagraph"/>
-              <w:numPr>
-                <w:ilvl w:val="0"/>
-                <w:numId w:val="2"/>
-              </w:numPr>
-              <w:spacing w:line="178" w:lineRule="exact"/>
-              <w:rPr>
-                <w:sz w:val="20"/>
-                <w:szCs w:val="20"/>
-              </w:rPr>
-            </w:pPr>
-          </w:p>
-        </w:tc>
-        <w:tc>
-          <w:tcPr>
-            <w:tcW w:w="1478" w:type="pct"/>
-            <w:tcBorders>
-              <w:top w:val="single" w:sz="4" w:space="0" w:color="000000"/>
-              <w:left w:val="single" w:sz="4" w:space="0" w:color="000000"/>
-              <w:bottom w:val="single" w:sz="4" w:space="0" w:color="000000"/>
-              <w:right w:val="single" w:sz="4" w:space="0" w:color="000000"/>
-            </w:tcBorders>
-            <w:vAlign w:val="center"/>
-          </w:tcPr>
-          <w:p>
-            <w:pPr>
-              <w:spacing w:line="240" w:lineRule="auto"/>
-              <w:jc w:val="center"/>
-              <w:rPr>
-                <w:rFonts w:ascii="Times New Roman" w:hAnsi="Times New Roman" w:cs="Times New Roman"/>
-                <w:sz w:val="20"/>
-                <w:szCs w:val="20"/>
-              </w:rPr>
-            </w:pPr>
-            <w:r>
-              <w:rPr>
-                <w:rFonts w:ascii="Times New Roman" w:hAnsi="Times New Roman" w:cs="Times New Roman"/>
-                <w:sz w:val="20"/>
-                <w:szCs w:val="20"/>
-              </w:rPr>
-              <w:t>43971043</w:t>
-            </w:r>
-          </w:p>
-        </w:tc>
-        <w:tc>
-          <w:tcPr>
-            <w:tcW w:w="1569" w:type="pct"/>
-            <w:tcBorders>
-              <w:top w:val="single" w:sz="4" w:space="0" w:color="000000"/>
-              <w:left w:val="single" w:sz="4" w:space="0" w:color="000000"/>
-              <w:bottom w:val="single" w:sz="4" w:space="0" w:color="000000"/>
-              <w:right w:val="single" w:sz="4" w:space="0" w:color="000000"/>
-            </w:tcBorders>
-            <w:hideMark/>
-          </w:tcPr>
-          <w:p>
-            <w:pPr>
-              <w:spacing w:line="240" w:lineRule="auto"/>
-              <w:jc w:val="center"/>
-              <w:rPr>
-                <w:rFonts w:ascii="Times New Roman" w:hAnsi="Times New Roman" w:cs="Times New Roman"/>
-                <w:sz w:val="20"/>
-                <w:szCs w:val="20"/>
-              </w:rPr>
-            </w:pPr>
-            <w:r>
-              <w:rPr>
-                <w:rFonts w:ascii="Times New Roman" w:hAnsi="Times New Roman" w:cs="Times New Roman"/>
-                <w:sz w:val="20"/>
-                <w:szCs w:val="20"/>
-              </w:rPr>
-              <w:t>PLANILLA DE APORTES</w:t>
-            </w:r>
-          </w:p>
-        </w:tc>
-        <w:tc>
-          <w:tcPr>
-            <w:tcW w:w="1491" w:type="pct"/>
-            <w:tcBorders>
-              <w:top w:val="single" w:sz="4" w:space="0" w:color="000000"/>
-              <w:left w:val="single" w:sz="4" w:space="0" w:color="000000"/>
-              <w:bottom w:val="single" w:sz="4" w:space="0" w:color="000000"/>
-              <w:right w:val="single" w:sz="4" w:space="0" w:color="000000"/>
-            </w:tcBorders>
-            <w:vAlign w:val="center"/>
-          </w:tcPr>
-          <w:p>
-            <w:pPr>
-              <w:pStyle w:val="TableParagraph"/>
-              <w:spacing w:line="178" w:lineRule="exact"/>
-              <w:ind w:left="157" w:right="150"/>
-              <w:rPr>
-                <w:sz w:val="20"/>
-                <w:szCs w:val="20"/>
-              </w:rPr>
-            </w:pPr>
-            <w:r>
-              <w:rPr>
-                <w:sz w:val="20"/>
-                <w:szCs w:val="20"/>
-              </w:rPr>
-              <w:t>166,76</w:t>
-            </w:r>
-          </w:p>
-        </w:tc>
-      </w:tr>
-      <w:tr>
-        <w:trPr>
-          <w:trHeight w:val="146"/>
-        </w:trPr>
-        <w:tc>
-          <w:tcPr>
-            <w:tcW w:w="462" w:type="pct"/>
-            <w:tcBorders>
-              <w:top w:val="single" w:sz="4" w:space="0" w:color="000000"/>
-              <w:left w:val="single" w:sz="4" w:space="0" w:color="000000"/>
-              <w:bottom w:val="single" w:sz="4" w:space="0" w:color="000000"/>
-              <w:right w:val="single" w:sz="4" w:space="0" w:color="000000"/>
-            </w:tcBorders>
-            <w:vAlign w:val="center"/>
-          </w:tcPr>
-          <w:p>
-            <w:pPr>
-              <w:pStyle w:val="TableParagraph"/>
-              <w:numPr>
-                <w:ilvl w:val="0"/>
-                <w:numId w:val="2"/>
-              </w:numPr>
-              <w:spacing w:line="178" w:lineRule="exact"/>
-              <w:rPr>
-                <w:sz w:val="20"/>
-                <w:szCs w:val="20"/>
-              </w:rPr>
-            </w:pPr>
-          </w:p>
-        </w:tc>
-        <w:tc>
-          <w:tcPr>
-            <w:tcW w:w="1478" w:type="pct"/>
-            <w:tcBorders>
-              <w:top w:val="single" w:sz="4" w:space="0" w:color="000000"/>
-              <w:left w:val="single" w:sz="4" w:space="0" w:color="000000"/>
-              <w:bottom w:val="single" w:sz="4" w:space="0" w:color="000000"/>
-              <w:right w:val="single" w:sz="4" w:space="0" w:color="000000"/>
-            </w:tcBorders>
-            <w:vAlign w:val="center"/>
-          </w:tcPr>
-          <w:p>
-            <w:pPr>
-              <w:spacing w:line="240" w:lineRule="auto"/>
-              <w:jc w:val="center"/>
-              <w:rPr>
-                <w:rFonts w:ascii="Times New Roman" w:hAnsi="Times New Roman" w:cs="Times New Roman"/>
-                <w:sz w:val="20"/>
-                <w:szCs w:val="20"/>
-              </w:rPr>
-            </w:pPr>
-            <w:r>
-              <w:rPr>
-                <w:rFonts w:ascii="Times New Roman" w:hAnsi="Times New Roman" w:cs="Times New Roman"/>
-                <w:sz w:val="20"/>
-                <w:szCs w:val="20"/>
-              </w:rPr>
-              <w:t>43604222</w:t>
-            </w:r>
-          </w:p>
-        </w:tc>
-        <w:tc>
-          <w:tcPr>
-            <w:tcW w:w="1569" w:type="pct"/>
-            <w:tcBorders>
-              <w:top w:val="single" w:sz="4" w:space="0" w:color="000000"/>
-              <w:left w:val="single" w:sz="4" w:space="0" w:color="000000"/>
-              <w:bottom w:val="single" w:sz="4" w:space="0" w:color="000000"/>
-              <w:right w:val="single" w:sz="4" w:space="0" w:color="000000"/>
-            </w:tcBorders>
-            <w:hideMark/>
-          </w:tcPr>
-          <w:p>
-            <w:pPr>
-              <w:spacing w:line="240" w:lineRule="auto"/>
-              <w:jc w:val="center"/>
-              <w:rPr>
-                <w:rFonts w:ascii="Times New Roman" w:hAnsi="Times New Roman" w:cs="Times New Roman"/>
-                <w:sz w:val="20"/>
-                <w:szCs w:val="20"/>
-              </w:rPr>
-            </w:pPr>
-            <w:r>
-              <w:rPr>
-                <w:rFonts w:ascii="Times New Roman" w:hAnsi="Times New Roman" w:cs="Times New Roman"/>
-                <w:sz w:val="20"/>
-                <w:szCs w:val="20"/>
-              </w:rPr>
-              <w:t>PLANILLA DE APORTES</w:t>
-            </w:r>
-          </w:p>
-        </w:tc>
-        <w:tc>
-          <w:tcPr>
-            <w:tcW w:w="1491" w:type="pct"/>
-            <w:tcBorders>
-              <w:top w:val="single" w:sz="4" w:space="0" w:color="000000"/>
-              <w:left w:val="single" w:sz="4" w:space="0" w:color="000000"/>
-              <w:bottom w:val="single" w:sz="4" w:space="0" w:color="000000"/>
-              <w:right w:val="single" w:sz="4" w:space="0" w:color="000000"/>
-            </w:tcBorders>
-            <w:vAlign w:val="center"/>
-          </w:tcPr>
-          <w:p>
-            <w:pPr>
-              <w:pStyle w:val="TableParagraph"/>
-              <w:spacing w:line="178" w:lineRule="exact"/>
-              <w:ind w:left="157" w:right="150"/>
-              <w:rPr>
-                <w:sz w:val="20"/>
-                <w:szCs w:val="20"/>
-              </w:rPr>
-            </w:pPr>
-            <w:r>
-              <w:rPr>
-                <w:sz w:val="20"/>
-                <w:szCs w:val="20"/>
-              </w:rPr>
-              <w:t>166,76</w:t>
-            </w:r>
-          </w:p>
-        </w:tc>
-      </w:tr>
-      <w:tr>
-        <w:trPr>
-          <w:trHeight w:val="146"/>
-        </w:trPr>
-        <w:tc>
-          <w:tcPr>
-            <w:tcW w:w="462" w:type="pct"/>
-            <w:tcBorders>
-              <w:top w:val="single" w:sz="4" w:space="0" w:color="000000"/>
-              <w:left w:val="single" w:sz="4" w:space="0" w:color="000000"/>
-              <w:bottom w:val="single" w:sz="4" w:space="0" w:color="000000"/>
-              <w:right w:val="single" w:sz="4" w:space="0" w:color="000000"/>
-            </w:tcBorders>
-            <w:vAlign w:val="center"/>
-          </w:tcPr>
-          <w:p>
-            <w:pPr>
-              <w:pStyle w:val="TableParagraph"/>
-              <w:numPr>
-                <w:ilvl w:val="0"/>
-                <w:numId w:val="2"/>
-              </w:numPr>
-              <w:spacing w:line="178" w:lineRule="exact"/>
-              <w:rPr>
-                <w:sz w:val="20"/>
-                <w:szCs w:val="20"/>
-              </w:rPr>
-            </w:pPr>
-          </w:p>
-        </w:tc>
-        <w:tc>
-          <w:tcPr>
-            <w:tcW w:w="1478" w:type="pct"/>
-            <w:tcBorders>
-              <w:top w:val="single" w:sz="4" w:space="0" w:color="000000"/>
-              <w:left w:val="single" w:sz="4" w:space="0" w:color="000000"/>
-              <w:bottom w:val="single" w:sz="4" w:space="0" w:color="000000"/>
-              <w:right w:val="single" w:sz="4" w:space="0" w:color="000000"/>
-            </w:tcBorders>
-            <w:vAlign w:val="center"/>
-          </w:tcPr>
-          <w:p>
-            <w:pPr>
-              <w:spacing w:line="240" w:lineRule="auto"/>
-              <w:jc w:val="center"/>
-              <w:rPr>
-                <w:rFonts w:ascii="Times New Roman" w:hAnsi="Times New Roman" w:cs="Times New Roman"/>
-                <w:sz w:val="20"/>
-                <w:szCs w:val="20"/>
-              </w:rPr>
-            </w:pPr>
-            <w:r>
-              <w:rPr>
-                <w:rFonts w:ascii="Times New Roman" w:hAnsi="Times New Roman" w:cs="Times New Roman"/>
-                <w:sz w:val="20"/>
-                <w:szCs w:val="20"/>
-              </w:rPr>
-              <w:t>42922688</w:t>
-            </w:r>
-          </w:p>
-        </w:tc>
-        <w:tc>
-          <w:tcPr>
-            <w:tcW w:w="1569" w:type="pct"/>
-            <w:tcBorders>
-              <w:top w:val="single" w:sz="4" w:space="0" w:color="000000"/>
-              <w:left w:val="single" w:sz="4" w:space="0" w:color="000000"/>
-              <w:bottom w:val="single" w:sz="4" w:space="0" w:color="000000"/>
-              <w:right w:val="single" w:sz="4" w:space="0" w:color="000000"/>
-            </w:tcBorders>
-            <w:hideMark/>
-          </w:tcPr>
-          <w:p>
-            <w:pPr>
-              <w:spacing w:line="240" w:lineRule="auto"/>
-              <w:jc w:val="center"/>
-              <w:rPr>
-                <w:rFonts w:ascii="Times New Roman" w:hAnsi="Times New Roman" w:cs="Times New Roman"/>
-                <w:sz w:val="20"/>
-                <w:szCs w:val="20"/>
-              </w:rPr>
-            </w:pPr>
-            <w:r>
-              <w:rPr>
-                <w:rFonts w:ascii="Times New Roman" w:hAnsi="Times New Roman" w:cs="Times New Roman"/>
-                <w:sz w:val="20"/>
-                <w:szCs w:val="20"/>
-              </w:rPr>
-              <w:t>PLANILLA DE APORTES</w:t>
-            </w:r>
-          </w:p>
-        </w:tc>
-        <w:tc>
-          <w:tcPr>
-            <w:tcW w:w="1491" w:type="pct"/>
-            <w:tcBorders>
-              <w:top w:val="single" w:sz="4" w:space="0" w:color="000000"/>
-              <w:left w:val="single" w:sz="4" w:space="0" w:color="000000"/>
-              <w:bottom w:val="single" w:sz="4" w:space="0" w:color="000000"/>
-              <w:right w:val="single" w:sz="4" w:space="0" w:color="000000"/>
-            </w:tcBorders>
-            <w:vAlign w:val="center"/>
-          </w:tcPr>
-          <w:p>
-            <w:pPr>
-              <w:pStyle w:val="TableParagraph"/>
-              <w:spacing w:line="178" w:lineRule="exact"/>
-              <w:ind w:left="157" w:right="150"/>
-              <w:rPr>
-                <w:sz w:val="20"/>
-                <w:szCs w:val="20"/>
-              </w:rPr>
-            </w:pPr>
-            <w:r>
-              <w:rPr>
-                <w:sz w:val="20"/>
-                <w:szCs w:val="20"/>
-              </w:rPr>
-              <w:t>170,20</w:t>
-            </w:r>
-          </w:p>
-        </w:tc>
-      </w:tr>
-      <w:tr>
-        <w:trPr>
-          <w:trHeight w:val="146"/>
-        </w:trPr>
-        <w:tc>
-          <w:tcPr>
-            <w:tcW w:w="462" w:type="pct"/>
-            <w:tcBorders>
-              <w:top w:val="single" w:sz="4" w:space="0" w:color="000000"/>
-              <w:left w:val="single" w:sz="4" w:space="0" w:color="000000"/>
-              <w:bottom w:val="single" w:sz="4" w:space="0" w:color="000000"/>
-              <w:right w:val="single" w:sz="4" w:space="0" w:color="000000"/>
-            </w:tcBorders>
-            <w:vAlign w:val="center"/>
-          </w:tcPr>
-          <w:p>
-            <w:pPr>
-              <w:pStyle w:val="TableParagraph"/>
-              <w:numPr>
-                <w:ilvl w:val="0"/>
-                <w:numId w:val="2"/>
-              </w:numPr>
-              <w:spacing w:line="178" w:lineRule="exact"/>
-              <w:rPr>
-                <w:sz w:val="20"/>
-                <w:szCs w:val="20"/>
-              </w:rPr>
-            </w:pPr>
-          </w:p>
-        </w:tc>
-        <w:tc>
-          <w:tcPr>
-            <w:tcW w:w="1478" w:type="pct"/>
-            <w:tcBorders>
-              <w:top w:val="single" w:sz="4" w:space="0" w:color="000000"/>
-              <w:left w:val="single" w:sz="4" w:space="0" w:color="000000"/>
-              <w:bottom w:val="single" w:sz="4" w:space="0" w:color="000000"/>
-              <w:right w:val="single" w:sz="4" w:space="0" w:color="000000"/>
-            </w:tcBorders>
-            <w:vAlign w:val="center"/>
-          </w:tcPr>
-          <w:p>
-            <w:pPr>
-              <w:spacing w:line="240" w:lineRule="auto"/>
-              <w:jc w:val="center"/>
-              <w:rPr>
-                <w:rFonts w:ascii="Times New Roman" w:hAnsi="Times New Roman" w:cs="Times New Roman"/>
-                <w:sz w:val="20"/>
-                <w:szCs w:val="20"/>
-              </w:rPr>
-            </w:pPr>
-            <w:r>
-              <w:rPr>
-                <w:rFonts w:ascii="Times New Roman" w:hAnsi="Times New Roman" w:cs="Times New Roman"/>
-                <w:sz w:val="20"/>
-                <w:szCs w:val="20"/>
-              </w:rPr>
-              <w:t>42893012</w:t>
-            </w:r>
-          </w:p>
-        </w:tc>
-        <w:tc>
-          <w:tcPr>
-            <w:tcW w:w="1569" w:type="pct"/>
-            <w:tcBorders>
-              <w:top w:val="single" w:sz="4" w:space="0" w:color="000000"/>
-              <w:left w:val="single" w:sz="4" w:space="0" w:color="000000"/>
-              <w:bottom w:val="single" w:sz="4" w:space="0" w:color="000000"/>
-              <w:right w:val="single" w:sz="4" w:space="0" w:color="000000"/>
-            </w:tcBorders>
-            <w:hideMark/>
-          </w:tcPr>
-          <w:p>
-            <w:pPr>
-              <w:spacing w:line="240" w:lineRule="auto"/>
-              <w:jc w:val="center"/>
-              <w:rPr>
-                <w:rFonts w:ascii="Times New Roman" w:hAnsi="Times New Roman" w:cs="Times New Roman"/>
-                <w:sz w:val="20"/>
-                <w:szCs w:val="20"/>
-              </w:rPr>
-            </w:pPr>
-            <w:r>
-              <w:rPr>
-                <w:rFonts w:ascii="Times New Roman" w:hAnsi="Times New Roman" w:cs="Times New Roman"/>
-                <w:sz w:val="20"/>
-                <w:szCs w:val="20"/>
-              </w:rPr>
-              <w:t>PLANILLA DE APORTES</w:t>
-            </w:r>
-          </w:p>
-        </w:tc>
-        <w:tc>
-          <w:tcPr>
-            <w:tcW w:w="1491" w:type="pct"/>
-            <w:tcBorders>
-              <w:top w:val="single" w:sz="4" w:space="0" w:color="000000"/>
-              <w:left w:val="single" w:sz="4" w:space="0" w:color="000000"/>
-              <w:bottom w:val="single" w:sz="4" w:space="0" w:color="000000"/>
-              <w:right w:val="single" w:sz="4" w:space="0" w:color="000000"/>
-            </w:tcBorders>
-            <w:vAlign w:val="center"/>
-          </w:tcPr>
-          <w:p>
-            <w:pPr>
-              <w:pStyle w:val="TableParagraph"/>
-              <w:spacing w:line="178" w:lineRule="exact"/>
-              <w:ind w:left="157" w:right="150"/>
-              <w:rPr>
-                <w:sz w:val="20"/>
-                <w:szCs w:val="20"/>
-              </w:rPr>
-            </w:pPr>
-            <w:r>
-              <w:rPr>
-                <w:sz w:val="20"/>
-                <w:szCs w:val="20"/>
-              </w:rPr>
-              <w:t>166,76</w:t>
-            </w:r>
-          </w:p>
-        </w:tc>
-      </w:tr>
-      <w:tr>
-        <w:trPr>
-          <w:trHeight w:val="146"/>
-        </w:trPr>
-        <w:tc>
-          <w:tcPr>
-            <w:tcW w:w="462" w:type="pct"/>
-            <w:tcBorders>
-              <w:top w:val="single" w:sz="4" w:space="0" w:color="000000"/>
-              <w:left w:val="single" w:sz="4" w:space="0" w:color="000000"/>
-              <w:bottom w:val="single" w:sz="4" w:space="0" w:color="000000"/>
-              <w:right w:val="single" w:sz="4" w:space="0" w:color="000000"/>
-            </w:tcBorders>
-            <w:vAlign w:val="center"/>
-          </w:tcPr>
-          <w:p>
-            <w:pPr>
-              <w:pStyle w:val="TableParagraph"/>
-              <w:numPr>
-                <w:ilvl w:val="0"/>
-                <w:numId w:val="2"/>
-              </w:numPr>
-              <w:spacing w:line="178" w:lineRule="exact"/>
-              <w:rPr>
-                <w:sz w:val="20"/>
-                <w:szCs w:val="20"/>
-              </w:rPr>
-            </w:pPr>
-          </w:p>
-        </w:tc>
-        <w:tc>
-          <w:tcPr>
-            <w:tcW w:w="1478" w:type="pct"/>
-            <w:tcBorders>
-              <w:top w:val="single" w:sz="4" w:space="0" w:color="000000"/>
-              <w:left w:val="single" w:sz="4" w:space="0" w:color="000000"/>
-              <w:bottom w:val="single" w:sz="4" w:space="0" w:color="000000"/>
-              <w:right w:val="single" w:sz="4" w:space="0" w:color="000000"/>
-            </w:tcBorders>
-            <w:vAlign w:val="center"/>
-          </w:tcPr>
-          <w:p>
-            <w:pPr>
-              <w:spacing w:line="240" w:lineRule="auto"/>
-              <w:jc w:val="center"/>
-              <w:rPr>
-                <w:rFonts w:ascii="Times New Roman" w:hAnsi="Times New Roman" w:cs="Times New Roman"/>
-                <w:sz w:val="20"/>
-                <w:szCs w:val="20"/>
-              </w:rPr>
-            </w:pPr>
-            <w:r>
-              <w:rPr>
-                <w:rFonts w:ascii="Times New Roman" w:hAnsi="Times New Roman" w:cs="Times New Roman"/>
-                <w:sz w:val="20"/>
-                <w:szCs w:val="20"/>
-              </w:rPr>
-              <w:t>42275223</w:t>
-            </w:r>
-          </w:p>
-        </w:tc>
-        <w:tc>
-          <w:tcPr>
-            <w:tcW w:w="1569" w:type="pct"/>
-            <w:tcBorders>
-              <w:top w:val="single" w:sz="4" w:space="0" w:color="000000"/>
-              <w:left w:val="single" w:sz="4" w:space="0" w:color="000000"/>
-              <w:bottom w:val="single" w:sz="4" w:space="0" w:color="000000"/>
-              <w:right w:val="single" w:sz="4" w:space="0" w:color="000000"/>
-            </w:tcBorders>
-            <w:hideMark/>
-          </w:tcPr>
-          <w:p>
-            <w:pPr>
-              <w:spacing w:line="240" w:lineRule="auto"/>
-              <w:jc w:val="center"/>
-              <w:rPr>
-                <w:rFonts w:ascii="Times New Roman" w:hAnsi="Times New Roman" w:cs="Times New Roman"/>
-                <w:sz w:val="20"/>
-                <w:szCs w:val="20"/>
-              </w:rPr>
-            </w:pPr>
-            <w:r>
-              <w:rPr>
-                <w:rFonts w:ascii="Times New Roman" w:hAnsi="Times New Roman" w:cs="Times New Roman"/>
-                <w:sz w:val="20"/>
-                <w:szCs w:val="20"/>
-              </w:rPr>
-              <w:t>PLANILLA DE APORTES</w:t>
-            </w:r>
-          </w:p>
-        </w:tc>
-        <w:tc>
-          <w:tcPr>
-            <w:tcW w:w="1491" w:type="pct"/>
-            <w:tcBorders>
-              <w:top w:val="single" w:sz="4" w:space="0" w:color="000000"/>
-              <w:left w:val="single" w:sz="4" w:space="0" w:color="000000"/>
-              <w:bottom w:val="single" w:sz="4" w:space="0" w:color="000000"/>
-              <w:right w:val="single" w:sz="4" w:space="0" w:color="000000"/>
-            </w:tcBorders>
-            <w:vAlign w:val="center"/>
-          </w:tcPr>
-          <w:p>
-            <w:pPr>
-              <w:pStyle w:val="TableParagraph"/>
-              <w:spacing w:line="178" w:lineRule="exact"/>
-              <w:ind w:left="157" w:right="150"/>
-              <w:rPr>
-                <w:sz w:val="20"/>
-                <w:szCs w:val="20"/>
-              </w:rPr>
-            </w:pPr>
-            <w:r>
-              <w:rPr>
-                <w:sz w:val="20"/>
-                <w:szCs w:val="20"/>
-              </w:rPr>
-              <w:t>170,20</w:t>
-            </w:r>
-          </w:p>
-        </w:tc>
-      </w:tr>
-      <w:tr>
-        <w:trPr>
-          <w:trHeight w:val="146"/>
-        </w:trPr>
-        <w:tc>
-          <w:tcPr>
-            <w:tcW w:w="462" w:type="pct"/>
-            <w:tcBorders>
-              <w:top w:val="single" w:sz="4" w:space="0" w:color="000000"/>
-              <w:left w:val="single" w:sz="4" w:space="0" w:color="000000"/>
-              <w:bottom w:val="single" w:sz="4" w:space="0" w:color="000000"/>
-              <w:right w:val="single" w:sz="4" w:space="0" w:color="000000"/>
-            </w:tcBorders>
-            <w:vAlign w:val="center"/>
-          </w:tcPr>
-          <w:p>
-            <w:pPr>
-              <w:pStyle w:val="TableParagraph"/>
-              <w:numPr>
-                <w:ilvl w:val="0"/>
-                <w:numId w:val="2"/>
-              </w:numPr>
-              <w:spacing w:line="178" w:lineRule="exact"/>
-              <w:rPr>
-                <w:sz w:val="20"/>
-                <w:szCs w:val="20"/>
-              </w:rPr>
-            </w:pPr>
-          </w:p>
-        </w:tc>
-        <w:tc>
-          <w:tcPr>
-            <w:tcW w:w="1478" w:type="pct"/>
-            <w:tcBorders>
-              <w:top w:val="single" w:sz="4" w:space="0" w:color="000000"/>
-              <w:left w:val="single" w:sz="4" w:space="0" w:color="000000"/>
-              <w:bottom w:val="single" w:sz="4" w:space="0" w:color="000000"/>
-              <w:right w:val="single" w:sz="4" w:space="0" w:color="000000"/>
-            </w:tcBorders>
-            <w:vAlign w:val="center"/>
-          </w:tcPr>
-          <w:p>
-            <w:pPr>
-              <w:spacing w:line="240" w:lineRule="auto"/>
-              <w:jc w:val="center"/>
-              <w:rPr>
-                <w:rFonts w:ascii="Times New Roman" w:hAnsi="Times New Roman" w:cs="Times New Roman"/>
-                <w:sz w:val="20"/>
-                <w:szCs w:val="20"/>
-              </w:rPr>
-            </w:pPr>
-            <w:r>
-              <w:rPr>
-                <w:rFonts w:ascii="Times New Roman" w:hAnsi="Times New Roman" w:cs="Times New Roman"/>
-                <w:sz w:val="20"/>
-                <w:szCs w:val="20"/>
-              </w:rPr>
-              <w:t>42137968</w:t>
-            </w:r>
-          </w:p>
-        </w:tc>
-        <w:tc>
-          <w:tcPr>
-            <w:tcW w:w="1569" w:type="pct"/>
-            <w:tcBorders>
-              <w:top w:val="single" w:sz="4" w:space="0" w:color="000000"/>
-              <w:left w:val="single" w:sz="4" w:space="0" w:color="000000"/>
-              <w:bottom w:val="single" w:sz="4" w:space="0" w:color="000000"/>
-              <w:right w:val="single" w:sz="4" w:space="0" w:color="000000"/>
-            </w:tcBorders>
-            <w:hideMark/>
-          </w:tcPr>
-          <w:p>
-            <w:pPr>
-              <w:spacing w:line="240" w:lineRule="auto"/>
-              <w:jc w:val="center"/>
-              <w:rPr>
-                <w:rFonts w:ascii="Times New Roman" w:hAnsi="Times New Roman" w:cs="Times New Roman"/>
-                <w:sz w:val="20"/>
-                <w:szCs w:val="20"/>
-              </w:rPr>
-            </w:pPr>
-            <w:r>
-              <w:rPr>
-                <w:rFonts w:ascii="Times New Roman" w:hAnsi="Times New Roman" w:cs="Times New Roman"/>
-                <w:sz w:val="20"/>
-                <w:szCs w:val="20"/>
-              </w:rPr>
-              <w:t>PLANILLA DE APORTES</w:t>
-            </w:r>
-          </w:p>
-        </w:tc>
-        <w:tc>
-          <w:tcPr>
-            <w:tcW w:w="1491" w:type="pct"/>
-            <w:tcBorders>
-              <w:top w:val="single" w:sz="4" w:space="0" w:color="000000"/>
-              <w:left w:val="single" w:sz="4" w:space="0" w:color="000000"/>
-              <w:bottom w:val="single" w:sz="4" w:space="0" w:color="000000"/>
-              <w:right w:val="single" w:sz="4" w:space="0" w:color="000000"/>
-            </w:tcBorders>
-            <w:vAlign w:val="center"/>
-          </w:tcPr>
-          <w:p>
-            <w:pPr>
-              <w:pStyle w:val="TableParagraph"/>
-              <w:spacing w:line="178" w:lineRule="exact"/>
-              <w:ind w:left="157" w:right="150"/>
-              <w:rPr>
-                <w:sz w:val="20"/>
-                <w:szCs w:val="20"/>
-              </w:rPr>
-            </w:pPr>
-            <w:r>
-              <w:rPr>
-                <w:sz w:val="20"/>
-                <w:szCs w:val="20"/>
-              </w:rPr>
-              <w:t>170,20</w:t>
-            </w:r>
-          </w:p>
-        </w:tc>
-      </w:tr>
-      <w:tr>
-        <w:trPr>
-          <w:trHeight w:val="146"/>
-        </w:trPr>
-        <w:tc>
-          <w:tcPr>
-            <w:tcW w:w="462" w:type="pct"/>
-            <w:tcBorders>
-              <w:top w:val="single" w:sz="4" w:space="0" w:color="000000"/>
-              <w:left w:val="single" w:sz="4" w:space="0" w:color="000000"/>
-              <w:bottom w:val="single" w:sz="4" w:space="0" w:color="000000"/>
-              <w:right w:val="single" w:sz="4" w:space="0" w:color="000000"/>
-            </w:tcBorders>
-            <w:vAlign w:val="center"/>
-          </w:tcPr>
-          <w:p>
-            <w:pPr>
-              <w:pStyle w:val="TableParagraph"/>
-              <w:numPr>
-                <w:ilvl w:val="0"/>
-                <w:numId w:val="2"/>
-              </w:numPr>
-              <w:spacing w:line="178" w:lineRule="exact"/>
-              <w:rPr>
-                <w:sz w:val="20"/>
-                <w:szCs w:val="20"/>
-              </w:rPr>
-            </w:pPr>
-          </w:p>
-        </w:tc>
-        <w:tc>
-          <w:tcPr>
-            <w:tcW w:w="1478" w:type="pct"/>
-            <w:tcBorders>
-              <w:top w:val="single" w:sz="4" w:space="0" w:color="000000"/>
-              <w:left w:val="single" w:sz="4" w:space="0" w:color="000000"/>
-              <w:bottom w:val="single" w:sz="4" w:space="0" w:color="000000"/>
-              <w:right w:val="single" w:sz="4" w:space="0" w:color="000000"/>
-            </w:tcBorders>
-            <w:vAlign w:val="center"/>
-          </w:tcPr>
-          <w:p>
-            <w:pPr>
-              <w:spacing w:line="240" w:lineRule="auto"/>
-              <w:jc w:val="center"/>
-              <w:rPr>
-                <w:rFonts w:ascii="Times New Roman" w:hAnsi="Times New Roman" w:cs="Times New Roman"/>
-                <w:sz w:val="20"/>
-                <w:szCs w:val="20"/>
-              </w:rPr>
-            </w:pPr>
-            <w:r>
-              <w:rPr>
-                <w:rFonts w:ascii="Times New Roman" w:hAnsi="Times New Roman" w:cs="Times New Roman"/>
-                <w:sz w:val="20"/>
-                <w:szCs w:val="20"/>
-              </w:rPr>
-              <w:t>41112008</w:t>
-            </w:r>
-          </w:p>
-        </w:tc>
-        <w:tc>
-          <w:tcPr>
-            <w:tcW w:w="1569" w:type="pct"/>
-            <w:tcBorders>
-              <w:top w:val="single" w:sz="4" w:space="0" w:color="000000"/>
-              <w:left w:val="single" w:sz="4" w:space="0" w:color="000000"/>
-              <w:bottom w:val="single" w:sz="4" w:space="0" w:color="000000"/>
-              <w:right w:val="single" w:sz="4" w:space="0" w:color="000000"/>
-            </w:tcBorders>
-            <w:hideMark/>
-          </w:tcPr>
-          <w:p>
-            <w:pPr>
-              <w:spacing w:line="240" w:lineRule="auto"/>
-              <w:jc w:val="center"/>
-              <w:rPr>
-                <w:rFonts w:ascii="Times New Roman" w:hAnsi="Times New Roman" w:cs="Times New Roman"/>
-                <w:sz w:val="20"/>
-                <w:szCs w:val="20"/>
-              </w:rPr>
-            </w:pPr>
-            <w:r>
-              <w:rPr>
-                <w:rFonts w:ascii="Times New Roman" w:hAnsi="Times New Roman" w:cs="Times New Roman"/>
-                <w:sz w:val="20"/>
-                <w:szCs w:val="20"/>
-              </w:rPr>
-              <w:t>PLANILLA DE APORTES</w:t>
-            </w:r>
-          </w:p>
-        </w:tc>
-        <w:tc>
-          <w:tcPr>
-            <w:tcW w:w="1491" w:type="pct"/>
-            <w:tcBorders>
-              <w:top w:val="single" w:sz="4" w:space="0" w:color="000000"/>
-              <w:left w:val="single" w:sz="4" w:space="0" w:color="000000"/>
-              <w:bottom w:val="single" w:sz="4" w:space="0" w:color="000000"/>
-              <w:right w:val="single" w:sz="4" w:space="0" w:color="000000"/>
-            </w:tcBorders>
-            <w:vAlign w:val="center"/>
-          </w:tcPr>
-          <w:p>
-            <w:pPr>
-              <w:pStyle w:val="TableParagraph"/>
-              <w:spacing w:line="178" w:lineRule="exact"/>
-              <w:ind w:left="157" w:right="150"/>
-              <w:rPr>
-                <w:sz w:val="20"/>
-                <w:szCs w:val="20"/>
-              </w:rPr>
-            </w:pPr>
-            <w:r>
-              <w:rPr>
-                <w:sz w:val="20"/>
-                <w:szCs w:val="20"/>
-              </w:rPr>
-              <w:t>166,76</w:t>
-            </w:r>
-          </w:p>
-        </w:tc>
-      </w:tr>
-      <w:tr>
-        <w:trPr>
-          <w:trHeight w:val="146"/>
-        </w:trPr>
-        <w:tc>
-          <w:tcPr>
-            <w:tcW w:w="462" w:type="pct"/>
-            <w:tcBorders>
-              <w:top w:val="single" w:sz="4" w:space="0" w:color="000000"/>
-              <w:left w:val="single" w:sz="4" w:space="0" w:color="000000"/>
-              <w:bottom w:val="single" w:sz="4" w:space="0" w:color="000000"/>
-              <w:right w:val="single" w:sz="4" w:space="0" w:color="000000"/>
-            </w:tcBorders>
-            <w:vAlign w:val="center"/>
-          </w:tcPr>
-          <w:p>
-            <w:pPr>
-              <w:pStyle w:val="TableParagraph"/>
-              <w:numPr>
-                <w:ilvl w:val="0"/>
-                <w:numId w:val="2"/>
-              </w:numPr>
-              <w:spacing w:line="178" w:lineRule="exact"/>
-              <w:rPr>
-                <w:sz w:val="20"/>
-                <w:szCs w:val="20"/>
-              </w:rPr>
-            </w:pPr>
-          </w:p>
-        </w:tc>
-        <w:tc>
-          <w:tcPr>
-            <w:tcW w:w="1478" w:type="pct"/>
-            <w:tcBorders>
-              <w:top w:val="single" w:sz="4" w:space="0" w:color="000000"/>
-              <w:left w:val="single" w:sz="4" w:space="0" w:color="000000"/>
-              <w:bottom w:val="single" w:sz="4" w:space="0" w:color="000000"/>
-              <w:right w:val="single" w:sz="4" w:space="0" w:color="000000"/>
-            </w:tcBorders>
-            <w:vAlign w:val="center"/>
-          </w:tcPr>
-          <w:p>
-            <w:pPr>
-              <w:spacing w:line="240" w:lineRule="auto"/>
-              <w:jc w:val="center"/>
-              <w:rPr>
-                <w:rFonts w:ascii="Times New Roman" w:hAnsi="Times New Roman" w:cs="Times New Roman"/>
-                <w:sz w:val="20"/>
-                <w:szCs w:val="20"/>
-              </w:rPr>
-            </w:pPr>
-            <w:r>
-              <w:rPr>
-                <w:rFonts w:ascii="Times New Roman" w:hAnsi="Times New Roman" w:cs="Times New Roman"/>
-                <w:sz w:val="20"/>
-                <w:szCs w:val="20"/>
-              </w:rPr>
-              <w:t>41040545</w:t>
-            </w:r>
-          </w:p>
-        </w:tc>
-        <w:tc>
-          <w:tcPr>
-            <w:tcW w:w="1569" w:type="pct"/>
-            <w:tcBorders>
-              <w:top w:val="single" w:sz="4" w:space="0" w:color="000000"/>
-              <w:left w:val="single" w:sz="4" w:space="0" w:color="000000"/>
-              <w:bottom w:val="single" w:sz="4" w:space="0" w:color="000000"/>
-              <w:right w:val="single" w:sz="4" w:space="0" w:color="000000"/>
-            </w:tcBorders>
-            <w:hideMark/>
-          </w:tcPr>
-          <w:p>
-            <w:pPr>
-              <w:spacing w:line="240" w:lineRule="auto"/>
-              <w:jc w:val="center"/>
-              <w:rPr>
-                <w:rFonts w:ascii="Times New Roman" w:hAnsi="Times New Roman" w:cs="Times New Roman"/>
-                <w:sz w:val="20"/>
-                <w:szCs w:val="20"/>
-              </w:rPr>
-            </w:pPr>
-            <w:r>
-              <w:rPr>
-                <w:rFonts w:ascii="Times New Roman" w:hAnsi="Times New Roman" w:cs="Times New Roman"/>
-                <w:sz w:val="20"/>
-                <w:szCs w:val="20"/>
-              </w:rPr>
-              <w:t>PLANILLA DE APORTES</w:t>
-            </w:r>
-          </w:p>
-        </w:tc>
-        <w:tc>
-          <w:tcPr>
-            <w:tcW w:w="1491" w:type="pct"/>
-            <w:tcBorders>
-              <w:top w:val="single" w:sz="4" w:space="0" w:color="000000"/>
-              <w:left w:val="single" w:sz="4" w:space="0" w:color="000000"/>
-              <w:bottom w:val="single" w:sz="4" w:space="0" w:color="000000"/>
-              <w:right w:val="single" w:sz="4" w:space="0" w:color="000000"/>
-            </w:tcBorders>
-            <w:vAlign w:val="center"/>
-          </w:tcPr>
-          <w:p>
-            <w:pPr>
-              <w:pStyle w:val="TableParagraph"/>
-              <w:spacing w:line="178" w:lineRule="exact"/>
-              <w:ind w:left="157" w:right="150"/>
-              <w:rPr>
-                <w:sz w:val="20"/>
-                <w:szCs w:val="20"/>
-              </w:rPr>
-            </w:pPr>
-            <w:r>
-              <w:rPr>
-                <w:sz w:val="20"/>
-                <w:szCs w:val="20"/>
-              </w:rPr>
-              <w:t>166,76</w:t>
-            </w:r>
-          </w:p>
-        </w:tc>
-      </w:tr>
-      <w:tr>
-        <w:trPr>
-          <w:trHeight w:val="244"/>
-        </w:trPr>
-        <w:tc>
-          <w:tcPr>
-            <w:tcW w:w="3509" w:type="pct"/>
-            <w:gridSpan w:val="3"/>
-            <w:tcBorders>
-              <w:top w:val="single" w:sz="4" w:space="0" w:color="000000"/>
-              <w:left w:val="single" w:sz="4" w:space="0" w:color="000000"/>
-              <w:bottom w:val="single" w:sz="4" w:space="0" w:color="000000"/>
-              <w:right w:val="single" w:sz="4" w:space="0" w:color="000000"/>
-            </w:tcBorders>
-            <w:vAlign w:val="bottom"/>
-            <w:hideMark/>
-          </w:tcPr>
-          <w:p>
-            <w:pPr>
-              <w:spacing w:line="240" w:lineRule="auto"/>
-              <w:rPr>
-                <w:rFonts w:ascii="Times New Roman" w:hAnsi="Times New Roman" w:cs="Times New Roman"/>
-                <w:b/>
-                <w:bCs/>
-                <w:sz w:val="20"/>
-                <w:szCs w:val="20"/>
-              </w:rPr>
-            </w:pPr>
-            <w:r>
-              <w:rPr>
-                <w:rFonts w:ascii="Times New Roman" w:hAnsi="Times New Roman" w:cs="Times New Roman"/>
-                <w:b/>
-                <w:bCs/>
-                <w:sz w:val="20"/>
-                <w:szCs w:val="20"/>
+                <w:lang w:val="en-US"/>
               </w:rPr>
               <w:t>Total valor capital</w:t>
             </w:r>
@@ -2285,71 +1179,69 @@
         </w:tc>
         <w:tc>
           <w:tcPr>
-            <w:tcW w:w="1491" w:type="pct"/>
+            <w:tcW w:w="3000" w:type="dxa"/>
             <w:tcBorders>
-              <w:top w:val="single" w:sz="4" w:space="0" w:color="000000"/>
-              <w:left w:val="single" w:sz="4" w:space="0" w:color="000000"/>
-              <w:bottom w:val="single" w:sz="4" w:space="0" w:color="000000"/>
-              <w:right w:val="single" w:sz="4" w:space="0" w:color="000000"/>
+              <w:top w:val="single" w:sz="4" w:space="0" w:color="auto"/>
+              <w:left w:val="nil"/>
+              <w:bottom w:val="single" w:sz="4" w:space="0" w:color="auto"/>
+              <w:right w:val="single" w:sz="4" w:space="0" w:color="auto"/>
             </w:tcBorders>
+            <w:shd w:val="clear" w:color="auto" w:fill="auto"/>
+            <w:noWrap/>
             <w:vAlign w:val="center"/>
+            <w:hideMark/>
           </w:tcPr>
           <w:p>
             <w:pPr>
-              <w:pStyle w:val="TableParagraph"/>
-              <w:spacing w:line="180" w:lineRule="exact"/>
-              <w:ind w:left="157" w:right="150"/>
+              <w:spacing w:after="0" w:line="240" w:lineRule="auto"/>
+              <w:jc w:val="center"/>
               <w:rPr>
+                <w:rFonts w:ascii="Times New Roman" w:eastAsia="Times New Roman" w:hAnsi="Times New Roman" w:cs="Times New Roman"/>
                 <w:b/>
+                <w:bCs/>
+                <w:color w:val="000000"/>
                 <w:sz w:val="20"/>
                 <w:szCs w:val="20"/>
+                <w:lang w:val="en-US"/>
               </w:rPr>
             </w:pPr>
             <w:r>
               <w:rPr>
+                <w:rFonts w:ascii="Times New Roman" w:eastAsia="Times New Roman" w:hAnsi="Times New Roman" w:cs="Times New Roman"/>
                 <w:b/>
+                <w:bCs/>
+                <w:color w:val="000000"/>
                 <w:sz w:val="20"/>
                 <w:szCs w:val="20"/>
-                <w:highlight w:val="yellow"/>
+                <w:lang w:val="en-US"/>
               </w:rPr>
-              <w:fldChar w:fldCharType="begin"/>
+              <w:t>{{</w:t>
             </w:r>
+            <w:proofErr w:type="spellStart"/>
             <w:r>
               <w:rPr>
+                <w:rFonts w:ascii="Times New Roman" w:eastAsia="Times New Roman" w:hAnsi="Times New Roman" w:cs="Times New Roman"/>
                 <w:b/>
+                <w:bCs/>
+                <w:color w:val="000000"/>
                 <w:sz w:val="20"/>
                 <w:szCs w:val="20"/>
-                <w:highlight w:val="yellow"/>
+                <w:lang w:val="en-US"/>
               </w:rPr>
-              <w:instrText xml:space="preserve"> =SUM(ABOVE) </w:instrText>
+              <w:t>total_valor_capital</w:t>
             </w:r>
+            <w:proofErr w:type="spellEnd"/>
             <w:r>
               <w:rPr>
+                <w:rFonts w:ascii="Times New Roman" w:eastAsia="Times New Roman" w:hAnsi="Times New Roman" w:cs="Times New Roman"/>
                 <w:b/>
+                <w:bCs/>
+                <w:color w:val="000000"/>
                 <w:sz w:val="20"/>
                 <w:szCs w:val="20"/>
-                <w:highlight w:val="yellow"/>
+                <w:lang w:val="en-US"/>
               </w:rPr>
-              <w:fldChar w:fldCharType="separate"/>
-            </w:r>
-            <w:r>
-              <w:rPr>
-                <w:b/>
-                <w:noProof/>
-                <w:sz w:val="20"/>
-                <w:szCs w:val="20"/>
-                <w:highlight w:val="yellow"/>
-              </w:rPr>
-              <w:t>1.997,16</w:t>
-            </w:r>
-            <w:r>
-              <w:rPr>
-                <w:b/>
-                <w:sz w:val="20"/>
-                <w:szCs w:val="20"/>
-                <w:highlight w:val="yellow"/>
-              </w:rPr>
-              <w:fldChar w:fldCharType="end"/>
+              <w:t>}}</w:t>
             </w:r>
           </w:p>
         </w:tc>
@@ -2652,47 +1544,35 @@
           <w:b/>
           <w:sz w:val="20"/>
           <w:szCs w:val="20"/>
-          <w:highlight w:val="yellow"/>
-        </w:rPr>
-        <w:t>M</w:t>
-      </w:r>
-      <w:r>
-        <w:rPr>
-          <w:rFonts w:ascii="Times New Roman" w:hAnsi="Times New Roman" w:cs="Times New Roman"/>
-          <w:b/>
-          <w:sz w:val="20"/>
-          <w:szCs w:val="20"/>
-          <w:highlight w:val="yellow"/>
-        </w:rPr>
-        <w:t xml:space="preserve">IL </w:t>
-      </w:r>
-      <w:r>
-        <w:rPr>
-          <w:rFonts w:ascii="Times New Roman" w:hAnsi="Times New Roman" w:cs="Times New Roman"/>
-          <w:b/>
-          <w:sz w:val="20"/>
-          <w:szCs w:val="20"/>
-          <w:highlight w:val="yellow"/>
-        </w:rPr>
-        <w:t>NOVECIENTOS</w:t>
-      </w:r>
-      <w:r>
-        <w:rPr>
-          <w:rFonts w:ascii="Times New Roman" w:hAnsi="Times New Roman" w:cs="Times New Roman"/>
-          <w:b/>
-          <w:sz w:val="20"/>
-          <w:szCs w:val="20"/>
-          <w:highlight w:val="yellow"/>
-        </w:rPr>
-        <w:t xml:space="preserve"> NOVENTA Y SIETE</w:t>
-      </w:r>
-      <w:r>
-        <w:rPr>
-          <w:rFonts w:ascii="Times New Roman" w:hAnsi="Times New Roman" w:cs="Times New Roman"/>
-          <w:b/>
-          <w:sz w:val="20"/>
-          <w:szCs w:val="20"/>
-          <w:highlight w:val="yellow"/>
+        </w:rPr>
+        <w:t>{{</w:t>
+      </w:r>
+      <w:proofErr w:type="spellStart"/>
+      <w:r>
+        <w:rPr>
+          <w:rFonts w:ascii="Times New Roman" w:hAnsi="Times New Roman" w:cs="Times New Roman"/>
+          <w:b/>
+          <w:sz w:val="20"/>
+          <w:szCs w:val="20"/>
+        </w:rPr>
+        <w:t>total_en_letras</w:t>
+      </w:r>
+      <w:proofErr w:type="spellEnd"/>
+      <w:r>
+        <w:rPr>
+          <w:rFonts w:ascii="Times New Roman" w:hAnsi="Times New Roman" w:cs="Times New Roman"/>
+          <w:b/>
+          <w:sz w:val="20"/>
+          <w:szCs w:val="20"/>
+        </w:rPr>
+        <w:t>}}</w:t>
+      </w:r>
+      <w:r>
+        <w:rPr>
+          <w:rFonts w:ascii="Times New Roman" w:hAnsi="Times New Roman" w:cs="Times New Roman"/>
+          <w:b/>
+          <w:sz w:val="20"/>
+          <w:szCs w:val="20"/>
         </w:rPr>
         <w:t xml:space="preserve"> CON </w:t>
       </w:r>
@@ -2702,29 +1582,72 @@
           <w:b/>
           <w:sz w:val="20"/>
           <w:szCs w:val="20"/>
-          <w:highlight w:val="yellow"/>
-        </w:rPr>
-        <w:t>16</w:t>
-      </w:r>
-      <w:r>
-        <w:rPr>
-          <w:rFonts w:ascii="Times New Roman" w:hAnsi="Times New Roman" w:cs="Times New Roman"/>
-          <w:b/>
-          <w:sz w:val="20"/>
-          <w:szCs w:val="20"/>
-          <w:highlight w:val="yellow"/>
+        </w:rPr>
+        <w:t>{{</w:t>
+      </w:r>
+      <w:proofErr w:type="spellStart"/>
+      <w:r>
+        <w:rPr>
+          <w:rFonts w:ascii="Times New Roman" w:hAnsi="Times New Roman" w:cs="Times New Roman"/>
+          <w:b/>
+          <w:sz w:val="20"/>
+          <w:szCs w:val="20"/>
+        </w:rPr>
+        <w:t>parte_decimal</w:t>
+      </w:r>
+      <w:proofErr w:type="spellEnd"/>
+      <w:r>
+        <w:rPr>
+          <w:rFonts w:ascii="Times New Roman" w:hAnsi="Times New Roman" w:cs="Times New Roman"/>
+          <w:b/>
+          <w:sz w:val="20"/>
+          <w:szCs w:val="20"/>
+        </w:rPr>
+        <w:t>}}</w:t>
+      </w:r>
+      <w:r>
+        <w:rPr>
+          <w:rFonts w:ascii="Times New Roman" w:hAnsi="Times New Roman" w:cs="Times New Roman"/>
+          <w:b/>
+          <w:sz w:val="20"/>
+          <w:szCs w:val="20"/>
         </w:rPr>
         <w:t xml:space="preserve">/100 DÓLARES DE LOS ESTADOS UNIDOS DE AMÉRICA (USD </w:t>
       </w:r>
       <w:r>
         <w:rPr>
-          <w:rFonts w:ascii="Times New Roman" w:hAnsi="Times New Roman" w:cs="Times New Roman"/>
-          <w:b/>
-          <w:sz w:val="20"/>
-          <w:szCs w:val="20"/>
-          <w:highlight w:val="yellow"/>
-        </w:rPr>
-        <w:t>1.997,16</w:t>
+          <w:rFonts w:ascii="Times New Roman" w:eastAsia="Times New Roman" w:hAnsi="Times New Roman" w:cs="Times New Roman"/>
+          <w:b/>
+          <w:bCs/>
+          <w:color w:val="000000"/>
+          <w:sz w:val="20"/>
+          <w:szCs w:val="20"/>
+        </w:rPr>
+        <w:t>{{</w:t>
+      </w:r>
+      <w:proofErr w:type="spellStart"/>
+      <w:r>
+        <w:rPr>
+          <w:rFonts w:ascii="Times New Roman" w:eastAsia="Times New Roman" w:hAnsi="Times New Roman" w:cs="Times New Roman"/>
+          <w:b/>
+          <w:bCs/>
+          <w:color w:val="000000"/>
+          <w:sz w:val="20"/>
+          <w:szCs w:val="20"/>
+        </w:rPr>
+        <w:t>total_valor_capital</w:t>
+      </w:r>
+      <w:proofErr w:type="spellEnd"/>
+      <w:r>
+        <w:rPr>
+          <w:rFonts w:ascii="Times New Roman" w:eastAsia="Times New Roman" w:hAnsi="Times New Roman" w:cs="Times New Roman"/>
+          <w:b/>
+          <w:bCs/>
+          <w:color w:val="000000"/>
+          <w:sz w:val="20"/>
+          <w:szCs w:val="20"/>
+        </w:rPr>
+        <w:t>}}</w:t>
       </w:r>
       <w:r>
         <w:rPr>
@@ -3013,56 +1936,55 @@
     </w:p>
     <w:tbl>
       <w:tblPr>
-        <w:tblStyle w:val="TableNormal"/>
-        <w:tblW w:w="5000" w:type="pct"/>
-        <w:tblInd w:w="0" w:type="dxa"/>
-        <w:tblBorders>
-          <w:top w:val="single" w:sz="4" w:space="0" w:color="000000"/>
-          <w:left w:val="single" w:sz="4" w:space="0" w:color="000000"/>
-          <w:bottom w:val="single" w:sz="4" w:space="0" w:color="000000"/>
-          <w:right w:val="single" w:sz="4" w:space="0" w:color="000000"/>
-          <w:insideH w:val="single" w:sz="4" w:space="0" w:color="000000"/>
-          <w:insideV w:val="single" w:sz="4" w:space="0" w:color="000000"/>
-        </w:tblBorders>
-        <w:tblLook w:val="01E0" w:firstRow="1" w:lastRow="1" w:firstColumn="1" w:lastColumn="1" w:noHBand="0" w:noVBand="0"/>
+        <w:tblW w:w="9920" w:type="dxa"/>
+        <w:jc w:val="center"/>
+        <w:tblLook w:val="04A0" w:firstRow="1" w:lastRow="0" w:firstColumn="1" w:lastColumn="0" w:noHBand="0" w:noVBand="1"/>
       </w:tblPr>
       <w:tblGrid>
-        <w:gridCol w:w="916"/>
-        <w:gridCol w:w="4265"/>
-        <w:gridCol w:w="4732"/>
+        <w:gridCol w:w="880"/>
+        <w:gridCol w:w="4320"/>
+        <w:gridCol w:w="4720"/>
       </w:tblGrid>
       <w:tr>
         <w:trPr>
-          <w:trHeight w:val="191"/>
+          <w:trHeight w:val="300"/>
+          <w:jc w:val="center"/>
         </w:trPr>
         <w:tc>
           <w:tcPr>
-            <w:tcW w:w="462" w:type="pct"/>
+            <w:tcW w:w="880" w:type="dxa"/>
             <w:tcBorders>
-              <w:top w:val="single" w:sz="4" w:space="0" w:color="000000"/>
-              <w:left w:val="single" w:sz="4" w:space="0" w:color="000000"/>
-              <w:bottom w:val="single" w:sz="4" w:space="0" w:color="000000"/>
-              <w:right w:val="single" w:sz="4" w:space="0" w:color="000000"/>
+              <w:top w:val="single" w:sz="4" w:space="0" w:color="auto"/>
+              <w:left w:val="single" w:sz="4" w:space="0" w:color="auto"/>
+              <w:bottom w:val="single" w:sz="4" w:space="0" w:color="auto"/>
+              <w:right w:val="single" w:sz="4" w:space="0" w:color="auto"/>
             </w:tcBorders>
-            <w:shd w:val="clear" w:color="auto" w:fill="00AFEF"/>
+            <w:shd w:val="clear" w:color="000000" w:fill="00AFEF"/>
             <w:vAlign w:val="center"/>
             <w:hideMark/>
           </w:tcPr>
           <w:p>
             <w:pPr>
-              <w:pStyle w:val="TableParagraph"/>
-              <w:ind w:left="231" w:right="224"/>
+              <w:spacing w:after="0" w:line="240" w:lineRule="auto"/>
+              <w:jc w:val="center"/>
               <w:rPr>
+                <w:rFonts w:ascii="Times New Roman" w:eastAsia="Times New Roman" w:hAnsi="Times New Roman" w:cs="Times New Roman"/>
                 <w:b/>
+                <w:bCs/>
+                <w:color w:val="000000"/>
                 <w:sz w:val="20"/>
                 <w:szCs w:val="20"/>
+                <w:lang w:val="en-US"/>
               </w:rPr>
             </w:pPr>
             <w:r>
               <w:rPr>
+                <w:rFonts w:ascii="Times New Roman" w:eastAsia="Times New Roman" w:hAnsi="Times New Roman" w:cs="Times New Roman"/>
                 <w:b/>
+                <w:bCs/>
                 <w:sz w:val="20"/>
                 <w:szCs w:val="20"/>
+                <w:lang w:val="es-ES"/>
               </w:rPr>
               <w:t>Ord.</w:t>
             </w:r>
@@ -3070,33 +1992,39 @@
         </w:tc>
         <w:tc>
           <w:tcPr>
-            <w:tcW w:w="2151" w:type="pct"/>
+            <w:tcW w:w="4320" w:type="dxa"/>
             <w:tcBorders>
-              <w:top w:val="single" w:sz="4" w:space="0" w:color="000000"/>
-              <w:left w:val="single" w:sz="4" w:space="0" w:color="000000"/>
-              <w:bottom w:val="single" w:sz="4" w:space="0" w:color="000000"/>
-              <w:right w:val="single" w:sz="4" w:space="0" w:color="000000"/>
+              <w:top w:val="single" w:sz="4" w:space="0" w:color="auto"/>
+              <w:left w:val="nil"/>
+              <w:bottom w:val="single" w:sz="4" w:space="0" w:color="auto"/>
+              <w:right w:val="single" w:sz="4" w:space="0" w:color="auto"/>
             </w:tcBorders>
-            <w:shd w:val="clear" w:color="auto" w:fill="00AFEF"/>
+            <w:shd w:val="clear" w:color="000000" w:fill="00AFEF"/>
             <w:vAlign w:val="center"/>
             <w:hideMark/>
           </w:tcPr>
           <w:p>
             <w:pPr>
-              <w:pStyle w:val="TableParagraph"/>
-              <w:spacing w:line="268" w:lineRule="auto"/>
-              <w:ind w:right="217"/>
+              <w:spacing w:after="0" w:line="240" w:lineRule="auto"/>
+              <w:jc w:val="center"/>
               <w:rPr>
+                <w:rFonts w:ascii="Times New Roman" w:eastAsia="Times New Roman" w:hAnsi="Times New Roman" w:cs="Times New Roman"/>
                 <w:b/>
+                <w:bCs/>
+                <w:color w:val="000000"/>
                 <w:sz w:val="20"/>
                 <w:szCs w:val="20"/>
+                <w:lang w:val="en-US"/>
               </w:rPr>
             </w:pPr>
             <w:r>
               <w:rPr>
+                <w:rFonts w:ascii="Times New Roman" w:eastAsia="Times New Roman" w:hAnsi="Times New Roman" w:cs="Times New Roman"/>
                 <w:b/>
+                <w:bCs/>
                 <w:sz w:val="20"/>
                 <w:szCs w:val="20"/>
+                <w:lang w:val="es-ES"/>
               </w:rPr>
               <w:t>Número T/C</w:t>
             </w:r>
@@ -3104,1174 +2032,40 @@
         </w:tc>
         <w:tc>
           <w:tcPr>
-            <w:tcW w:w="2387" w:type="pct"/>
+            <w:tcW w:w="4720" w:type="dxa"/>
             <w:tcBorders>
-              <w:top w:val="single" w:sz="4" w:space="0" w:color="000000"/>
-              <w:left w:val="single" w:sz="4" w:space="0" w:color="000000"/>
-              <w:bottom w:val="single" w:sz="4" w:space="0" w:color="000000"/>
-              <w:right w:val="single" w:sz="4" w:space="0" w:color="000000"/>
+              <w:top w:val="single" w:sz="4" w:space="0" w:color="auto"/>
+              <w:left w:val="nil"/>
+              <w:bottom w:val="single" w:sz="4" w:space="0" w:color="auto"/>
+              <w:right w:val="single" w:sz="4" w:space="0" w:color="auto"/>
             </w:tcBorders>
-            <w:shd w:val="clear" w:color="auto" w:fill="00AFEF"/>
+            <w:shd w:val="clear" w:color="000000" w:fill="00AFEF"/>
             <w:vAlign w:val="center"/>
             <w:hideMark/>
           </w:tcPr>
           <w:p>
             <w:pPr>
-              <w:pStyle w:val="TableParagraph"/>
-              <w:ind w:left="157" w:right="152"/>
+              <w:spacing w:after="0" w:line="240" w:lineRule="auto"/>
+              <w:jc w:val="center"/>
               <w:rPr>
+                <w:rFonts w:ascii="Times New Roman" w:eastAsia="Times New Roman" w:hAnsi="Times New Roman" w:cs="Times New Roman"/>
                 <w:b/>
+                <w:bCs/>
+                <w:color w:val="000000"/>
                 <w:sz w:val="20"/>
                 <w:szCs w:val="20"/>
               </w:rPr>
             </w:pPr>
             <w:r>
               <w:rPr>
+                <w:rFonts w:ascii="Times New Roman" w:eastAsia="Times New Roman" w:hAnsi="Times New Roman" w:cs="Times New Roman"/>
                 <w:b/>
+                <w:bCs/>
                 <w:sz w:val="20"/>
                 <w:szCs w:val="20"/>
+                <w:lang w:val="es-ES"/>
               </w:rPr>
-              <w:t>Monto</w:t>
-            </w:r>
-            <w:r>
-              <w:rPr>
-                <w:b/>
-                <w:spacing w:val="-10"/>
-                <w:sz w:val="20"/>
-                <w:szCs w:val="20"/>
-              </w:rPr>
-              <w:t xml:space="preserve"> </w:t>
-            </w:r>
-            <w:r>
-              <w:rPr>
-                <w:b/>
-                <w:sz w:val="20"/>
-                <w:szCs w:val="20"/>
-              </w:rPr>
-              <w:t>Medida</w:t>
-            </w:r>
-            <w:r>
-              <w:rPr>
-                <w:b/>
-                <w:spacing w:val="-10"/>
-                <w:sz w:val="20"/>
-                <w:szCs w:val="20"/>
-              </w:rPr>
-              <w:t xml:space="preserve"> </w:t>
-            </w:r>
-            <w:r>
-              <w:rPr>
-                <w:b/>
-                <w:sz w:val="20"/>
-                <w:szCs w:val="20"/>
-              </w:rPr>
-              <w:t>Cautelar por Titulo de Crédito</w:t>
-            </w:r>
-          </w:p>
-        </w:tc>
-      </w:tr>
-      <w:tr>
-        <w:trPr>
-          <w:trHeight w:val="207"/>
-        </w:trPr>
-        <w:tc>
-          <w:tcPr>
-            <w:tcW w:w="462" w:type="pct"/>
-            <w:tcBorders>
-              <w:top w:val="single" w:sz="4" w:space="0" w:color="000000"/>
-              <w:left w:val="single" w:sz="4" w:space="0" w:color="000000"/>
-              <w:bottom w:val="single" w:sz="4" w:space="0" w:color="000000"/>
-              <w:right w:val="single" w:sz="4" w:space="0" w:color="000000"/>
-            </w:tcBorders>
-            <w:vAlign w:val="center"/>
-          </w:tcPr>
-          <w:p>
-            <w:pPr>
-              <w:pStyle w:val="TableParagraph"/>
-              <w:numPr>
-                <w:ilvl w:val="0"/>
-                <w:numId w:val="3"/>
-              </w:numPr>
-              <w:spacing w:line="180" w:lineRule="exact"/>
-              <w:rPr>
-                <w:sz w:val="20"/>
-                <w:szCs w:val="20"/>
-              </w:rPr>
-            </w:pPr>
-          </w:p>
-        </w:tc>
-        <w:tc>
-          <w:tcPr>
-            <w:tcW w:w="2151" w:type="pct"/>
-            <w:tcBorders>
-              <w:top w:val="single" w:sz="4" w:space="0" w:color="000000"/>
-              <w:left w:val="single" w:sz="4" w:space="0" w:color="000000"/>
-              <w:bottom w:val="single" w:sz="4" w:space="0" w:color="000000"/>
-              <w:right w:val="single" w:sz="4" w:space="0" w:color="000000"/>
-            </w:tcBorders>
-            <w:vAlign w:val="center"/>
-          </w:tcPr>
-          <w:p>
-            <w:pPr>
-              <w:spacing w:line="240" w:lineRule="auto"/>
-              <w:jc w:val="center"/>
-              <w:rPr>
-                <w:rFonts w:ascii="Times New Roman" w:hAnsi="Times New Roman" w:cs="Times New Roman"/>
-                <w:sz w:val="20"/>
-                <w:szCs w:val="20"/>
-              </w:rPr>
-            </w:pPr>
-            <w:r>
-              <w:rPr>
-                <w:rFonts w:ascii="Times New Roman" w:hAnsi="Times New Roman" w:cs="Times New Roman"/>
-                <w:sz w:val="20"/>
-                <w:szCs w:val="20"/>
-              </w:rPr>
-              <w:t>46423767</w:t>
-            </w:r>
-          </w:p>
-        </w:tc>
-        <w:tc>
-          <w:tcPr>
-            <w:tcW w:w="2387" w:type="pct"/>
-            <w:tcBorders>
-              <w:top w:val="single" w:sz="4" w:space="0" w:color="000000"/>
-              <w:left w:val="single" w:sz="4" w:space="0" w:color="000000"/>
-              <w:bottom w:val="single" w:sz="4" w:space="0" w:color="000000"/>
-              <w:right w:val="single" w:sz="4" w:space="0" w:color="000000"/>
-            </w:tcBorders>
-            <w:vAlign w:val="center"/>
-          </w:tcPr>
-          <w:p>
-            <w:pPr>
-              <w:pStyle w:val="TableParagraph"/>
-              <w:spacing w:line="180" w:lineRule="exact"/>
-              <w:ind w:left="157" w:right="150"/>
-              <w:rPr>
-                <w:sz w:val="20"/>
-                <w:szCs w:val="20"/>
-                <w:highlight w:val="yellow"/>
-              </w:rPr>
-            </w:pPr>
-            <w:r>
-              <w:rPr>
-                <w:sz w:val="20"/>
-                <w:szCs w:val="20"/>
-                <w:highlight w:val="yellow"/>
-              </w:rPr>
-              <w:t>456,00</w:t>
-            </w:r>
-          </w:p>
-        </w:tc>
-      </w:tr>
-      <w:tr>
-        <w:trPr>
-          <w:trHeight w:val="207"/>
-        </w:trPr>
-        <w:tc>
-          <w:tcPr>
-            <w:tcW w:w="462" w:type="pct"/>
-            <w:tcBorders>
-              <w:top w:val="single" w:sz="4" w:space="0" w:color="000000"/>
-              <w:left w:val="single" w:sz="4" w:space="0" w:color="000000"/>
-              <w:bottom w:val="single" w:sz="4" w:space="0" w:color="000000"/>
-              <w:right w:val="single" w:sz="4" w:space="0" w:color="000000"/>
-            </w:tcBorders>
-            <w:vAlign w:val="center"/>
-          </w:tcPr>
-          <w:p>
-            <w:pPr>
-              <w:pStyle w:val="TableParagraph"/>
-              <w:numPr>
-                <w:ilvl w:val="0"/>
-                <w:numId w:val="3"/>
-              </w:numPr>
-              <w:spacing w:line="180" w:lineRule="exact"/>
-              <w:rPr>
-                <w:sz w:val="20"/>
-                <w:szCs w:val="20"/>
-              </w:rPr>
-            </w:pPr>
-          </w:p>
-        </w:tc>
-        <w:tc>
-          <w:tcPr>
-            <w:tcW w:w="2151" w:type="pct"/>
-            <w:tcBorders>
-              <w:top w:val="single" w:sz="4" w:space="0" w:color="000000"/>
-              <w:left w:val="single" w:sz="4" w:space="0" w:color="000000"/>
-              <w:bottom w:val="single" w:sz="4" w:space="0" w:color="000000"/>
-              <w:right w:val="single" w:sz="4" w:space="0" w:color="000000"/>
-            </w:tcBorders>
-            <w:vAlign w:val="center"/>
-          </w:tcPr>
-          <w:p>
-            <w:pPr>
-              <w:spacing w:line="240" w:lineRule="auto"/>
-              <w:jc w:val="center"/>
-              <w:rPr>
-                <w:rFonts w:ascii="Times New Roman" w:hAnsi="Times New Roman" w:cs="Times New Roman"/>
-                <w:sz w:val="20"/>
-                <w:szCs w:val="20"/>
-              </w:rPr>
-            </w:pPr>
-            <w:r>
-              <w:rPr>
-                <w:rFonts w:ascii="Times New Roman" w:hAnsi="Times New Roman" w:cs="Times New Roman"/>
-                <w:sz w:val="20"/>
-                <w:szCs w:val="20"/>
-              </w:rPr>
-              <w:t>45426188</w:t>
-            </w:r>
-          </w:p>
-        </w:tc>
-        <w:tc>
-          <w:tcPr>
-            <w:tcW w:w="2387" w:type="pct"/>
-            <w:tcBorders>
-              <w:top w:val="single" w:sz="4" w:space="0" w:color="000000"/>
-              <w:left w:val="single" w:sz="4" w:space="0" w:color="000000"/>
-              <w:bottom w:val="single" w:sz="4" w:space="0" w:color="000000"/>
-              <w:right w:val="single" w:sz="4" w:space="0" w:color="000000"/>
-            </w:tcBorders>
-            <w:vAlign w:val="center"/>
-          </w:tcPr>
-          <w:p>
-            <w:pPr>
-              <w:pStyle w:val="TableParagraph"/>
-              <w:spacing w:line="180" w:lineRule="exact"/>
-              <w:ind w:left="157" w:right="150"/>
-              <w:rPr>
-                <w:sz w:val="20"/>
-                <w:szCs w:val="20"/>
-              </w:rPr>
-            </w:pPr>
-            <w:r>
-              <w:rPr>
-                <w:sz w:val="20"/>
-                <w:szCs w:val="20"/>
-              </w:rPr>
-              <w:t>451,00</w:t>
-            </w:r>
-          </w:p>
-        </w:tc>
-      </w:tr>
-      <w:tr>
-        <w:trPr>
-          <w:trHeight w:val="207"/>
-        </w:trPr>
-        <w:tc>
-          <w:tcPr>
-            <w:tcW w:w="462" w:type="pct"/>
-            <w:tcBorders>
-              <w:top w:val="single" w:sz="4" w:space="0" w:color="000000"/>
-              <w:left w:val="single" w:sz="4" w:space="0" w:color="000000"/>
-              <w:bottom w:val="single" w:sz="4" w:space="0" w:color="000000"/>
-              <w:right w:val="single" w:sz="4" w:space="0" w:color="000000"/>
-            </w:tcBorders>
-            <w:vAlign w:val="center"/>
-          </w:tcPr>
-          <w:p>
-            <w:pPr>
-              <w:pStyle w:val="TableParagraph"/>
-              <w:numPr>
-                <w:ilvl w:val="0"/>
-                <w:numId w:val="3"/>
-              </w:numPr>
-              <w:spacing w:line="180" w:lineRule="exact"/>
-              <w:rPr>
-                <w:sz w:val="20"/>
-                <w:szCs w:val="20"/>
-              </w:rPr>
-            </w:pPr>
-          </w:p>
-        </w:tc>
-        <w:tc>
-          <w:tcPr>
-            <w:tcW w:w="2151" w:type="pct"/>
-            <w:tcBorders>
-              <w:top w:val="single" w:sz="4" w:space="0" w:color="000000"/>
-              <w:left w:val="single" w:sz="4" w:space="0" w:color="000000"/>
-              <w:bottom w:val="single" w:sz="4" w:space="0" w:color="000000"/>
-              <w:right w:val="single" w:sz="4" w:space="0" w:color="000000"/>
-            </w:tcBorders>
-            <w:vAlign w:val="center"/>
-          </w:tcPr>
-          <w:p>
-            <w:pPr>
-              <w:spacing w:line="240" w:lineRule="auto"/>
-              <w:jc w:val="center"/>
-              <w:rPr>
-                <w:rFonts w:ascii="Times New Roman" w:hAnsi="Times New Roman" w:cs="Times New Roman"/>
-                <w:sz w:val="20"/>
-                <w:szCs w:val="20"/>
-              </w:rPr>
-            </w:pPr>
-            <w:r>
-              <w:rPr>
-                <w:rFonts w:ascii="Times New Roman" w:hAnsi="Times New Roman" w:cs="Times New Roman"/>
-                <w:sz w:val="20"/>
-                <w:szCs w:val="20"/>
-              </w:rPr>
-              <w:t>45255765</w:t>
-            </w:r>
-          </w:p>
-        </w:tc>
-        <w:tc>
-          <w:tcPr>
-            <w:tcW w:w="2387" w:type="pct"/>
-            <w:tcBorders>
-              <w:top w:val="single" w:sz="4" w:space="0" w:color="000000"/>
-              <w:left w:val="single" w:sz="4" w:space="0" w:color="000000"/>
-              <w:bottom w:val="single" w:sz="4" w:space="0" w:color="000000"/>
-              <w:right w:val="single" w:sz="4" w:space="0" w:color="000000"/>
-            </w:tcBorders>
-            <w:vAlign w:val="center"/>
-          </w:tcPr>
-          <w:p>
-            <w:pPr>
-              <w:pStyle w:val="TableParagraph"/>
-              <w:spacing w:line="180" w:lineRule="exact"/>
-              <w:ind w:left="157" w:right="150"/>
-              <w:rPr>
-                <w:sz w:val="20"/>
-                <w:szCs w:val="20"/>
-              </w:rPr>
-            </w:pPr>
-            <w:r>
-              <w:rPr>
-                <w:sz w:val="20"/>
-                <w:szCs w:val="20"/>
-              </w:rPr>
-              <w:t>452,00</w:t>
-            </w:r>
-          </w:p>
-        </w:tc>
-      </w:tr>
-      <w:tr>
-        <w:trPr>
-          <w:trHeight w:val="207"/>
-        </w:trPr>
-        <w:tc>
-          <w:tcPr>
-            <w:tcW w:w="462" w:type="pct"/>
-            <w:tcBorders>
-              <w:top w:val="single" w:sz="4" w:space="0" w:color="000000"/>
-              <w:left w:val="single" w:sz="4" w:space="0" w:color="000000"/>
-              <w:bottom w:val="single" w:sz="4" w:space="0" w:color="000000"/>
-              <w:right w:val="single" w:sz="4" w:space="0" w:color="000000"/>
-            </w:tcBorders>
-            <w:vAlign w:val="center"/>
-          </w:tcPr>
-          <w:p>
-            <w:pPr>
-              <w:pStyle w:val="TableParagraph"/>
-              <w:numPr>
-                <w:ilvl w:val="0"/>
-                <w:numId w:val="3"/>
-              </w:numPr>
-              <w:spacing w:line="180" w:lineRule="exact"/>
-              <w:rPr>
-                <w:sz w:val="20"/>
-                <w:szCs w:val="20"/>
-              </w:rPr>
-            </w:pPr>
-          </w:p>
-        </w:tc>
-        <w:tc>
-          <w:tcPr>
-            <w:tcW w:w="2151" w:type="pct"/>
-            <w:tcBorders>
-              <w:top w:val="single" w:sz="4" w:space="0" w:color="000000"/>
-              <w:left w:val="single" w:sz="4" w:space="0" w:color="000000"/>
-              <w:bottom w:val="single" w:sz="4" w:space="0" w:color="000000"/>
-              <w:right w:val="single" w:sz="4" w:space="0" w:color="000000"/>
-            </w:tcBorders>
-            <w:vAlign w:val="center"/>
-          </w:tcPr>
-          <w:p>
-            <w:pPr>
-              <w:spacing w:line="240" w:lineRule="auto"/>
-              <w:jc w:val="center"/>
-              <w:rPr>
-                <w:rFonts w:ascii="Times New Roman" w:hAnsi="Times New Roman" w:cs="Times New Roman"/>
-                <w:sz w:val="20"/>
-                <w:szCs w:val="20"/>
-              </w:rPr>
-            </w:pPr>
-            <w:r>
-              <w:rPr>
-                <w:rFonts w:ascii="Times New Roman" w:hAnsi="Times New Roman" w:cs="Times New Roman"/>
-                <w:sz w:val="20"/>
-                <w:szCs w:val="20"/>
-              </w:rPr>
-              <w:t>44291132</w:t>
-            </w:r>
-          </w:p>
-        </w:tc>
-        <w:tc>
-          <w:tcPr>
-            <w:tcW w:w="2387" w:type="pct"/>
-            <w:tcBorders>
-              <w:top w:val="single" w:sz="4" w:space="0" w:color="000000"/>
-              <w:left w:val="single" w:sz="4" w:space="0" w:color="000000"/>
-              <w:bottom w:val="single" w:sz="4" w:space="0" w:color="000000"/>
-              <w:right w:val="single" w:sz="4" w:space="0" w:color="000000"/>
-            </w:tcBorders>
-            <w:vAlign w:val="center"/>
-          </w:tcPr>
-          <w:p>
-            <w:pPr>
-              <w:pStyle w:val="TableParagraph"/>
-              <w:spacing w:line="180" w:lineRule="exact"/>
-              <w:ind w:left="157" w:right="150"/>
-              <w:rPr>
-                <w:sz w:val="20"/>
-                <w:szCs w:val="20"/>
-              </w:rPr>
-            </w:pPr>
-            <w:r>
-              <w:rPr>
-                <w:sz w:val="20"/>
-                <w:szCs w:val="20"/>
-              </w:rPr>
-              <w:t>462,00</w:t>
-            </w:r>
-          </w:p>
-        </w:tc>
-      </w:tr>
-      <w:tr>
-        <w:trPr>
-          <w:trHeight w:val="207"/>
-        </w:trPr>
-        <w:tc>
-          <w:tcPr>
-            <w:tcW w:w="462" w:type="pct"/>
-            <w:tcBorders>
-              <w:top w:val="single" w:sz="4" w:space="0" w:color="000000"/>
-              <w:left w:val="single" w:sz="4" w:space="0" w:color="000000"/>
-              <w:bottom w:val="single" w:sz="4" w:space="0" w:color="000000"/>
-              <w:right w:val="single" w:sz="4" w:space="0" w:color="000000"/>
-            </w:tcBorders>
-            <w:vAlign w:val="center"/>
-          </w:tcPr>
-          <w:p>
-            <w:pPr>
-              <w:pStyle w:val="TableParagraph"/>
-              <w:numPr>
-                <w:ilvl w:val="0"/>
-                <w:numId w:val="3"/>
-              </w:numPr>
-              <w:spacing w:line="180" w:lineRule="exact"/>
-              <w:rPr>
-                <w:sz w:val="20"/>
-                <w:szCs w:val="20"/>
-              </w:rPr>
-            </w:pPr>
-          </w:p>
-        </w:tc>
-        <w:tc>
-          <w:tcPr>
-            <w:tcW w:w="2151" w:type="pct"/>
-            <w:tcBorders>
-              <w:top w:val="single" w:sz="4" w:space="0" w:color="000000"/>
-              <w:left w:val="single" w:sz="4" w:space="0" w:color="000000"/>
-              <w:bottom w:val="single" w:sz="4" w:space="0" w:color="000000"/>
-              <w:right w:val="single" w:sz="4" w:space="0" w:color="000000"/>
-            </w:tcBorders>
-            <w:vAlign w:val="center"/>
-          </w:tcPr>
-          <w:p>
-            <w:pPr>
-              <w:spacing w:line="240" w:lineRule="auto"/>
-              <w:jc w:val="center"/>
-              <w:rPr>
-                <w:rFonts w:ascii="Times New Roman" w:hAnsi="Times New Roman" w:cs="Times New Roman"/>
-                <w:sz w:val="20"/>
-                <w:szCs w:val="20"/>
-              </w:rPr>
-            </w:pPr>
-            <w:r>
-              <w:rPr>
-                <w:rFonts w:ascii="Times New Roman" w:hAnsi="Times New Roman" w:cs="Times New Roman"/>
-                <w:sz w:val="20"/>
-                <w:szCs w:val="20"/>
-              </w:rPr>
-              <w:t>43971043</w:t>
-            </w:r>
-          </w:p>
-        </w:tc>
-        <w:tc>
-          <w:tcPr>
-            <w:tcW w:w="2387" w:type="pct"/>
-            <w:tcBorders>
-              <w:top w:val="single" w:sz="4" w:space="0" w:color="000000"/>
-              <w:left w:val="single" w:sz="4" w:space="0" w:color="000000"/>
-              <w:bottom w:val="single" w:sz="4" w:space="0" w:color="000000"/>
-              <w:right w:val="single" w:sz="4" w:space="0" w:color="000000"/>
-            </w:tcBorders>
-            <w:vAlign w:val="center"/>
-          </w:tcPr>
-          <w:p>
-            <w:pPr>
-              <w:pStyle w:val="TableParagraph"/>
-              <w:spacing w:line="180" w:lineRule="exact"/>
-              <w:ind w:left="157" w:right="150"/>
-              <w:rPr>
-                <w:sz w:val="20"/>
-                <w:szCs w:val="20"/>
-              </w:rPr>
-            </w:pPr>
-            <w:r>
-              <w:rPr>
-                <w:sz w:val="20"/>
-                <w:szCs w:val="20"/>
-              </w:rPr>
-              <w:t>446,00</w:t>
-            </w:r>
-          </w:p>
-        </w:tc>
-      </w:tr>
-      <w:tr>
-        <w:trPr>
-          <w:trHeight w:val="207"/>
-        </w:trPr>
-        <w:tc>
-          <w:tcPr>
-            <w:tcW w:w="462" w:type="pct"/>
-            <w:tcBorders>
-              <w:top w:val="single" w:sz="4" w:space="0" w:color="000000"/>
-              <w:left w:val="single" w:sz="4" w:space="0" w:color="000000"/>
-              <w:bottom w:val="single" w:sz="4" w:space="0" w:color="000000"/>
-              <w:right w:val="single" w:sz="4" w:space="0" w:color="000000"/>
-            </w:tcBorders>
-            <w:vAlign w:val="center"/>
-          </w:tcPr>
-          <w:p>
-            <w:pPr>
-              <w:pStyle w:val="TableParagraph"/>
-              <w:numPr>
-                <w:ilvl w:val="0"/>
-                <w:numId w:val="3"/>
-              </w:numPr>
-              <w:spacing w:line="180" w:lineRule="exact"/>
-              <w:rPr>
-                <w:sz w:val="20"/>
-                <w:szCs w:val="20"/>
-              </w:rPr>
-            </w:pPr>
-          </w:p>
-        </w:tc>
-        <w:tc>
-          <w:tcPr>
-            <w:tcW w:w="2151" w:type="pct"/>
-            <w:tcBorders>
-              <w:top w:val="single" w:sz="4" w:space="0" w:color="000000"/>
-              <w:left w:val="single" w:sz="4" w:space="0" w:color="000000"/>
-              <w:bottom w:val="single" w:sz="4" w:space="0" w:color="000000"/>
-              <w:right w:val="single" w:sz="4" w:space="0" w:color="000000"/>
-            </w:tcBorders>
-            <w:vAlign w:val="center"/>
-          </w:tcPr>
-          <w:p>
-            <w:pPr>
-              <w:spacing w:line="240" w:lineRule="auto"/>
-              <w:jc w:val="center"/>
-              <w:rPr>
-                <w:rFonts w:ascii="Times New Roman" w:hAnsi="Times New Roman" w:cs="Times New Roman"/>
-                <w:sz w:val="20"/>
-                <w:szCs w:val="20"/>
-              </w:rPr>
-            </w:pPr>
-            <w:r>
-              <w:rPr>
-                <w:rFonts w:ascii="Times New Roman" w:hAnsi="Times New Roman" w:cs="Times New Roman"/>
-                <w:sz w:val="20"/>
-                <w:szCs w:val="20"/>
-              </w:rPr>
-              <w:t>43604222</w:t>
-            </w:r>
-          </w:p>
-        </w:tc>
-        <w:tc>
-          <w:tcPr>
-            <w:tcW w:w="2387" w:type="pct"/>
-            <w:tcBorders>
-              <w:top w:val="single" w:sz="4" w:space="0" w:color="000000"/>
-              <w:left w:val="single" w:sz="4" w:space="0" w:color="000000"/>
-              <w:bottom w:val="single" w:sz="4" w:space="0" w:color="000000"/>
-              <w:right w:val="single" w:sz="4" w:space="0" w:color="000000"/>
-            </w:tcBorders>
-            <w:vAlign w:val="center"/>
-          </w:tcPr>
-          <w:p>
-            <w:pPr>
-              <w:pStyle w:val="TableParagraph"/>
-              <w:spacing w:line="180" w:lineRule="exact"/>
-              <w:ind w:left="157" w:right="150"/>
-              <w:rPr>
-                <w:sz w:val="20"/>
-                <w:szCs w:val="20"/>
-              </w:rPr>
-            </w:pPr>
-            <w:r>
-              <w:rPr>
-                <w:sz w:val="20"/>
-                <w:szCs w:val="20"/>
-              </w:rPr>
-              <w:t>458,00</w:t>
-            </w:r>
-          </w:p>
-        </w:tc>
-      </w:tr>
-      <w:tr>
-        <w:trPr>
-          <w:trHeight w:val="207"/>
-        </w:trPr>
-        <w:tc>
-          <w:tcPr>
-            <w:tcW w:w="462" w:type="pct"/>
-            <w:tcBorders>
-              <w:top w:val="single" w:sz="4" w:space="0" w:color="000000"/>
-              <w:left w:val="single" w:sz="4" w:space="0" w:color="000000"/>
-              <w:bottom w:val="single" w:sz="4" w:space="0" w:color="000000"/>
-              <w:right w:val="single" w:sz="4" w:space="0" w:color="000000"/>
-            </w:tcBorders>
-            <w:vAlign w:val="center"/>
-          </w:tcPr>
-          <w:p>
-            <w:pPr>
-              <w:pStyle w:val="TableParagraph"/>
-              <w:numPr>
-                <w:ilvl w:val="0"/>
-                <w:numId w:val="3"/>
-              </w:numPr>
-              <w:spacing w:line="180" w:lineRule="exact"/>
-              <w:rPr>
-                <w:sz w:val="20"/>
-                <w:szCs w:val="20"/>
-              </w:rPr>
-            </w:pPr>
-          </w:p>
-        </w:tc>
-        <w:tc>
-          <w:tcPr>
-            <w:tcW w:w="2151" w:type="pct"/>
-            <w:tcBorders>
-              <w:top w:val="single" w:sz="4" w:space="0" w:color="000000"/>
-              <w:left w:val="single" w:sz="4" w:space="0" w:color="000000"/>
-              <w:bottom w:val="single" w:sz="4" w:space="0" w:color="000000"/>
-              <w:right w:val="single" w:sz="4" w:space="0" w:color="000000"/>
-            </w:tcBorders>
-            <w:vAlign w:val="center"/>
-          </w:tcPr>
-          <w:p>
-            <w:pPr>
-              <w:spacing w:line="240" w:lineRule="auto"/>
-              <w:jc w:val="center"/>
-              <w:rPr>
-                <w:rFonts w:ascii="Times New Roman" w:hAnsi="Times New Roman" w:cs="Times New Roman"/>
-                <w:sz w:val="20"/>
-                <w:szCs w:val="20"/>
-              </w:rPr>
-            </w:pPr>
-            <w:r>
-              <w:rPr>
-                <w:rFonts w:ascii="Times New Roman" w:hAnsi="Times New Roman" w:cs="Times New Roman"/>
-                <w:sz w:val="20"/>
-                <w:szCs w:val="20"/>
-              </w:rPr>
-              <w:t>42922688</w:t>
-            </w:r>
-          </w:p>
-        </w:tc>
-        <w:tc>
-          <w:tcPr>
-            <w:tcW w:w="2387" w:type="pct"/>
-            <w:tcBorders>
-              <w:top w:val="single" w:sz="4" w:space="0" w:color="000000"/>
-              <w:left w:val="single" w:sz="4" w:space="0" w:color="000000"/>
-              <w:bottom w:val="single" w:sz="4" w:space="0" w:color="000000"/>
-              <w:right w:val="single" w:sz="4" w:space="0" w:color="000000"/>
-            </w:tcBorders>
-            <w:vAlign w:val="center"/>
-          </w:tcPr>
-          <w:p>
-            <w:pPr>
-              <w:pStyle w:val="TableParagraph"/>
-              <w:spacing w:line="180" w:lineRule="exact"/>
-              <w:ind w:left="157" w:right="150"/>
-              <w:rPr>
-                <w:sz w:val="20"/>
-                <w:szCs w:val="20"/>
-              </w:rPr>
-            </w:pPr>
-            <w:r>
-              <w:rPr>
-                <w:sz w:val="20"/>
-                <w:szCs w:val="20"/>
-              </w:rPr>
-              <w:t>420,00</w:t>
-            </w:r>
-          </w:p>
-        </w:tc>
-      </w:tr>
-      <w:tr>
-        <w:trPr>
-          <w:trHeight w:val="207"/>
-        </w:trPr>
-        <w:tc>
-          <w:tcPr>
-            <w:tcW w:w="462" w:type="pct"/>
-            <w:tcBorders>
-              <w:top w:val="single" w:sz="4" w:space="0" w:color="000000"/>
-              <w:left w:val="single" w:sz="4" w:space="0" w:color="000000"/>
-              <w:bottom w:val="single" w:sz="4" w:space="0" w:color="000000"/>
-              <w:right w:val="single" w:sz="4" w:space="0" w:color="000000"/>
-            </w:tcBorders>
-            <w:vAlign w:val="center"/>
-          </w:tcPr>
-          <w:p>
-            <w:pPr>
-              <w:pStyle w:val="TableParagraph"/>
-              <w:numPr>
-                <w:ilvl w:val="0"/>
-                <w:numId w:val="3"/>
-              </w:numPr>
-              <w:spacing w:line="180" w:lineRule="exact"/>
-              <w:rPr>
-                <w:sz w:val="20"/>
-                <w:szCs w:val="20"/>
-              </w:rPr>
-            </w:pPr>
-          </w:p>
-        </w:tc>
-        <w:tc>
-          <w:tcPr>
-            <w:tcW w:w="2151" w:type="pct"/>
-            <w:tcBorders>
-              <w:top w:val="single" w:sz="4" w:space="0" w:color="000000"/>
-              <w:left w:val="single" w:sz="4" w:space="0" w:color="000000"/>
-              <w:bottom w:val="single" w:sz="4" w:space="0" w:color="000000"/>
-              <w:right w:val="single" w:sz="4" w:space="0" w:color="000000"/>
-            </w:tcBorders>
-            <w:vAlign w:val="center"/>
-          </w:tcPr>
-          <w:p>
-            <w:pPr>
-              <w:spacing w:line="240" w:lineRule="auto"/>
-              <w:jc w:val="center"/>
-              <w:rPr>
-                <w:rFonts w:ascii="Times New Roman" w:hAnsi="Times New Roman" w:cs="Times New Roman"/>
-                <w:sz w:val="20"/>
-                <w:szCs w:val="20"/>
-              </w:rPr>
-            </w:pPr>
-            <w:r>
-              <w:rPr>
-                <w:rFonts w:ascii="Times New Roman" w:hAnsi="Times New Roman" w:cs="Times New Roman"/>
-                <w:sz w:val="20"/>
-                <w:szCs w:val="20"/>
-              </w:rPr>
-              <w:t>42893012</w:t>
-            </w:r>
-          </w:p>
-        </w:tc>
-        <w:tc>
-          <w:tcPr>
-            <w:tcW w:w="2387" w:type="pct"/>
-            <w:tcBorders>
-              <w:top w:val="single" w:sz="4" w:space="0" w:color="000000"/>
-              <w:left w:val="single" w:sz="4" w:space="0" w:color="000000"/>
-              <w:bottom w:val="single" w:sz="4" w:space="0" w:color="000000"/>
-              <w:right w:val="single" w:sz="4" w:space="0" w:color="000000"/>
-            </w:tcBorders>
-            <w:vAlign w:val="center"/>
-          </w:tcPr>
-          <w:p>
-            <w:pPr>
-              <w:pStyle w:val="TableParagraph"/>
-              <w:spacing w:line="180" w:lineRule="exact"/>
-              <w:ind w:left="157" w:right="150"/>
-              <w:rPr>
-                <w:sz w:val="20"/>
-                <w:szCs w:val="20"/>
-              </w:rPr>
-            </w:pPr>
-            <w:r>
-              <w:rPr>
-                <w:sz w:val="20"/>
-                <w:szCs w:val="20"/>
-              </w:rPr>
-              <w:t>435,00</w:t>
-            </w:r>
-          </w:p>
-        </w:tc>
-      </w:tr>
-      <w:tr>
-        <w:trPr>
-          <w:trHeight w:val="207"/>
-        </w:trPr>
-        <w:tc>
-          <w:tcPr>
-            <w:tcW w:w="462" w:type="pct"/>
-            <w:tcBorders>
-              <w:top w:val="single" w:sz="4" w:space="0" w:color="000000"/>
-              <w:left w:val="single" w:sz="4" w:space="0" w:color="000000"/>
-              <w:bottom w:val="single" w:sz="4" w:space="0" w:color="000000"/>
-              <w:right w:val="single" w:sz="4" w:space="0" w:color="000000"/>
-            </w:tcBorders>
-            <w:vAlign w:val="center"/>
-          </w:tcPr>
-          <w:p>
-            <w:pPr>
-              <w:pStyle w:val="TableParagraph"/>
-              <w:numPr>
-                <w:ilvl w:val="0"/>
-                <w:numId w:val="3"/>
-              </w:numPr>
-              <w:spacing w:line="180" w:lineRule="exact"/>
-              <w:rPr>
-                <w:sz w:val="20"/>
-                <w:szCs w:val="20"/>
-              </w:rPr>
-            </w:pPr>
-          </w:p>
-        </w:tc>
-        <w:tc>
-          <w:tcPr>
-            <w:tcW w:w="2151" w:type="pct"/>
-            <w:tcBorders>
-              <w:top w:val="single" w:sz="4" w:space="0" w:color="000000"/>
-              <w:left w:val="single" w:sz="4" w:space="0" w:color="000000"/>
-              <w:bottom w:val="single" w:sz="4" w:space="0" w:color="000000"/>
-              <w:right w:val="single" w:sz="4" w:space="0" w:color="000000"/>
-            </w:tcBorders>
-            <w:vAlign w:val="center"/>
-          </w:tcPr>
-          <w:p>
-            <w:pPr>
-              <w:spacing w:line="240" w:lineRule="auto"/>
-              <w:jc w:val="center"/>
-              <w:rPr>
-                <w:rFonts w:ascii="Times New Roman" w:hAnsi="Times New Roman" w:cs="Times New Roman"/>
-                <w:sz w:val="20"/>
-                <w:szCs w:val="20"/>
-              </w:rPr>
-            </w:pPr>
-            <w:r>
-              <w:rPr>
-                <w:rFonts w:ascii="Times New Roman" w:hAnsi="Times New Roman" w:cs="Times New Roman"/>
-                <w:sz w:val="20"/>
-                <w:szCs w:val="20"/>
-              </w:rPr>
-              <w:t>42275223</w:t>
-            </w:r>
-          </w:p>
-        </w:tc>
-        <w:tc>
-          <w:tcPr>
-            <w:tcW w:w="2387" w:type="pct"/>
-            <w:tcBorders>
-              <w:top w:val="single" w:sz="4" w:space="0" w:color="000000"/>
-              <w:left w:val="single" w:sz="4" w:space="0" w:color="000000"/>
-              <w:bottom w:val="single" w:sz="4" w:space="0" w:color="000000"/>
-              <w:right w:val="single" w:sz="4" w:space="0" w:color="000000"/>
-            </w:tcBorders>
-            <w:vAlign w:val="center"/>
-          </w:tcPr>
-          <w:p>
-            <w:pPr>
-              <w:pStyle w:val="TableParagraph"/>
-              <w:spacing w:line="180" w:lineRule="exact"/>
-              <w:ind w:left="157" w:right="150"/>
-              <w:rPr>
-                <w:sz w:val="20"/>
-                <w:szCs w:val="20"/>
-              </w:rPr>
-            </w:pPr>
-            <w:r>
-              <w:rPr>
-                <w:sz w:val="20"/>
-                <w:szCs w:val="20"/>
-              </w:rPr>
-              <w:t>432,00</w:t>
-            </w:r>
-          </w:p>
-        </w:tc>
-      </w:tr>
-      <w:tr>
-        <w:trPr>
-          <w:trHeight w:val="207"/>
-        </w:trPr>
-        <w:tc>
-          <w:tcPr>
-            <w:tcW w:w="462" w:type="pct"/>
-            <w:tcBorders>
-              <w:top w:val="single" w:sz="4" w:space="0" w:color="000000"/>
-              <w:left w:val="single" w:sz="4" w:space="0" w:color="000000"/>
-              <w:bottom w:val="single" w:sz="4" w:space="0" w:color="000000"/>
-              <w:right w:val="single" w:sz="4" w:space="0" w:color="000000"/>
-            </w:tcBorders>
-            <w:vAlign w:val="center"/>
-          </w:tcPr>
-          <w:p>
-            <w:pPr>
-              <w:pStyle w:val="TableParagraph"/>
-              <w:numPr>
-                <w:ilvl w:val="0"/>
-                <w:numId w:val="3"/>
-              </w:numPr>
-              <w:spacing w:line="180" w:lineRule="exact"/>
-              <w:rPr>
-                <w:sz w:val="20"/>
-                <w:szCs w:val="20"/>
-              </w:rPr>
-            </w:pPr>
-          </w:p>
-        </w:tc>
-        <w:tc>
-          <w:tcPr>
-            <w:tcW w:w="2151" w:type="pct"/>
-            <w:tcBorders>
-              <w:top w:val="single" w:sz="4" w:space="0" w:color="000000"/>
-              <w:left w:val="single" w:sz="4" w:space="0" w:color="000000"/>
-              <w:bottom w:val="single" w:sz="4" w:space="0" w:color="000000"/>
-              <w:right w:val="single" w:sz="4" w:space="0" w:color="000000"/>
-            </w:tcBorders>
-            <w:vAlign w:val="center"/>
-          </w:tcPr>
-          <w:p>
-            <w:pPr>
-              <w:spacing w:line="240" w:lineRule="auto"/>
-              <w:jc w:val="center"/>
-              <w:rPr>
-                <w:rFonts w:ascii="Times New Roman" w:hAnsi="Times New Roman" w:cs="Times New Roman"/>
-                <w:sz w:val="20"/>
-                <w:szCs w:val="20"/>
-              </w:rPr>
-            </w:pPr>
-            <w:r>
-              <w:rPr>
-                <w:rFonts w:ascii="Times New Roman" w:hAnsi="Times New Roman" w:cs="Times New Roman"/>
-                <w:sz w:val="20"/>
-                <w:szCs w:val="20"/>
-              </w:rPr>
-              <w:t>42137968</w:t>
-            </w:r>
-          </w:p>
-        </w:tc>
-        <w:tc>
-          <w:tcPr>
-            <w:tcW w:w="2387" w:type="pct"/>
-            <w:tcBorders>
-              <w:top w:val="single" w:sz="4" w:space="0" w:color="000000"/>
-              <w:left w:val="single" w:sz="4" w:space="0" w:color="000000"/>
-              <w:bottom w:val="single" w:sz="4" w:space="0" w:color="000000"/>
-              <w:right w:val="single" w:sz="4" w:space="0" w:color="000000"/>
-            </w:tcBorders>
-            <w:vAlign w:val="center"/>
-          </w:tcPr>
-          <w:p>
-            <w:pPr>
-              <w:pStyle w:val="TableParagraph"/>
-              <w:spacing w:line="180" w:lineRule="exact"/>
-              <w:ind w:left="157" w:right="150"/>
-              <w:rPr>
-                <w:sz w:val="20"/>
-                <w:szCs w:val="20"/>
-              </w:rPr>
-            </w:pPr>
-            <w:r>
-              <w:rPr>
-                <w:sz w:val="20"/>
-                <w:szCs w:val="20"/>
-              </w:rPr>
-              <w:t>426,00</w:t>
-            </w:r>
-          </w:p>
-        </w:tc>
-      </w:tr>
-      <w:tr>
-        <w:trPr>
-          <w:trHeight w:val="207"/>
-        </w:trPr>
-        <w:tc>
-          <w:tcPr>
-            <w:tcW w:w="462" w:type="pct"/>
-            <w:tcBorders>
-              <w:top w:val="single" w:sz="4" w:space="0" w:color="000000"/>
-              <w:left w:val="single" w:sz="4" w:space="0" w:color="000000"/>
-              <w:bottom w:val="single" w:sz="4" w:space="0" w:color="000000"/>
-              <w:right w:val="single" w:sz="4" w:space="0" w:color="000000"/>
-            </w:tcBorders>
-            <w:vAlign w:val="center"/>
-          </w:tcPr>
-          <w:p>
-            <w:pPr>
-              <w:pStyle w:val="TableParagraph"/>
-              <w:numPr>
-                <w:ilvl w:val="0"/>
-                <w:numId w:val="3"/>
-              </w:numPr>
-              <w:spacing w:line="180" w:lineRule="exact"/>
-              <w:rPr>
-                <w:sz w:val="20"/>
-                <w:szCs w:val="20"/>
-              </w:rPr>
-            </w:pPr>
-          </w:p>
-        </w:tc>
-        <w:tc>
-          <w:tcPr>
-            <w:tcW w:w="2151" w:type="pct"/>
-            <w:tcBorders>
-              <w:top w:val="single" w:sz="4" w:space="0" w:color="000000"/>
-              <w:left w:val="single" w:sz="4" w:space="0" w:color="000000"/>
-              <w:bottom w:val="single" w:sz="4" w:space="0" w:color="000000"/>
-              <w:right w:val="single" w:sz="4" w:space="0" w:color="000000"/>
-            </w:tcBorders>
-            <w:vAlign w:val="center"/>
-          </w:tcPr>
-          <w:p>
-            <w:pPr>
-              <w:spacing w:line="240" w:lineRule="auto"/>
-              <w:jc w:val="center"/>
-              <w:rPr>
-                <w:rFonts w:ascii="Times New Roman" w:hAnsi="Times New Roman" w:cs="Times New Roman"/>
-                <w:sz w:val="20"/>
-                <w:szCs w:val="20"/>
-              </w:rPr>
-            </w:pPr>
-            <w:r>
-              <w:rPr>
-                <w:rFonts w:ascii="Times New Roman" w:hAnsi="Times New Roman" w:cs="Times New Roman"/>
-                <w:sz w:val="20"/>
-                <w:szCs w:val="20"/>
-              </w:rPr>
-              <w:t>41112008</w:t>
-            </w:r>
-          </w:p>
-        </w:tc>
-        <w:tc>
-          <w:tcPr>
-            <w:tcW w:w="2387" w:type="pct"/>
-            <w:tcBorders>
-              <w:top w:val="single" w:sz="4" w:space="0" w:color="000000"/>
-              <w:left w:val="single" w:sz="4" w:space="0" w:color="000000"/>
-              <w:bottom w:val="single" w:sz="4" w:space="0" w:color="000000"/>
-              <w:right w:val="single" w:sz="4" w:space="0" w:color="000000"/>
-            </w:tcBorders>
-            <w:vAlign w:val="center"/>
-          </w:tcPr>
-          <w:p>
-            <w:pPr>
-              <w:pStyle w:val="TableParagraph"/>
-              <w:spacing w:line="180" w:lineRule="exact"/>
-              <w:ind w:left="157" w:right="150"/>
-              <w:rPr>
-                <w:sz w:val="20"/>
-                <w:szCs w:val="20"/>
-              </w:rPr>
-            </w:pPr>
-            <w:r>
-              <w:rPr>
-                <w:sz w:val="20"/>
-                <w:szCs w:val="20"/>
-              </w:rPr>
-              <w:t>429,00</w:t>
-            </w:r>
-          </w:p>
-        </w:tc>
-      </w:tr>
-      <w:tr>
-        <w:trPr>
-          <w:trHeight w:val="207"/>
-        </w:trPr>
-        <w:tc>
-          <w:tcPr>
-            <w:tcW w:w="462" w:type="pct"/>
-            <w:tcBorders>
-              <w:top w:val="single" w:sz="4" w:space="0" w:color="000000"/>
-              <w:left w:val="single" w:sz="4" w:space="0" w:color="000000"/>
-              <w:bottom w:val="single" w:sz="4" w:space="0" w:color="000000"/>
-              <w:right w:val="single" w:sz="4" w:space="0" w:color="000000"/>
-            </w:tcBorders>
-            <w:vAlign w:val="center"/>
-          </w:tcPr>
-          <w:p>
-            <w:pPr>
-              <w:pStyle w:val="TableParagraph"/>
-              <w:numPr>
-                <w:ilvl w:val="0"/>
-                <w:numId w:val="3"/>
-              </w:numPr>
-              <w:spacing w:line="180" w:lineRule="exact"/>
-              <w:rPr>
-                <w:sz w:val="20"/>
-                <w:szCs w:val="20"/>
-              </w:rPr>
-            </w:pPr>
-          </w:p>
-        </w:tc>
-        <w:tc>
-          <w:tcPr>
-            <w:tcW w:w="2151" w:type="pct"/>
-            <w:tcBorders>
-              <w:top w:val="single" w:sz="4" w:space="0" w:color="000000"/>
-              <w:left w:val="single" w:sz="4" w:space="0" w:color="000000"/>
-              <w:bottom w:val="single" w:sz="4" w:space="0" w:color="000000"/>
-              <w:right w:val="single" w:sz="4" w:space="0" w:color="000000"/>
-            </w:tcBorders>
-            <w:vAlign w:val="center"/>
-          </w:tcPr>
-          <w:p>
-            <w:pPr>
-              <w:spacing w:line="240" w:lineRule="auto"/>
-              <w:jc w:val="center"/>
-              <w:rPr>
-                <w:rFonts w:ascii="Times New Roman" w:hAnsi="Times New Roman" w:cs="Times New Roman"/>
-                <w:sz w:val="20"/>
-                <w:szCs w:val="20"/>
-              </w:rPr>
-            </w:pPr>
-            <w:r>
-              <w:rPr>
-                <w:rFonts w:ascii="Times New Roman" w:hAnsi="Times New Roman" w:cs="Times New Roman"/>
-                <w:sz w:val="20"/>
-                <w:szCs w:val="20"/>
-              </w:rPr>
-              <w:t>41040545</w:t>
-            </w:r>
-          </w:p>
-        </w:tc>
-        <w:tc>
-          <w:tcPr>
-            <w:tcW w:w="2387" w:type="pct"/>
-            <w:tcBorders>
-              <w:top w:val="single" w:sz="4" w:space="0" w:color="000000"/>
-              <w:left w:val="single" w:sz="4" w:space="0" w:color="000000"/>
-              <w:bottom w:val="single" w:sz="4" w:space="0" w:color="000000"/>
-              <w:right w:val="single" w:sz="4" w:space="0" w:color="000000"/>
-            </w:tcBorders>
-            <w:vAlign w:val="center"/>
-          </w:tcPr>
-          <w:p>
-            <w:pPr>
-              <w:pStyle w:val="TableParagraph"/>
-              <w:spacing w:line="180" w:lineRule="exact"/>
-              <w:ind w:left="157" w:right="150"/>
-              <w:rPr>
-                <w:sz w:val="20"/>
-                <w:szCs w:val="20"/>
-              </w:rPr>
-            </w:pPr>
-            <w:r>
-              <w:rPr>
-                <w:sz w:val="20"/>
-                <w:szCs w:val="20"/>
-              </w:rPr>
-              <w:t>440,00</w:t>
+              <w:t>Monto Medida Cautelar por Titulo de Crédito</w:t>
             </w:r>
           </w:p>
         </w:tc>
@@ -4279,17 +2073,269 @@
     </w:tbl>
     <w:p>
       <w:pPr>
-        <w:autoSpaceDE w:val="0"/>
-        <w:autoSpaceDN w:val="0"/>
-        <w:adjustRightInd w:val="0"/>
-        <w:spacing w:after="0" w:line="276" w:lineRule="auto"/>
-        <w:jc w:val="both"/>
-        <w:rPr>
-          <w:rFonts w:ascii="Times New Roman" w:eastAsia="Calibri" w:hAnsi="Times New Roman" w:cs="Times New Roman"/>
-          <w:sz w:val="20"/>
-          <w:szCs w:val="20"/>
+        <w:pStyle w:val="Sinespaciado"/>
+        <w:spacing w:line="276" w:lineRule="auto"/>
+        <w:ind w:right="-2"/>
+        <w:jc w:val="center"/>
+        <w:rPr>
+          <w:rFonts w:ascii="Times New Roman" w:hAnsi="Times New Roman" w:cs="Times New Roman"/>
+          <w:sz w:val="20"/>
+          <w:szCs w:val="20"/>
+          <w:lang w:val="en-US"/>
         </w:rPr>
       </w:pPr>
+      <w:r>
+        <w:rPr>
+          <w:rFonts w:ascii="Times New Roman" w:hAnsi="Times New Roman" w:cs="Times New Roman"/>
+          <w:sz w:val="20"/>
+          <w:szCs w:val="20"/>
+          <w:lang w:val="en-US"/>
+        </w:rPr>
+        <w:t xml:space="preserve">{% for row in </w:t>
+      </w:r>
+      <w:r>
+        <w:rPr>
+          <w:rFonts w:ascii="Times New Roman" w:hAnsi="Times New Roman" w:cs="Times New Roman"/>
+          <w:sz w:val="20"/>
+          <w:szCs w:val="20"/>
+          <w:lang w:val="en-US"/>
+        </w:rPr>
+        <w:t>tabla_datos_</w:t>
+      </w:r>
+      <w:r>
+        <w:rPr>
+          <w:rFonts w:ascii="Times New Roman" w:hAnsi="Times New Roman" w:cs="Times New Roman"/>
+          <w:sz w:val="20"/>
+          <w:szCs w:val="20"/>
+          <w:lang w:val="en-US"/>
+        </w:rPr>
+        <w:t>30</w:t>
+      </w:r>
+      <w:r>
+        <w:rPr>
+          <w:rFonts w:ascii="Times New Roman" w:hAnsi="Times New Roman" w:cs="Times New Roman"/>
+          <w:sz w:val="20"/>
+          <w:szCs w:val="20"/>
+          <w:lang w:val="en-US"/>
+        </w:rPr>
+        <w:t xml:space="preserve"> %}</w:t>
+      </w:r>
+    </w:p>
+    <w:tbl>
+      <w:tblPr>
+        <w:tblW w:w="9918" w:type="dxa"/>
+        <w:jc w:val="center"/>
+        <w:tblLook w:val="04A0" w:firstRow="1" w:lastRow="0" w:firstColumn="1" w:lastColumn="0" w:noHBand="0" w:noVBand="1"/>
+      </w:tblPr>
+      <w:tblGrid>
+        <w:gridCol w:w="1228"/>
+        <w:gridCol w:w="4320"/>
+        <w:gridCol w:w="4370"/>
+      </w:tblGrid>
+      <w:tr>
+        <w:trPr>
+          <w:trHeight w:val="300"/>
+          <w:jc w:val="center"/>
+        </w:trPr>
+        <w:tc>
+          <w:tcPr>
+            <w:tcW w:w="1228" w:type="dxa"/>
+            <w:tcBorders>
+              <w:top w:val="single" w:sz="4" w:space="0" w:color="auto"/>
+              <w:left w:val="single" w:sz="4" w:space="0" w:color="auto"/>
+              <w:bottom w:val="single" w:sz="4" w:space="0" w:color="auto"/>
+              <w:right w:val="single" w:sz="4" w:space="0" w:color="auto"/>
+            </w:tcBorders>
+            <w:shd w:val="clear" w:color="auto" w:fill="auto"/>
+            <w:noWrap/>
+            <w:vAlign w:val="center"/>
+            <w:hideMark/>
+          </w:tcPr>
+          <w:p>
+            <w:pPr>
+              <w:spacing w:after="0" w:line="240" w:lineRule="auto"/>
+              <w:jc w:val="center"/>
+              <w:rPr>
+                <w:rFonts w:ascii="Times New Roman" w:eastAsia="Times New Roman" w:hAnsi="Times New Roman" w:cs="Times New Roman"/>
+                <w:color w:val="000000"/>
+                <w:sz w:val="20"/>
+                <w:szCs w:val="20"/>
+                <w:lang w:val="en-US"/>
+              </w:rPr>
+            </w:pPr>
+            <w:r>
+              <w:rPr>
+                <w:rFonts w:ascii="Times New Roman" w:eastAsia="Times New Roman" w:hAnsi="Times New Roman" w:cs="Times New Roman"/>
+                <w:color w:val="000000"/>
+                <w:sz w:val="20"/>
+                <w:szCs w:val="20"/>
+                <w:lang w:val="en-US"/>
+              </w:rPr>
+              <w:t>{{</w:t>
+            </w:r>
+            <w:proofErr w:type="spellStart"/>
+            <w:r>
+              <w:rPr>
+                <w:rFonts w:ascii="Times New Roman" w:eastAsia="Times New Roman" w:hAnsi="Times New Roman" w:cs="Times New Roman"/>
+                <w:color w:val="000000"/>
+                <w:sz w:val="20"/>
+                <w:szCs w:val="20"/>
+                <w:lang w:val="en-US"/>
+              </w:rPr>
+              <w:t>row.ord</w:t>
+            </w:r>
+            <w:proofErr w:type="spellEnd"/>
+            <w:r>
+              <w:rPr>
+                <w:rFonts w:ascii="Times New Roman" w:eastAsia="Times New Roman" w:hAnsi="Times New Roman" w:cs="Times New Roman"/>
+                <w:color w:val="000000"/>
+                <w:sz w:val="20"/>
+                <w:szCs w:val="20"/>
+                <w:lang w:val="en-US"/>
+              </w:rPr>
+              <w:t>}}</w:t>
+            </w:r>
+          </w:p>
+        </w:tc>
+        <w:tc>
+          <w:tcPr>
+            <w:tcW w:w="4320" w:type="dxa"/>
+            <w:tcBorders>
+              <w:top w:val="single" w:sz="4" w:space="0" w:color="auto"/>
+              <w:left w:val="nil"/>
+              <w:bottom w:val="single" w:sz="4" w:space="0" w:color="auto"/>
+              <w:right w:val="single" w:sz="4" w:space="0" w:color="auto"/>
+            </w:tcBorders>
+            <w:shd w:val="clear" w:color="auto" w:fill="auto"/>
+            <w:noWrap/>
+            <w:vAlign w:val="center"/>
+            <w:hideMark/>
+          </w:tcPr>
+          <w:p>
+            <w:pPr>
+              <w:spacing w:after="0" w:line="240" w:lineRule="auto"/>
+              <w:jc w:val="center"/>
+              <w:rPr>
+                <w:rFonts w:ascii="Times New Roman" w:eastAsia="Times New Roman" w:hAnsi="Times New Roman" w:cs="Times New Roman"/>
+                <w:color w:val="000000"/>
+                <w:sz w:val="20"/>
+                <w:szCs w:val="20"/>
+                <w:lang w:val="en-US"/>
+              </w:rPr>
+            </w:pPr>
+            <w:r>
+              <w:rPr>
+                <w:rFonts w:ascii="Times New Roman" w:eastAsia="Times New Roman" w:hAnsi="Times New Roman" w:cs="Times New Roman"/>
+                <w:color w:val="000000"/>
+                <w:sz w:val="20"/>
+                <w:szCs w:val="20"/>
+                <w:lang w:val="en-US"/>
+              </w:rPr>
+              <w:t>{{</w:t>
+            </w:r>
+            <w:proofErr w:type="spellStart"/>
+            <w:r>
+              <w:rPr>
+                <w:rFonts w:ascii="Times New Roman" w:eastAsia="Times New Roman" w:hAnsi="Times New Roman" w:cs="Times New Roman"/>
+                <w:color w:val="000000"/>
+                <w:sz w:val="20"/>
+                <w:szCs w:val="20"/>
+                <w:lang w:val="en-US"/>
+              </w:rPr>
+              <w:t>row.titulo_credito</w:t>
+            </w:r>
+            <w:proofErr w:type="spellEnd"/>
+            <w:r>
+              <w:rPr>
+                <w:rFonts w:ascii="Times New Roman" w:eastAsia="Times New Roman" w:hAnsi="Times New Roman" w:cs="Times New Roman"/>
+                <w:color w:val="000000"/>
+                <w:sz w:val="20"/>
+                <w:szCs w:val="20"/>
+                <w:lang w:val="en-US"/>
+              </w:rPr>
+              <w:t>}}</w:t>
+            </w:r>
+          </w:p>
+        </w:tc>
+        <w:tc>
+          <w:tcPr>
+            <w:tcW w:w="4370" w:type="dxa"/>
+            <w:tcBorders>
+              <w:top w:val="single" w:sz="4" w:space="0" w:color="auto"/>
+              <w:left w:val="nil"/>
+              <w:bottom w:val="single" w:sz="4" w:space="0" w:color="auto"/>
+              <w:right w:val="single" w:sz="4" w:space="0" w:color="auto"/>
+            </w:tcBorders>
+            <w:shd w:val="clear" w:color="auto" w:fill="auto"/>
+            <w:noWrap/>
+            <w:vAlign w:val="center"/>
+            <w:hideMark/>
+          </w:tcPr>
+          <w:p>
+            <w:pPr>
+              <w:spacing w:after="0" w:line="240" w:lineRule="auto"/>
+              <w:jc w:val="center"/>
+              <w:rPr>
+                <w:rFonts w:ascii="Times New Roman" w:eastAsia="Times New Roman" w:hAnsi="Times New Roman" w:cs="Times New Roman"/>
+                <w:color w:val="000000"/>
+                <w:sz w:val="20"/>
+                <w:szCs w:val="20"/>
+                <w:lang w:val="en-US"/>
+              </w:rPr>
+            </w:pPr>
+            <w:r>
+              <w:rPr>
+                <w:rFonts w:ascii="Times New Roman" w:eastAsia="Times New Roman" w:hAnsi="Times New Roman" w:cs="Times New Roman"/>
+                <w:color w:val="000000"/>
+                <w:sz w:val="20"/>
+                <w:szCs w:val="20"/>
+                <w:lang w:val="en-US"/>
+              </w:rPr>
+              <w:t>{{row.valor_30}}</w:t>
+            </w:r>
+          </w:p>
+        </w:tc>
+      </w:tr>
+    </w:tbl>
+    <w:p>
+      <w:pPr>
+        <w:pStyle w:val="Sinespaciado"/>
+        <w:spacing w:line="276" w:lineRule="auto"/>
+        <w:ind w:right="-2"/>
+        <w:jc w:val="center"/>
+        <w:rPr>
+          <w:rFonts w:ascii="Times New Roman" w:hAnsi="Times New Roman" w:cs="Times New Roman"/>
+          <w:sz w:val="20"/>
+          <w:szCs w:val="20"/>
+          <w:lang w:val="en-US"/>
+        </w:rPr>
+      </w:pPr>
+      <w:r>
+        <w:rPr>
+          <w:rFonts w:ascii="Times New Roman" w:hAnsi="Times New Roman" w:cs="Times New Roman"/>
+          <w:sz w:val="20"/>
+          <w:szCs w:val="20"/>
+        </w:rPr>
+        <w:t xml:space="preserve">{% </w:t>
+      </w:r>
+      <w:proofErr w:type="spellStart"/>
+      <w:r>
+        <w:rPr>
+          <w:rFonts w:ascii="Times New Roman" w:hAnsi="Times New Roman" w:cs="Times New Roman"/>
+          <w:sz w:val="20"/>
+          <w:szCs w:val="20"/>
+        </w:rPr>
+        <w:t>endfor</w:t>
+      </w:r>
+      <w:proofErr w:type="spellEnd"/>
+      <w:r>
+        <w:rPr>
+          <w:rFonts w:ascii="Times New Roman" w:hAnsi="Times New Roman" w:cs="Times New Roman"/>
+          <w:sz w:val="20"/>
+          <w:szCs w:val="20"/>
+        </w:rPr>
+        <w:t xml:space="preserve"> %}</w:t>
+      </w:r>
     </w:p>
     <w:p>
       <w:pPr>
@@ -4499,6 +2545,7 @@
           <w:sz w:val="20"/>
           <w:szCs w:val="20"/>
         </w:rPr>
+        <w:lastRenderedPageBreak/>
         <w:t xml:space="preserve">tuviere como socia, accionista, constituyente, beneficiaria, adherente de compañías, fideicomisos o cualquier otro negocio jurídico que fuere, para lo cual ofíciese a la Superintendencia de Compañías, Valores y Seguros. </w:t>
       </w:r>
       <w:r>
@@ -5170,19 +3217,18 @@
           <w:szCs w:val="20"/>
           <w:lang w:eastAsia="es-ES_tradnl"/>
         </w:rPr>
-        <w:t xml:space="preserve"> Practicadas que sean las medidas cautelares notificadas a las instituciones antes mencionadas se servirán comunicar de la ejecución de </w:t>
-      </w:r>
-      <w:proofErr w:type="gramStart"/>
-      <w:r>
-        <w:rPr>
-          <w:rFonts w:ascii="Times New Roman" w:hAnsi="Times New Roman" w:cs="Times New Roman"/>
+        <w:t xml:space="preserve"> Practicadas que sean las medidas cautelares notificadas a las instituciones antes mencionadas se servirán comunicar de la ejecución de las mismas a este despacho. </w:t>
+      </w:r>
+      <w:r>
+        <w:rPr>
+          <w:rFonts w:ascii="Times New Roman" w:hAnsi="Times New Roman" w:cs="Times New Roman"/>
+          <w:b/>
           <w:sz w:val="20"/>
           <w:szCs w:val="20"/>
           <w:lang w:eastAsia="es-ES_tradnl"/>
         </w:rPr>
-        <w:t>las mismas</w:t>
-      </w:r>
-      <w:proofErr w:type="gramEnd"/>
+        <w:t xml:space="preserve">SEXTO: </w:t>
+      </w:r>
       <w:r>
         <w:rPr>
           <w:rFonts w:ascii="Times New Roman" w:hAnsi="Times New Roman" w:cs="Times New Roman"/>
@@ -5190,17 +3236,32 @@
           <w:szCs w:val="20"/>
           <w:lang w:eastAsia="es-ES_tradnl"/>
         </w:rPr>
-        <w:t xml:space="preserve"> a este despacho. </w:t>
-      </w:r>
-      <w:r>
-        <w:rPr>
-          <w:rFonts w:ascii="Times New Roman" w:hAnsi="Times New Roman" w:cs="Times New Roman"/>
-          <w:b/>
+        <w:t xml:space="preserve">Acorde a </w:t>
+      </w:r>
+      <w:r>
+        <w:rPr>
+          <w:rFonts w:ascii="Times New Roman" w:hAnsi="Times New Roman" w:cs="Times New Roman"/>
+          <w:sz w:val="20"/>
+          <w:szCs w:val="20"/>
+        </w:rPr>
+        <w:t>los artículos 134 y 144 del Código Orgánico Administrativo</w:t>
+      </w:r>
+      <w:r>
+        <w:rPr>
+          <w:rFonts w:ascii="Times New Roman" w:hAnsi="Times New Roman" w:cs="Times New Roman"/>
           <w:sz w:val="20"/>
           <w:szCs w:val="20"/>
           <w:lang w:eastAsia="es-ES_tradnl"/>
         </w:rPr>
-        <w:t xml:space="preserve">SEXTO: </w:t>
+        <w:t xml:space="preserve"> en concordancia con los artículos 177 y </w:t>
+      </w:r>
+      <w:r>
+        <w:rPr>
+          <w:rFonts w:ascii="Times New Roman" w:hAnsi="Times New Roman" w:cs="Times New Roman"/>
+          <w:sz w:val="20"/>
+          <w:szCs w:val="20"/>
+        </w:rPr>
+        <w:t xml:space="preserve">178 del “Reglamento de Aseguramiento, Recaudación y Gestión de Cartera del Instituto Ecuatoriano de Seguridad Social, contenido en </w:t>
       </w:r>
       <w:r>
         <w:rPr>
@@ -5209,32 +3270,25 @@
           <w:szCs w:val="20"/>
           <w:lang w:eastAsia="es-ES_tradnl"/>
         </w:rPr>
-        <w:t xml:space="preserve">Acorde a </w:t>
-      </w:r>
-      <w:r>
-        <w:rPr>
-          <w:rFonts w:ascii="Times New Roman" w:hAnsi="Times New Roman" w:cs="Times New Roman"/>
-          <w:sz w:val="20"/>
-          <w:szCs w:val="20"/>
-        </w:rPr>
-        <w:t>los artículos 134 y 144 del Código Orgánico Administrativo</w:t>
-      </w:r>
-      <w:r>
-        <w:rPr>
-          <w:rFonts w:ascii="Times New Roman" w:hAnsi="Times New Roman" w:cs="Times New Roman"/>
+        <w:t xml:space="preserve">la </w:t>
+      </w:r>
+      <w:r>
+        <w:rPr>
+          <w:rFonts w:ascii="Times New Roman" w:hAnsi="Times New Roman" w:cs="Times New Roman"/>
+          <w:sz w:val="20"/>
+          <w:szCs w:val="20"/>
+        </w:rPr>
+        <w:t xml:space="preserve">Resolución C.D. 625 del IESS, de ser necesario se dispondrá la disgregación de uno o varios títulos de crédito que conforman el presente procedimiento coactivo, ya sea por anulación, cancelación u otro concepto que amerite por efectos de economía procesal y una adecuada ordenación del procedimiento coactivo; </w:t>
+      </w:r>
+      <w:r>
+        <w:rPr>
+          <w:rFonts w:ascii="Times New Roman" w:hAnsi="Times New Roman" w:cs="Times New Roman"/>
+          <w:b/>
           <w:sz w:val="20"/>
           <w:szCs w:val="20"/>
           <w:lang w:eastAsia="es-ES_tradnl"/>
         </w:rPr>
-        <w:t xml:space="preserve"> en concordancia con los artículos 177 y </w:t>
-      </w:r>
-      <w:r>
-        <w:rPr>
-          <w:rFonts w:ascii="Times New Roman" w:hAnsi="Times New Roman" w:cs="Times New Roman"/>
-          <w:sz w:val="20"/>
-          <w:szCs w:val="20"/>
-        </w:rPr>
-        <w:t xml:space="preserve">178 del “Reglamento de Aseguramiento, Recaudación y Gestión de Cartera del Instituto Ecuatoriano de Seguridad Social, contenido en </w:t>
+        <w:t>SÉPTIMO:</w:t>
       </w:r>
       <w:r>
         <w:rPr>
@@ -5243,33 +3297,6 @@
           <w:szCs w:val="20"/>
           <w:lang w:eastAsia="es-ES_tradnl"/>
         </w:rPr>
-        <w:t xml:space="preserve">la </w:t>
-      </w:r>
-      <w:r>
-        <w:rPr>
-          <w:rFonts w:ascii="Times New Roman" w:hAnsi="Times New Roman" w:cs="Times New Roman"/>
-          <w:sz w:val="20"/>
-          <w:szCs w:val="20"/>
-        </w:rPr>
-        <w:t xml:space="preserve">Resolución C.D. 625 del IESS, de ser necesario se dispondrá la disgregación de uno o varios títulos de crédito que conforman el presente procedimiento coactivo, ya sea por anulación, cancelación u otro concepto que amerite por efectos de economía procesal y una adecuada ordenación del procedimiento coactivo; </w:t>
-      </w:r>
-      <w:r>
-        <w:rPr>
-          <w:rFonts w:ascii="Times New Roman" w:hAnsi="Times New Roman" w:cs="Times New Roman"/>
-          <w:b/>
-          <w:sz w:val="20"/>
-          <w:szCs w:val="20"/>
-          <w:lang w:eastAsia="es-ES_tradnl"/>
-        </w:rPr>
-        <w:t>SÉPTIMO:</w:t>
-      </w:r>
-      <w:r>
-        <w:rPr>
-          <w:rFonts w:ascii="Times New Roman" w:hAnsi="Times New Roman" w:cs="Times New Roman"/>
-          <w:sz w:val="20"/>
-          <w:szCs w:val="20"/>
-          <w:lang w:eastAsia="es-ES_tradnl"/>
-        </w:rPr>
         <w:t xml:space="preserve"> Conforme a los artículos 164 y 280 del Código Orgánico Administrativo, notifíquese a la parte coactivada con la presente Orden de Pago Inmediato. </w:t>
       </w:r>
       <w:r>
@@ -5278,25 +3305,7 @@
           <w:sz w:val="20"/>
           <w:szCs w:val="20"/>
         </w:rPr>
-        <w:t xml:space="preserve">Actué como </w:t>
-      </w:r>
-      <w:proofErr w:type="gramStart"/>
-      <w:r>
-        <w:rPr>
-          <w:rFonts w:ascii="Times New Roman" w:hAnsi="Times New Roman" w:cs="Times New Roman"/>
-          <w:sz w:val="20"/>
-          <w:szCs w:val="20"/>
-        </w:rPr>
-        <w:t>Secretario</w:t>
-      </w:r>
-      <w:proofErr w:type="gramEnd"/>
-      <w:r>
-        <w:rPr>
-          <w:rFonts w:ascii="Times New Roman" w:hAnsi="Times New Roman" w:cs="Times New Roman"/>
-          <w:sz w:val="20"/>
-          <w:szCs w:val="20"/>
-        </w:rPr>
-        <w:t xml:space="preserve"> Abogado el </w:t>
+        <w:t xml:space="preserve">Actué como Secretario Abogado el </w:t>
       </w:r>
       <w:r>
         <w:rPr>
@@ -5448,7 +3457,6 @@
         <w:tab/>
         <w:t xml:space="preserve">            </w:t>
       </w:r>
-      <w:proofErr w:type="gramStart"/>
       <w:r>
         <w:rPr>
           <w:rFonts w:ascii="Times New Roman" w:eastAsiaTheme="minorEastAsia" w:hAnsi="Times New Roman" w:cs="Times New Roman"/>
@@ -5476,7 +3484,6 @@
         </w:rPr>
         <w:tab/>
       </w:r>
-      <w:proofErr w:type="gramEnd"/>
       <w:r>
         <w:rPr>
           <w:rFonts w:ascii="Times New Roman" w:eastAsiaTheme="minorEastAsia" w:hAnsi="Times New Roman" w:cs="Times New Roman"/>
@@ -6788,7 +4795,7 @@
   <w:style w:type="paragraph" w:default="1" w:styleId="Normal">
     <w:name w:val="Normal"/>
     <w:qFormat/>
-    <w:rsid w:val="00881501"/>
+    <w:rsid w:val="00871832"/>
     <w:pPr>
       <w:spacing w:line="256" w:lineRule="auto"/>
     </w:pPr>

</xml_diff>

<commit_message>
ADD all the principal elements that I program
</commit_message>
<xml_diff>
--- a/at-plantilla-Documento1.docx
+++ b/at-plantilla-Documento1.docx
@@ -939,6 +939,7 @@
               <w:t>{{</w:t>
             </w:r>
             <w:proofErr w:type="spellStart"/>
+            <w:proofErr w:type="gramStart"/>
             <w:r>
               <w:rPr>
                 <w:rFonts w:ascii="Times New Roman" w:eastAsia="Times New Roman" w:hAnsi="Times New Roman" w:cs="Times New Roman"/>
@@ -947,7 +948,18 @@
                 <w:szCs w:val="20"/>
                 <w:lang w:val="en-US"/>
               </w:rPr>
-              <w:t>row.titulo_credito</w:t>
+              <w:t>row.titulo</w:t>
+            </w:r>
+            <w:proofErr w:type="gramEnd"/>
+            <w:r>
+              <w:rPr>
+                <w:rFonts w:ascii="Times New Roman" w:eastAsia="Times New Roman" w:hAnsi="Times New Roman" w:cs="Times New Roman"/>
+                <w:color w:val="000000"/>
+                <w:sz w:val="20"/>
+                <w:szCs w:val="20"/>
+                <w:lang w:val="en-US"/>
+              </w:rPr>
+              <w:t>_credito</w:t>
             </w:r>
             <w:proofErr w:type="spellEnd"/>
             <w:r>
@@ -999,6 +1011,7 @@
               <w:t>{{</w:t>
             </w:r>
             <w:proofErr w:type="spellStart"/>
+            <w:proofErr w:type="gramStart"/>
             <w:r>
               <w:rPr>
                 <w:rFonts w:ascii="Times New Roman" w:eastAsia="Times New Roman" w:hAnsi="Times New Roman" w:cs="Times New Roman"/>
@@ -1010,6 +1023,7 @@
               <w:t>row.concepto</w:t>
             </w:r>
             <w:proofErr w:type="spellEnd"/>
+            <w:proofErr w:type="gramEnd"/>
             <w:r>
               <w:rPr>
                 <w:rFonts w:ascii="Times New Roman" w:eastAsia="Times New Roman" w:hAnsi="Times New Roman" w:cs="Times New Roman"/>
@@ -1059,6 +1073,7 @@
               <w:t>{{</w:t>
             </w:r>
             <w:proofErr w:type="spellStart"/>
+            <w:proofErr w:type="gramStart"/>
             <w:r>
               <w:rPr>
                 <w:rFonts w:ascii="Times New Roman" w:eastAsia="Times New Roman" w:hAnsi="Times New Roman" w:cs="Times New Roman"/>
@@ -1067,7 +1082,18 @@
                 <w:szCs w:val="20"/>
                 <w:lang w:val="en-US"/>
               </w:rPr>
-              <w:t>row.valor_capital</w:t>
+              <w:t>row.valor</w:t>
+            </w:r>
+            <w:proofErr w:type="gramEnd"/>
+            <w:r>
+              <w:rPr>
+                <w:rFonts w:ascii="Times New Roman" w:eastAsia="Times New Roman" w:hAnsi="Times New Roman" w:cs="Times New Roman"/>
+                <w:color w:val="000000"/>
+                <w:sz w:val="20"/>
+                <w:szCs w:val="20"/>
+                <w:lang w:val="en-US"/>
+              </w:rPr>
+              <w:t>_capital</w:t>
             </w:r>
             <w:proofErr w:type="spellEnd"/>
             <w:r>
@@ -1536,7 +1562,24 @@
           <w:sz w:val="20"/>
           <w:szCs w:val="20"/>
         </w:rPr>
-        <w:t xml:space="preserve">quien en calidad de coactivado adeuda al IESS la suma de </w:t>
+        <w:t xml:space="preserve">quien en calidad de </w:t>
+      </w:r>
+      <w:r>
+        <w:rPr>
+          <w:rFonts w:ascii="Times New Roman" w:hAnsi="Times New Roman" w:cs="Times New Roman"/>
+          <w:sz w:val="20"/>
+          <w:szCs w:val="20"/>
+          <w:highlight w:val="yellow"/>
+        </w:rPr>
+        <w:t>coactivado</w:t>
+      </w:r>
+      <w:r>
+        <w:rPr>
+          <w:rFonts w:ascii="Times New Roman" w:hAnsi="Times New Roman" w:cs="Times New Roman"/>
+          <w:sz w:val="20"/>
+          <w:szCs w:val="20"/>
+        </w:rPr>
+        <w:t xml:space="preserve"> adeuda al IESS la suma de </w:t>
       </w:r>
       <w:r>
         <w:rPr>
@@ -1781,7 +1824,24 @@
           <w:sz w:val="20"/>
           <w:szCs w:val="20"/>
         </w:rPr>
-        <w:t xml:space="preserve"> Reténgase los valores que el coactivado </w:t>
+        <w:t xml:space="preserve"> Reténgase los valores que el </w:t>
+      </w:r>
+      <w:r>
+        <w:rPr>
+          <w:rFonts w:ascii="Times New Roman" w:eastAsia="Calibri" w:hAnsi="Times New Roman" w:cs="Times New Roman"/>
+          <w:sz w:val="20"/>
+          <w:szCs w:val="20"/>
+          <w:highlight w:val="yellow"/>
+        </w:rPr>
+        <w:t>coactivado</w:t>
+      </w:r>
+      <w:r>
+        <w:rPr>
+          <w:rFonts w:ascii="Times New Roman" w:eastAsia="Calibri" w:hAnsi="Times New Roman" w:cs="Times New Roman"/>
+          <w:sz w:val="20"/>
+          <w:szCs w:val="20"/>
+        </w:rPr>
+        <w:t xml:space="preserve"> </w:t>
       </w:r>
       <w:r>
         <w:rPr>
@@ -1850,8 +1910,17 @@
           <w:rFonts w:ascii="Times New Roman" w:hAnsi="Times New Roman" w:cs="Times New Roman"/>
           <w:sz w:val="20"/>
           <w:szCs w:val="20"/>
-        </w:rPr>
-        <w:t>portador de la cédula de ciudadanía</w:t>
+          <w:highlight w:val="yellow"/>
+        </w:rPr>
+        <w:t>portador</w:t>
+      </w:r>
+      <w:r>
+        <w:rPr>
+          <w:rFonts w:ascii="Times New Roman" w:hAnsi="Times New Roman" w:cs="Times New Roman"/>
+          <w:sz w:val="20"/>
+          <w:szCs w:val="20"/>
+        </w:rPr>
+        <w:t xml:space="preserve"> de la cédula de ciudadanía</w:t>
       </w:r>
       <w:r>
         <w:rPr>
@@ -2234,6 +2303,7 @@
               <w:t>{{</w:t>
             </w:r>
             <w:proofErr w:type="spellStart"/>
+            <w:proofErr w:type="gramStart"/>
             <w:r>
               <w:rPr>
                 <w:rFonts w:ascii="Times New Roman" w:eastAsia="Times New Roman" w:hAnsi="Times New Roman" w:cs="Times New Roman"/>
@@ -2242,7 +2312,18 @@
                 <w:szCs w:val="20"/>
                 <w:lang w:val="en-US"/>
               </w:rPr>
-              <w:t>row.titulo_credito</w:t>
+              <w:t>row.titulo</w:t>
+            </w:r>
+            <w:proofErr w:type="gramEnd"/>
+            <w:r>
+              <w:rPr>
+                <w:rFonts w:ascii="Times New Roman" w:eastAsia="Times New Roman" w:hAnsi="Times New Roman" w:cs="Times New Roman"/>
+                <w:color w:val="000000"/>
+                <w:sz w:val="20"/>
+                <w:szCs w:val="20"/>
+                <w:lang w:val="en-US"/>
+              </w:rPr>
+              <w:t>_credito</w:t>
             </w:r>
             <w:proofErr w:type="spellEnd"/>
             <w:r>
@@ -2291,7 +2372,29 @@
                 <w:szCs w:val="20"/>
                 <w:lang w:val="en-US"/>
               </w:rPr>
-              <w:t>{{row.valor_30}}</w:t>
+              <w:t>{{</w:t>
+            </w:r>
+            <w:proofErr w:type="gramStart"/>
+            <w:r>
+              <w:rPr>
+                <w:rFonts w:ascii="Times New Roman" w:eastAsia="Times New Roman" w:hAnsi="Times New Roman" w:cs="Times New Roman"/>
+                <w:color w:val="000000"/>
+                <w:sz w:val="20"/>
+                <w:szCs w:val="20"/>
+                <w:lang w:val="en-US"/>
+              </w:rPr>
+              <w:t>row.valor</w:t>
+            </w:r>
+            <w:proofErr w:type="gramEnd"/>
+            <w:r>
+              <w:rPr>
+                <w:rFonts w:ascii="Times New Roman" w:eastAsia="Times New Roman" w:hAnsi="Times New Roman" w:cs="Times New Roman"/>
+                <w:color w:val="000000"/>
+                <w:sz w:val="20"/>
+                <w:szCs w:val="20"/>
+                <w:lang w:val="en-US"/>
+              </w:rPr>
+              <w:t>_30}}</w:t>
             </w:r>
           </w:p>
         </w:tc>
@@ -2408,11 +2511,29 @@
           <w:sz w:val="20"/>
           <w:szCs w:val="20"/>
         </w:rPr>
-        <w:t xml:space="preserve">uienes dispondrán a todas las instituciones sujetas a su respectiva vigilancia y control, que procedan a retener el valor ordenado e informar a este funcionario, en el término improrrogable de 72 horas, sobre el cumplimiento de la retención ordenada. Esto, sin perjuicio de que el Secretario Abogado de este procedimiento coactivo, pueda notificar directamente a dichas instituciones; </w:t>
-      </w:r>
+        <w:t xml:space="preserve">uienes dispondrán a todas las instituciones sujetas a su respectiva vigilancia y control, que procedan a retener el valor ordenado e informar a este funcionario, en el término improrrogable de 72 horas, sobre el cumplimiento de la retención ordenada. Esto, sin perjuicio de que el </w:t>
+      </w:r>
+      <w:proofErr w:type="gramStart"/>
       <w:r>
         <w:rPr>
           <w:rFonts w:ascii="Times New Roman" w:eastAsia="Calibri" w:hAnsi="Times New Roman" w:cs="Times New Roman"/>
+          <w:sz w:val="20"/>
+          <w:szCs w:val="20"/>
+        </w:rPr>
+        <w:t>Secretario</w:t>
+      </w:r>
+      <w:proofErr w:type="gramEnd"/>
+      <w:r>
+        <w:rPr>
+          <w:rFonts w:ascii="Times New Roman" w:eastAsia="Calibri" w:hAnsi="Times New Roman" w:cs="Times New Roman"/>
+          <w:sz w:val="20"/>
+          <w:szCs w:val="20"/>
+        </w:rPr>
+        <w:t xml:space="preserve"> Abogado de este procedimiento coactivo, pueda notificar directamente a dichas instituciones; </w:t>
+      </w:r>
+      <w:r>
+        <w:rPr>
+          <w:rFonts w:ascii="Times New Roman" w:eastAsia="Calibri" w:hAnsi="Times New Roman" w:cs="Times New Roman"/>
           <w:b/>
           <w:sz w:val="20"/>
           <w:szCs w:val="20"/>
@@ -2425,7 +2546,24 @@
           <w:sz w:val="20"/>
           <w:szCs w:val="20"/>
         </w:rPr>
-        <w:t xml:space="preserve"> Prohíbase toda transferencia de acciones, participaciones, beneficios, dividendos, intereses económicos, derechos fiduciarios, garantías que el coactivado </w:t>
+        <w:t xml:space="preserve"> Prohíbase toda transferencia de acciones, participaciones, beneficios, dividendos, intereses económicos, derechos fiduciarios, garantías que el </w:t>
+      </w:r>
+      <w:r>
+        <w:rPr>
+          <w:rFonts w:ascii="Times New Roman" w:eastAsia="Calibri" w:hAnsi="Times New Roman" w:cs="Times New Roman"/>
+          <w:sz w:val="20"/>
+          <w:szCs w:val="20"/>
+          <w:highlight w:val="yellow"/>
+        </w:rPr>
+        <w:t>coactivado</w:t>
+      </w:r>
+      <w:r>
+        <w:rPr>
+          <w:rFonts w:ascii="Times New Roman" w:eastAsia="Calibri" w:hAnsi="Times New Roman" w:cs="Times New Roman"/>
+          <w:sz w:val="20"/>
+          <w:szCs w:val="20"/>
+        </w:rPr>
+        <w:t xml:space="preserve"> </w:t>
       </w:r>
       <w:r>
         <w:rPr>
@@ -2563,13 +2701,22 @@
           <w:sz w:val="20"/>
           <w:szCs w:val="20"/>
         </w:rPr>
-        <w:t xml:space="preserve"> Prohíbase que el coactivado</w:t>
+        <w:t xml:space="preserve"> Prohíbase que el </w:t>
       </w:r>
       <w:r>
         <w:rPr>
           <w:rFonts w:ascii="Times New Roman" w:eastAsia="Calibri" w:hAnsi="Times New Roman" w:cs="Times New Roman"/>
           <w:sz w:val="20"/>
           <w:szCs w:val="20"/>
+          <w:highlight w:val="yellow"/>
+        </w:rPr>
+        <w:t>coactivado</w:t>
+      </w:r>
+      <w:r>
+        <w:rPr>
+          <w:rFonts w:ascii="Times New Roman" w:eastAsia="Calibri" w:hAnsi="Times New Roman" w:cs="Times New Roman"/>
+          <w:sz w:val="20"/>
+          <w:szCs w:val="20"/>
         </w:rPr>
         <w:t xml:space="preserve"> </w:t>
       </w:r>
@@ -2640,8 +2787,17 @@
           <w:rFonts w:ascii="Times New Roman" w:hAnsi="Times New Roman" w:cs="Times New Roman"/>
           <w:sz w:val="20"/>
           <w:szCs w:val="20"/>
-        </w:rPr>
-        <w:t>portador de la cédula de ciudadanía</w:t>
+          <w:highlight w:val="yellow"/>
+        </w:rPr>
+        <w:t>portador</w:t>
+      </w:r>
+      <w:r>
+        <w:rPr>
+          <w:rFonts w:ascii="Times New Roman" w:hAnsi="Times New Roman" w:cs="Times New Roman"/>
+          <w:sz w:val="20"/>
+          <w:szCs w:val="20"/>
+        </w:rPr>
+        <w:t xml:space="preserve"> de la cédula de ciudadanía</w:t>
       </w:r>
       <w:r>
         <w:rPr>
@@ -2745,7 +2901,24 @@
           <w:sz w:val="20"/>
           <w:szCs w:val="20"/>
         </w:rPr>
-        <w:t xml:space="preserve">de la retención de fondos de esta providencia, que el coactivado </w:t>
+        <w:t xml:space="preserve">de la retención de fondos de esta providencia, que el </w:t>
+      </w:r>
+      <w:r>
+        <w:rPr>
+          <w:rFonts w:ascii="Times New Roman" w:eastAsia="Calibri" w:hAnsi="Times New Roman" w:cs="Times New Roman"/>
+          <w:sz w:val="20"/>
+          <w:szCs w:val="20"/>
+          <w:highlight w:val="yellow"/>
+        </w:rPr>
+        <w:t>coactivado</w:t>
+      </w:r>
+      <w:r>
+        <w:rPr>
+          <w:rFonts w:ascii="Times New Roman" w:eastAsia="Calibri" w:hAnsi="Times New Roman" w:cs="Times New Roman"/>
+          <w:sz w:val="20"/>
+          <w:szCs w:val="20"/>
+        </w:rPr>
+        <w:t xml:space="preserve"> </w:t>
       </w:r>
       <w:r>
         <w:rPr>
@@ -2814,8 +2987,17 @@
           <w:rFonts w:ascii="Times New Roman" w:hAnsi="Times New Roman" w:cs="Times New Roman"/>
           <w:sz w:val="20"/>
           <w:szCs w:val="20"/>
-        </w:rPr>
-        <w:t>portador de la cédula de ciudadanía</w:t>
+          <w:highlight w:val="yellow"/>
+        </w:rPr>
+        <w:t>portador</w:t>
+      </w:r>
+      <w:r>
+        <w:rPr>
+          <w:rFonts w:ascii="Times New Roman" w:hAnsi="Times New Roman" w:cs="Times New Roman"/>
+          <w:sz w:val="20"/>
+          <w:szCs w:val="20"/>
+        </w:rPr>
+        <w:t xml:space="preserve"> de la cédula de ciudadanía</w:t>
       </w:r>
       <w:r>
         <w:rPr>
@@ -2892,7 +3074,24 @@
           <w:sz w:val="20"/>
           <w:szCs w:val="20"/>
         </w:rPr>
-        <w:t xml:space="preserve"> Ofíciese al Servicio Nacional de Contratación Pública SERCOP para que registre que el coactivado </w:t>
+        <w:t xml:space="preserve"> Ofíciese al Servicio Nacional de Contratación Pública SERCOP para que registre que el </w:t>
+      </w:r>
+      <w:r>
+        <w:rPr>
+          <w:rFonts w:ascii="Times New Roman" w:eastAsia="Calibri" w:hAnsi="Times New Roman" w:cs="Times New Roman"/>
+          <w:sz w:val="20"/>
+          <w:szCs w:val="20"/>
+          <w:highlight w:val="yellow"/>
+        </w:rPr>
+        <w:t>coactivado</w:t>
+      </w:r>
+      <w:r>
+        <w:rPr>
+          <w:rFonts w:ascii="Times New Roman" w:eastAsia="Calibri" w:hAnsi="Times New Roman" w:cs="Times New Roman"/>
+          <w:sz w:val="20"/>
+          <w:szCs w:val="20"/>
+        </w:rPr>
+        <w:t xml:space="preserve"> </w:t>
       </w:r>
       <w:r>
         <w:rPr>
@@ -2971,8 +3170,17 @@
           <w:rFonts w:ascii="Times New Roman" w:hAnsi="Times New Roman" w:cs="Times New Roman"/>
           <w:sz w:val="20"/>
           <w:szCs w:val="20"/>
-        </w:rPr>
-        <w:t>portador de la cédula de ciudadanía</w:t>
+          <w:highlight w:val="yellow"/>
+        </w:rPr>
+        <w:t>portador</w:t>
+      </w:r>
+      <w:r>
+        <w:rPr>
+          <w:rFonts w:ascii="Times New Roman" w:hAnsi="Times New Roman" w:cs="Times New Roman"/>
+          <w:sz w:val="20"/>
+          <w:szCs w:val="20"/>
+        </w:rPr>
+        <w:t xml:space="preserve"> de la cédula de ciudadanía</w:t>
       </w:r>
       <w:r>
         <w:rPr>
@@ -3032,11 +3240,46 @@
           <w:sz w:val="20"/>
           <w:szCs w:val="20"/>
         </w:rPr>
-        <w:t>como deudor del IESS, se encuentra  inhabilitado para celebrar contratos con las instituciones públicas, tal como manda el numeral 6 del artículo 62 de la Ley Orgánica del Sistema Nacional de Contratación Pública; 4</w:t>
+        <w:t xml:space="preserve">como </w:t>
       </w:r>
       <w:r>
         <w:rPr>
           <w:rFonts w:ascii="Times New Roman" w:eastAsia="Calibri" w:hAnsi="Times New Roman" w:cs="Times New Roman"/>
+          <w:sz w:val="20"/>
+          <w:szCs w:val="20"/>
+          <w:highlight w:val="yellow"/>
+        </w:rPr>
+        <w:t>deudor</w:t>
+      </w:r>
+      <w:r>
+        <w:rPr>
+          <w:rFonts w:ascii="Times New Roman" w:eastAsia="Calibri" w:hAnsi="Times New Roman" w:cs="Times New Roman"/>
+          <w:sz w:val="20"/>
+          <w:szCs w:val="20"/>
+        </w:rPr>
+        <w:t xml:space="preserve"> del IESS, se </w:t>
+      </w:r>
+      <w:proofErr w:type="gramStart"/>
+      <w:r>
+        <w:rPr>
+          <w:rFonts w:ascii="Times New Roman" w:eastAsia="Calibri" w:hAnsi="Times New Roman" w:cs="Times New Roman"/>
+          <w:sz w:val="20"/>
+          <w:szCs w:val="20"/>
+        </w:rPr>
+        <w:t>encuentra  inhabilitado</w:t>
+      </w:r>
+      <w:proofErr w:type="gramEnd"/>
+      <w:r>
+        <w:rPr>
+          <w:rFonts w:ascii="Times New Roman" w:eastAsia="Calibri" w:hAnsi="Times New Roman" w:cs="Times New Roman"/>
+          <w:sz w:val="20"/>
+          <w:szCs w:val="20"/>
+        </w:rPr>
+        <w:t xml:space="preserve"> para celebrar contratos con las instituciones públicas, tal como manda el numeral 6 del artículo 62 de la Ley Orgánica del Sistema Nacional de Contratación Pública; 4</w:t>
+      </w:r>
+      <w:r>
+        <w:rPr>
+          <w:rFonts w:ascii="Times New Roman" w:eastAsia="Calibri" w:hAnsi="Times New Roman" w:cs="Times New Roman"/>
           <w:b/>
           <w:sz w:val="20"/>
           <w:szCs w:val="20"/>
@@ -3129,7 +3372,15 @@
           <w:sz w:val="20"/>
           <w:szCs w:val="20"/>
         </w:rPr>
-        <w:t>portador de la cédula de ciudadanía</w:t>
+        <w:t>portador</w:t>
+      </w:r>
+      <w:r>
+        <w:rPr>
+          <w:rFonts w:ascii="Times New Roman" w:hAnsi="Times New Roman" w:cs="Times New Roman"/>
+          <w:sz w:val="20"/>
+          <w:szCs w:val="20"/>
+        </w:rPr>
+        <w:t xml:space="preserve"> de la cédula de ciudadanía</w:t>
       </w:r>
       <w:r>
         <w:rPr>
@@ -3189,7 +3440,58 @@
           <w:sz w:val="20"/>
           <w:szCs w:val="20"/>
         </w:rPr>
-        <w:t>para que se proceda a registrar su imposibilidad de ser contratado en calidad de servidor público, al estar incurso en el literal f) del artículo 5 de la Ley Orgánica del Servicio Público</w:t>
+        <w:t xml:space="preserve">para que se proceda a registrar su imposibilidad de ser </w:t>
+      </w:r>
+      <w:r>
+        <w:rPr>
+          <w:rFonts w:ascii="Times New Roman" w:eastAsia="Calibri" w:hAnsi="Times New Roman" w:cs="Times New Roman"/>
+          <w:sz w:val="20"/>
+          <w:szCs w:val="20"/>
+          <w:highlight w:val="yellow"/>
+        </w:rPr>
+        <w:t>contratado</w:t>
+      </w:r>
+      <w:r>
+        <w:rPr>
+          <w:rFonts w:ascii="Times New Roman" w:eastAsia="Calibri" w:hAnsi="Times New Roman" w:cs="Times New Roman"/>
+          <w:sz w:val="20"/>
+          <w:szCs w:val="20"/>
+        </w:rPr>
+        <w:t xml:space="preserve"> en calidad de </w:t>
+      </w:r>
+      <w:r>
+        <w:rPr>
+          <w:rFonts w:ascii="Times New Roman" w:eastAsia="Calibri" w:hAnsi="Times New Roman" w:cs="Times New Roman"/>
+          <w:sz w:val="20"/>
+          <w:szCs w:val="20"/>
+          <w:highlight w:val="yellow"/>
+        </w:rPr>
+        <w:t>servidor</w:t>
+      </w:r>
+      <w:r>
+        <w:rPr>
+          <w:rFonts w:ascii="Times New Roman" w:eastAsia="Calibri" w:hAnsi="Times New Roman" w:cs="Times New Roman"/>
+          <w:sz w:val="20"/>
+          <w:szCs w:val="20"/>
+        </w:rPr>
+        <w:t xml:space="preserve"> público, al estar </w:t>
+      </w:r>
+      <w:r>
+        <w:rPr>
+          <w:rFonts w:ascii="Times New Roman" w:eastAsia="Calibri" w:hAnsi="Times New Roman" w:cs="Times New Roman"/>
+          <w:sz w:val="20"/>
+          <w:szCs w:val="20"/>
+          <w:highlight w:val="yellow"/>
+        </w:rPr>
+        <w:t>incurso</w:t>
+      </w:r>
+      <w:r>
+        <w:rPr>
+          <w:rFonts w:ascii="Times New Roman" w:eastAsia="Calibri" w:hAnsi="Times New Roman" w:cs="Times New Roman"/>
+          <w:sz w:val="20"/>
+          <w:szCs w:val="20"/>
+        </w:rPr>
+        <w:t xml:space="preserve"> en el literal f) del artículo 5 de la Ley Orgánica del Servicio Público</w:t>
       </w:r>
       <w:r>
         <w:rPr>
@@ -3217,16 +3519,36 @@
           <w:szCs w:val="20"/>
           <w:lang w:eastAsia="es-ES_tradnl"/>
         </w:rPr>
-        <w:t xml:space="preserve"> Practicadas que sean las medidas cautelares notificadas a las instituciones antes mencionadas se servirán comunicar de la ejecución de las mismas a este despacho. </w:t>
-      </w:r>
-      <w:r>
-        <w:rPr>
-          <w:rFonts w:ascii="Times New Roman" w:hAnsi="Times New Roman" w:cs="Times New Roman"/>
-          <w:b/>
+        <w:t xml:space="preserve"> Practicadas que sean las medidas cautelares notificadas a las instituciones antes mencionadas se servirán comunicar de la ejecución de </w:t>
+      </w:r>
+      <w:proofErr w:type="gramStart"/>
+      <w:r>
+        <w:rPr>
+          <w:rFonts w:ascii="Times New Roman" w:hAnsi="Times New Roman" w:cs="Times New Roman"/>
           <w:sz w:val="20"/>
           <w:szCs w:val="20"/>
           <w:lang w:eastAsia="es-ES_tradnl"/>
         </w:rPr>
+        <w:t>las mismas</w:t>
+      </w:r>
+      <w:proofErr w:type="gramEnd"/>
+      <w:r>
+        <w:rPr>
+          <w:rFonts w:ascii="Times New Roman" w:hAnsi="Times New Roman" w:cs="Times New Roman"/>
+          <w:sz w:val="20"/>
+          <w:szCs w:val="20"/>
+          <w:lang w:eastAsia="es-ES_tradnl"/>
+        </w:rPr>
+        <w:t xml:space="preserve"> a este despacho. </w:t>
+      </w:r>
+      <w:r>
+        <w:rPr>
+          <w:rFonts w:ascii="Times New Roman" w:hAnsi="Times New Roman" w:cs="Times New Roman"/>
+          <w:b/>
+          <w:sz w:val="20"/>
+          <w:szCs w:val="20"/>
+          <w:lang w:eastAsia="es-ES_tradnl"/>
+        </w:rPr>
         <w:t xml:space="preserve">SEXTO: </w:t>
       </w:r>
       <w:r>
@@ -3305,7 +3627,25 @@
           <w:sz w:val="20"/>
           <w:szCs w:val="20"/>
         </w:rPr>
-        <w:t xml:space="preserve">Actué como Secretario Abogado el </w:t>
+        <w:t xml:space="preserve">Actué como </w:t>
+      </w:r>
+      <w:proofErr w:type="gramStart"/>
+      <w:r>
+        <w:rPr>
+          <w:rFonts w:ascii="Times New Roman" w:hAnsi="Times New Roman" w:cs="Times New Roman"/>
+          <w:sz w:val="20"/>
+          <w:szCs w:val="20"/>
+        </w:rPr>
+        <w:t>Secretario</w:t>
+      </w:r>
+      <w:proofErr w:type="gramEnd"/>
+      <w:r>
+        <w:rPr>
+          <w:rFonts w:ascii="Times New Roman" w:hAnsi="Times New Roman" w:cs="Times New Roman"/>
+          <w:sz w:val="20"/>
+          <w:szCs w:val="20"/>
+        </w:rPr>
+        <w:t xml:space="preserve"> Abogado el </w:t>
       </w:r>
       <w:r>
         <w:rPr>
@@ -3457,6 +3797,7 @@
         <w:tab/>
         <w:t xml:space="preserve">            </w:t>
       </w:r>
+      <w:proofErr w:type="gramStart"/>
       <w:r>
         <w:rPr>
           <w:rFonts w:ascii="Times New Roman" w:eastAsiaTheme="minorEastAsia" w:hAnsi="Times New Roman" w:cs="Times New Roman"/>
@@ -3484,6 +3825,7 @@
         </w:rPr>
         <w:tab/>
       </w:r>
+      <w:proofErr w:type="gramEnd"/>
       <w:r>
         <w:rPr>
           <w:rFonts w:ascii="Times New Roman" w:eastAsiaTheme="minorEastAsia" w:hAnsi="Times New Roman" w:cs="Times New Roman"/>
@@ -3928,7 +4270,25 @@
         <w:szCs w:val="18"/>
         <w:lang w:val="es-MX"/>
       </w:rPr>
-      <w:t>Av. 10 de Agosto y Bogotá esquina, Edif. Matriz, segundo piso. Quito-Ecuador</w:t>
+      <w:t xml:space="preserve">Av. 10 de </w:t>
+    </w:r>
+    <w:proofErr w:type="gramStart"/>
+    <w:r>
+      <w:rPr>
+        <w:sz w:val="18"/>
+        <w:szCs w:val="18"/>
+        <w:lang w:val="es-MX"/>
+      </w:rPr>
+      <w:t>Agosto</w:t>
+    </w:r>
+    <w:proofErr w:type="gramEnd"/>
+    <w:r>
+      <w:rPr>
+        <w:sz w:val="18"/>
+        <w:szCs w:val="18"/>
+        <w:lang w:val="es-MX"/>
+      </w:rPr>
+      <w:t xml:space="preserve"> y Bogotá esquina, Edif. Matriz, segundo piso. Quito-Ecuador</w:t>
     </w:r>
   </w:p>
   <w:p>

</xml_diff>

<commit_message>
Cambios en el entorno
</commit_message>
<xml_diff>
--- a/at-plantilla-Documento1.docx
+++ b/at-plantilla-Documento1.docx
@@ -42,7 +42,6 @@
         </w:rPr>
         <w:t>{{</w:t>
       </w:r>
-      <w:proofErr w:type="spellStart"/>
       <w:r>
         <w:rPr>
           <w:rFonts w:ascii="Times New Roman" w:hAnsi="Times New Roman" w:cs="Times New Roman"/>
@@ -70,7 +69,6 @@
         </w:rPr>
         <w:t>a_actual</w:t>
       </w:r>
-      <w:proofErr w:type="spellEnd"/>
       <w:r>
         <w:rPr>
           <w:rFonts w:ascii="Times New Roman" w:hAnsi="Times New Roman" w:cs="Times New Roman"/>
@@ -96,17 +94,79 @@
           <w:sz w:val="20"/>
           <w:szCs w:val="20"/>
         </w:rPr>
+        <w:t>{{mes</w:t>
+      </w:r>
+      <w:r>
+        <w:rPr>
+          <w:rFonts w:ascii="Times New Roman" w:hAnsi="Times New Roman" w:cs="Times New Roman"/>
+          <w:bCs/>
+          <w:sz w:val="20"/>
+          <w:szCs w:val="20"/>
+        </w:rPr>
+        <w:t>_actual</w:t>
+      </w:r>
+      <w:r>
+        <w:rPr>
+          <w:rFonts w:ascii="Times New Roman" w:hAnsi="Times New Roman" w:cs="Times New Roman"/>
+          <w:bCs/>
+          <w:sz w:val="20"/>
+          <w:szCs w:val="20"/>
+        </w:rPr>
+        <w:t xml:space="preserve">}} </w:t>
+      </w:r>
+      <w:r>
+        <w:rPr>
+          <w:rFonts w:ascii="Times New Roman" w:hAnsi="Times New Roman" w:cs="Times New Roman"/>
+          <w:bCs/>
+          <w:sz w:val="20"/>
+          <w:szCs w:val="20"/>
+        </w:rPr>
+        <w:t xml:space="preserve">de </w:t>
+      </w:r>
+      <w:r>
+        <w:rPr>
+          <w:rFonts w:ascii="Times New Roman" w:hAnsi="Times New Roman" w:cs="Times New Roman"/>
+          <w:bCs/>
+          <w:sz w:val="20"/>
+          <w:szCs w:val="20"/>
+        </w:rPr>
         <w:t>{{</w:t>
       </w:r>
-      <w:proofErr w:type="spellStart"/>
-      <w:r>
-        <w:rPr>
-          <w:rFonts w:ascii="Times New Roman" w:hAnsi="Times New Roman" w:cs="Times New Roman"/>
-          <w:bCs/>
-          <w:sz w:val="20"/>
-          <w:szCs w:val="20"/>
-        </w:rPr>
-        <w:t>mes</w:t>
+      <w:r>
+        <w:rPr>
+          <w:rFonts w:ascii="Times New Roman" w:hAnsi="Times New Roman" w:cs="Times New Roman"/>
+          <w:bCs/>
+          <w:sz w:val="20"/>
+          <w:szCs w:val="20"/>
+        </w:rPr>
+        <w:t>año_actual</w:t>
+      </w:r>
+      <w:r>
+        <w:rPr>
+          <w:rFonts w:ascii="Times New Roman" w:hAnsi="Times New Roman" w:cs="Times New Roman"/>
+          <w:bCs/>
+          <w:sz w:val="20"/>
+          <w:szCs w:val="20"/>
+        </w:rPr>
+        <w:t>}}</w:t>
+      </w:r>
+      <w:r>
+        <w:rPr>
+          <w:rFonts w:ascii="Times New Roman" w:hAnsi="Times New Roman" w:cs="Times New Roman"/>
+          <w:bCs/>
+          <w:sz w:val="20"/>
+          <w:szCs w:val="20"/>
+        </w:rPr>
+        <w:t xml:space="preserve">, siendo las </w:t>
+      </w:r>
+      <w:r>
+        <w:rPr>
+          <w:rFonts w:ascii="Times New Roman" w:hAnsi="Times New Roman" w:cs="Times New Roman"/>
+          <w:bCs/>
+          <w:sz w:val="20"/>
+          <w:szCs w:val="20"/>
+        </w:rPr>
+        <w:t>{{hora</w:t>
       </w:r>
       <w:r>
         <w:rPr>
@@ -117,45 +177,6 @@
         </w:rPr>
         <w:t>_actual</w:t>
       </w:r>
-      <w:proofErr w:type="spellEnd"/>
-      <w:r>
-        <w:rPr>
-          <w:rFonts w:ascii="Times New Roman" w:hAnsi="Times New Roman" w:cs="Times New Roman"/>
-          <w:bCs/>
-          <w:sz w:val="20"/>
-          <w:szCs w:val="20"/>
-        </w:rPr>
-        <w:t xml:space="preserve">}} </w:t>
-      </w:r>
-      <w:r>
-        <w:rPr>
-          <w:rFonts w:ascii="Times New Roman" w:hAnsi="Times New Roman" w:cs="Times New Roman"/>
-          <w:bCs/>
-          <w:sz w:val="20"/>
-          <w:szCs w:val="20"/>
-        </w:rPr>
-        <w:t xml:space="preserve">de </w:t>
-      </w:r>
-      <w:r>
-        <w:rPr>
-          <w:rFonts w:ascii="Times New Roman" w:hAnsi="Times New Roman" w:cs="Times New Roman"/>
-          <w:bCs/>
-          <w:sz w:val="20"/>
-          <w:szCs w:val="20"/>
-        </w:rPr>
-        <w:t>{{</w:t>
-      </w:r>
-      <w:proofErr w:type="spellStart"/>
-      <w:r>
-        <w:rPr>
-          <w:rFonts w:ascii="Times New Roman" w:hAnsi="Times New Roman" w:cs="Times New Roman"/>
-          <w:bCs/>
-          <w:sz w:val="20"/>
-          <w:szCs w:val="20"/>
-        </w:rPr>
-        <w:t>año_actual</w:t>
-      </w:r>
-      <w:proofErr w:type="spellEnd"/>
       <w:r>
         <w:rPr>
           <w:rFonts w:ascii="Times New Roman" w:hAnsi="Times New Roman" w:cs="Times New Roman"/>
@@ -172,26 +193,16 @@
           <w:sz w:val="20"/>
           <w:szCs w:val="20"/>
         </w:rPr>
-        <w:t xml:space="preserve">, siendo las </w:t>
-      </w:r>
-      <w:r>
-        <w:rPr>
-          <w:rFonts w:ascii="Times New Roman" w:hAnsi="Times New Roman" w:cs="Times New Roman"/>
-          <w:bCs/>
-          <w:sz w:val="20"/>
-          <w:szCs w:val="20"/>
-        </w:rPr>
-        <w:t>{{</w:t>
-      </w:r>
-      <w:proofErr w:type="spellStart"/>
-      <w:r>
-        <w:rPr>
-          <w:rFonts w:ascii="Times New Roman" w:hAnsi="Times New Roman" w:cs="Times New Roman"/>
-          <w:bCs/>
-          <w:sz w:val="20"/>
-          <w:szCs w:val="20"/>
-        </w:rPr>
-        <w:t>hora</w:t>
+        <w:t>H</w:t>
+      </w:r>
+      <w:r>
+        <w:rPr>
+          <w:rFonts w:ascii="Times New Roman" w:hAnsi="Times New Roman" w:cs="Times New Roman"/>
+          <w:bCs/>
+          <w:sz w:val="20"/>
+          <w:szCs w:val="20"/>
+        </w:rPr>
+        <w:t>{{minuto</w:t>
       </w:r>
       <w:r>
         <w:rPr>
@@ -202,7 +213,6 @@
         </w:rPr>
         <w:t>_actual</w:t>
       </w:r>
-      <w:proofErr w:type="spellEnd"/>
       <w:r>
         <w:rPr>
           <w:rFonts w:ascii="Times New Roman" w:hAnsi="Times New Roman" w:cs="Times New Roman"/>
@@ -219,53 +229,6 @@
           <w:sz w:val="20"/>
           <w:szCs w:val="20"/>
         </w:rPr>
-        <w:t>H</w:t>
-      </w:r>
-      <w:r>
-        <w:rPr>
-          <w:rFonts w:ascii="Times New Roman" w:hAnsi="Times New Roman" w:cs="Times New Roman"/>
-          <w:bCs/>
-          <w:sz w:val="20"/>
-          <w:szCs w:val="20"/>
-        </w:rPr>
-        <w:t>{{</w:t>
-      </w:r>
-      <w:proofErr w:type="spellStart"/>
-      <w:r>
-        <w:rPr>
-          <w:rFonts w:ascii="Times New Roman" w:hAnsi="Times New Roman" w:cs="Times New Roman"/>
-          <w:bCs/>
-          <w:sz w:val="20"/>
-          <w:szCs w:val="20"/>
-        </w:rPr>
-        <w:t>minuto</w:t>
-      </w:r>
-      <w:r>
-        <w:rPr>
-          <w:rFonts w:ascii="Times New Roman" w:hAnsi="Times New Roman" w:cs="Times New Roman"/>
-          <w:bCs/>
-          <w:sz w:val="20"/>
-          <w:szCs w:val="20"/>
-        </w:rPr>
-        <w:t>_actual</w:t>
-      </w:r>
-      <w:proofErr w:type="spellEnd"/>
-      <w:r>
-        <w:rPr>
-          <w:rFonts w:ascii="Times New Roman" w:hAnsi="Times New Roman" w:cs="Times New Roman"/>
-          <w:bCs/>
-          <w:sz w:val="20"/>
-          <w:szCs w:val="20"/>
-        </w:rPr>
-        <w:t>}}</w:t>
-      </w:r>
-      <w:r>
-        <w:rPr>
-          <w:rFonts w:ascii="Times New Roman" w:hAnsi="Times New Roman" w:cs="Times New Roman"/>
-          <w:bCs/>
-          <w:sz w:val="20"/>
-          <w:szCs w:val="20"/>
-        </w:rPr>
         <w:t>.</w:t>
       </w:r>
       <w:r>
@@ -284,27 +247,7 @@
           <w:sz w:val="20"/>
           <w:szCs w:val="20"/>
         </w:rPr>
-        <w:t>{{</w:t>
-      </w:r>
-      <w:proofErr w:type="spellStart"/>
-      <w:r>
-        <w:rPr>
-          <w:rFonts w:ascii="Times New Roman" w:hAnsi="Times New Roman" w:cs="Times New Roman"/>
-          <w:bCs/>
-          <w:sz w:val="20"/>
-          <w:szCs w:val="20"/>
-        </w:rPr>
-        <w:t>nombre_juez</w:t>
-      </w:r>
-      <w:proofErr w:type="spellEnd"/>
-      <w:r>
-        <w:rPr>
-          <w:rFonts w:ascii="Times New Roman" w:hAnsi="Times New Roman" w:cs="Times New Roman"/>
-          <w:bCs/>
-          <w:sz w:val="20"/>
-          <w:szCs w:val="20"/>
-        </w:rPr>
-        <w:t>}}</w:t>
+        <w:t>{{nombre_juez}}</w:t>
       </w:r>
       <w:r>
         <w:rPr>
@@ -444,29 +387,7 @@
           <w:sz w:val="20"/>
           <w:szCs w:val="20"/>
         </w:rPr>
-        <w:t>{{</w:t>
-      </w:r>
-      <w:proofErr w:type="spellStart"/>
-      <w:r>
-        <w:rPr>
-          <w:rFonts w:ascii="Times New Roman" w:hAnsi="Times New Roman" w:cs="Times New Roman"/>
-          <w:b/>
-          <w:bCs/>
-          <w:sz w:val="20"/>
-          <w:szCs w:val="20"/>
-        </w:rPr>
-        <w:t>numero_ruc</w:t>
-      </w:r>
-      <w:proofErr w:type="spellEnd"/>
-      <w:r>
-        <w:rPr>
-          <w:rFonts w:ascii="Times New Roman" w:hAnsi="Times New Roman" w:cs="Times New Roman"/>
-          <w:b/>
-          <w:bCs/>
-          <w:sz w:val="20"/>
-          <w:szCs w:val="20"/>
-        </w:rPr>
-        <w:t>}}</w:t>
+        <w:t>{{numero_ruc}}</w:t>
       </w:r>
       <w:r>
         <w:rPr>
@@ -504,29 +425,7 @@
           <w:sz w:val="20"/>
           <w:szCs w:val="20"/>
         </w:rPr>
-        <w:t>{{</w:t>
-      </w:r>
-      <w:proofErr w:type="spellStart"/>
-      <w:r>
-        <w:rPr>
-          <w:rFonts w:ascii="Times New Roman" w:hAnsi="Times New Roman" w:cs="Times New Roman"/>
-          <w:b/>
-          <w:bCs/>
-          <w:sz w:val="20"/>
-          <w:szCs w:val="20"/>
-        </w:rPr>
-        <w:t>numero_cedula</w:t>
-      </w:r>
-      <w:proofErr w:type="spellEnd"/>
-      <w:r>
-        <w:rPr>
-          <w:rFonts w:ascii="Times New Roman" w:hAnsi="Times New Roman" w:cs="Times New Roman"/>
-          <w:b/>
-          <w:bCs/>
-          <w:sz w:val="20"/>
-          <w:szCs w:val="20"/>
-        </w:rPr>
-        <w:t>}}</w:t>
+        <w:t>{{numero_cedula}}</w:t>
       </w:r>
       <w:r>
         <w:rPr>
@@ -645,7 +544,6 @@
                 <w:lang w:val="en-US"/>
               </w:rPr>
             </w:pPr>
-            <w:proofErr w:type="spellStart"/>
             <w:r>
               <w:rPr>
                 <w:rFonts w:ascii="Times New Roman" w:eastAsia="Times New Roman" w:hAnsi="Times New Roman" w:cs="Times New Roman"/>
@@ -656,20 +554,7 @@
                 <w:szCs w:val="20"/>
                 <w:lang w:val="en-US"/>
               </w:rPr>
-              <w:t>Número</w:t>
-            </w:r>
-            <w:proofErr w:type="spellEnd"/>
-            <w:r>
-              <w:rPr>
-                <w:rFonts w:ascii="Times New Roman" w:eastAsia="Times New Roman" w:hAnsi="Times New Roman" w:cs="Times New Roman"/>
-                <w:b/>
-                <w:bCs/>
-                <w:color w:val="000000"/>
-                <w:sz w:val="20"/>
-                <w:szCs w:val="20"/>
-                <w:lang w:val="en-US"/>
-              </w:rPr>
-              <w:t xml:space="preserve"> T/C</w:t>
+              <w:t>Número T/C</w:t>
             </w:r>
           </w:p>
         </w:tc>
@@ -701,7 +586,6 @@
                 <w:lang w:val="en-US"/>
               </w:rPr>
             </w:pPr>
-            <w:proofErr w:type="spellStart"/>
             <w:r>
               <w:rPr>
                 <w:rFonts w:ascii="Times New Roman" w:eastAsia="Times New Roman" w:hAnsi="Times New Roman" w:cs="Times New Roman"/>
@@ -714,7 +598,6 @@
               </w:rPr>
               <w:t>Concepto</w:t>
             </w:r>
-            <w:proofErr w:type="spellEnd"/>
           </w:p>
         </w:tc>
         <w:tc>
@@ -755,22 +638,8 @@
                 <w:szCs w:val="20"/>
                 <w:lang w:val="en-US"/>
               </w:rPr>
-              <w:t xml:space="preserve">Valor capital </w:t>
+              <w:t>Valor capital adeudado</w:t>
             </w:r>
-            <w:proofErr w:type="spellStart"/>
-            <w:r>
-              <w:rPr>
-                <w:rFonts w:ascii="Times New Roman" w:eastAsia="Times New Roman" w:hAnsi="Times New Roman" w:cs="Times New Roman"/>
-                <w:b/>
-                <w:bCs/>
-                <w:color w:val="000000"/>
-                <w:sz w:val="20"/>
-                <w:szCs w:val="20"/>
-                <w:lang w:val="en-US"/>
-              </w:rPr>
-              <w:t>adeudado</w:t>
-            </w:r>
-            <w:proofErr w:type="spellEnd"/>
           </w:p>
         </w:tc>
       </w:tr>
@@ -797,7 +666,6 @@
         </w:rPr>
         <w:t xml:space="preserve">{% for row in </w:t>
       </w:r>
-      <w:proofErr w:type="spellStart"/>
       <w:r>
         <w:rPr>
           <w:rFonts w:ascii="Times New Roman" w:hAnsi="Times New Roman" w:cs="Times New Roman"/>
@@ -816,7 +684,6 @@
         </w:rPr>
         <w:t>_capital</w:t>
       </w:r>
-      <w:proofErr w:type="spellEnd"/>
       <w:r>
         <w:rPr>
           <w:rFonts w:ascii="Times New Roman" w:hAnsi="Times New Roman" w:cs="Times New Roman"/>
@@ -876,29 +743,7 @@
                 <w:szCs w:val="20"/>
                 <w:lang w:val="en-US"/>
               </w:rPr>
-              <w:t>{{</w:t>
-            </w:r>
-            <w:proofErr w:type="spellStart"/>
-            <w:r>
-              <w:rPr>
-                <w:rFonts w:ascii="Times New Roman" w:eastAsia="Times New Roman" w:hAnsi="Times New Roman" w:cs="Times New Roman"/>
-                <w:color w:val="000000"/>
-                <w:sz w:val="20"/>
-                <w:szCs w:val="20"/>
-                <w:lang w:val="en-US"/>
-              </w:rPr>
-              <w:t>row.ord</w:t>
-            </w:r>
-            <w:proofErr w:type="spellEnd"/>
-            <w:r>
-              <w:rPr>
-                <w:rFonts w:ascii="Times New Roman" w:eastAsia="Times New Roman" w:hAnsi="Times New Roman" w:cs="Times New Roman"/>
-                <w:color w:val="000000"/>
-                <w:sz w:val="20"/>
-                <w:szCs w:val="20"/>
-                <w:lang w:val="en-US"/>
-              </w:rPr>
-              <w:t>}}</w:t>
+              <w:t>{{row.ord}}</w:t>
             </w:r>
           </w:p>
         </w:tc>
@@ -936,41 +781,7 @@
                 <w:szCs w:val="20"/>
                 <w:lang w:val="en-US"/>
               </w:rPr>
-              <w:t>{{</w:t>
-            </w:r>
-            <w:proofErr w:type="spellStart"/>
-            <w:proofErr w:type="gramStart"/>
-            <w:r>
-              <w:rPr>
-                <w:rFonts w:ascii="Times New Roman" w:eastAsia="Times New Roman" w:hAnsi="Times New Roman" w:cs="Times New Roman"/>
-                <w:color w:val="000000"/>
-                <w:sz w:val="20"/>
-                <w:szCs w:val="20"/>
-                <w:lang w:val="en-US"/>
-              </w:rPr>
-              <w:t>row.titulo</w:t>
-            </w:r>
-            <w:proofErr w:type="gramEnd"/>
-            <w:r>
-              <w:rPr>
-                <w:rFonts w:ascii="Times New Roman" w:eastAsia="Times New Roman" w:hAnsi="Times New Roman" w:cs="Times New Roman"/>
-                <w:color w:val="000000"/>
-                <w:sz w:val="20"/>
-                <w:szCs w:val="20"/>
-                <w:lang w:val="en-US"/>
-              </w:rPr>
-              <w:t>_credito</w:t>
-            </w:r>
-            <w:proofErr w:type="spellEnd"/>
-            <w:r>
-              <w:rPr>
-                <w:rFonts w:ascii="Times New Roman" w:eastAsia="Times New Roman" w:hAnsi="Times New Roman" w:cs="Times New Roman"/>
-                <w:color w:val="000000"/>
-                <w:sz w:val="20"/>
-                <w:szCs w:val="20"/>
-                <w:lang w:val="en-US"/>
-              </w:rPr>
-              <w:t>}}</w:t>
+              <w:t>{{row.titulo_credito}}</w:t>
             </w:r>
           </w:p>
         </w:tc>
@@ -1008,31 +819,7 @@
                 <w:szCs w:val="20"/>
                 <w:lang w:val="en-US"/>
               </w:rPr>
-              <w:t>{{</w:t>
-            </w:r>
-            <w:proofErr w:type="spellStart"/>
-            <w:proofErr w:type="gramStart"/>
-            <w:r>
-              <w:rPr>
-                <w:rFonts w:ascii="Times New Roman" w:eastAsia="Times New Roman" w:hAnsi="Times New Roman" w:cs="Times New Roman"/>
-                <w:color w:val="000000"/>
-                <w:sz w:val="20"/>
-                <w:szCs w:val="20"/>
-                <w:lang w:val="en-US"/>
-              </w:rPr>
-              <w:t>row.concepto</w:t>
-            </w:r>
-            <w:proofErr w:type="spellEnd"/>
-            <w:proofErr w:type="gramEnd"/>
-            <w:r>
-              <w:rPr>
-                <w:rFonts w:ascii="Times New Roman" w:eastAsia="Times New Roman" w:hAnsi="Times New Roman" w:cs="Times New Roman"/>
-                <w:color w:val="000000"/>
-                <w:sz w:val="20"/>
-                <w:szCs w:val="20"/>
-                <w:lang w:val="en-US"/>
-              </w:rPr>
-              <w:t>}}</w:t>
+              <w:t>{{row.concepto}}</w:t>
             </w:r>
           </w:p>
         </w:tc>
@@ -1070,41 +857,7 @@
                 <w:szCs w:val="20"/>
                 <w:lang w:val="en-US"/>
               </w:rPr>
-              <w:t>{{</w:t>
-            </w:r>
-            <w:proofErr w:type="spellStart"/>
-            <w:proofErr w:type="gramStart"/>
-            <w:r>
-              <w:rPr>
-                <w:rFonts w:ascii="Times New Roman" w:eastAsia="Times New Roman" w:hAnsi="Times New Roman" w:cs="Times New Roman"/>
-                <w:color w:val="000000"/>
-                <w:sz w:val="20"/>
-                <w:szCs w:val="20"/>
-                <w:lang w:val="en-US"/>
-              </w:rPr>
-              <w:t>row.valor</w:t>
-            </w:r>
-            <w:proofErr w:type="gramEnd"/>
-            <w:r>
-              <w:rPr>
-                <w:rFonts w:ascii="Times New Roman" w:eastAsia="Times New Roman" w:hAnsi="Times New Roman" w:cs="Times New Roman"/>
-                <w:color w:val="000000"/>
-                <w:sz w:val="20"/>
-                <w:szCs w:val="20"/>
-                <w:lang w:val="en-US"/>
-              </w:rPr>
-              <w:t>_capital</w:t>
-            </w:r>
-            <w:proofErr w:type="spellEnd"/>
-            <w:r>
-              <w:rPr>
-                <w:rFonts w:ascii="Times New Roman" w:eastAsia="Times New Roman" w:hAnsi="Times New Roman" w:cs="Times New Roman"/>
-                <w:color w:val="000000"/>
-                <w:sz w:val="20"/>
-                <w:szCs w:val="20"/>
-                <w:lang w:val="en-US"/>
-              </w:rPr>
-              <w:t>}}</w:t>
+              <w:t>{{row.valor_capital}}</w:t>
             </w:r>
           </w:p>
         </w:tc>
@@ -1128,25 +881,7 @@
           <w:sz w:val="20"/>
           <w:szCs w:val="20"/>
         </w:rPr>
-        <w:t xml:space="preserve">{% </w:t>
-      </w:r>
-      <w:proofErr w:type="spellStart"/>
-      <w:r>
-        <w:rPr>
-          <w:rFonts w:ascii="Times New Roman" w:hAnsi="Times New Roman" w:cs="Times New Roman"/>
-          <w:sz w:val="20"/>
-          <w:szCs w:val="20"/>
-        </w:rPr>
-        <w:t>endfor</w:t>
-      </w:r>
-      <w:proofErr w:type="spellEnd"/>
-      <w:r>
-        <w:rPr>
-          <w:rFonts w:ascii="Times New Roman" w:hAnsi="Times New Roman" w:cs="Times New Roman"/>
-          <w:sz w:val="20"/>
-          <w:szCs w:val="20"/>
-        </w:rPr>
-        <w:t xml:space="preserve"> %}</w:t>
+        <w:t>{% endfor %}</w:t>
       </w:r>
     </w:p>
     <w:tbl>
@@ -1243,7 +978,6 @@
               </w:rPr>
               <w:t>{{</w:t>
             </w:r>
-            <w:proofErr w:type="spellStart"/>
             <w:r>
               <w:rPr>
                 <w:rFonts w:ascii="Times New Roman" w:eastAsia="Times New Roman" w:hAnsi="Times New Roman" w:cs="Times New Roman"/>
@@ -1256,7 +990,6 @@
               </w:rPr>
               <w:t>total_valor_capital</w:t>
             </w:r>
-            <w:proofErr w:type="spellEnd"/>
             <w:r>
               <w:rPr>
                 <w:rFonts w:ascii="Times New Roman" w:eastAsia="Times New Roman" w:hAnsi="Times New Roman" w:cs="Times New Roman"/>
@@ -1462,29 +1195,7 @@
           <w:sz w:val="20"/>
           <w:szCs w:val="20"/>
         </w:rPr>
-        <w:t>{{</w:t>
-      </w:r>
-      <w:proofErr w:type="spellStart"/>
-      <w:r>
-        <w:rPr>
-          <w:rFonts w:ascii="Times New Roman" w:hAnsi="Times New Roman" w:cs="Times New Roman"/>
-          <w:b/>
-          <w:bCs/>
-          <w:sz w:val="20"/>
-          <w:szCs w:val="20"/>
-        </w:rPr>
-        <w:t>numero_ruc</w:t>
-      </w:r>
-      <w:proofErr w:type="spellEnd"/>
-      <w:r>
-        <w:rPr>
-          <w:rFonts w:ascii="Times New Roman" w:hAnsi="Times New Roman" w:cs="Times New Roman"/>
-          <w:b/>
-          <w:bCs/>
-          <w:sz w:val="20"/>
-          <w:szCs w:val="20"/>
-        </w:rPr>
-        <w:t>}}</w:t>
+        <w:t>{{numero_ruc}}</w:t>
       </w:r>
       <w:r>
         <w:rPr>
@@ -1522,29 +1233,7 @@
           <w:sz w:val="20"/>
           <w:szCs w:val="20"/>
         </w:rPr>
-        <w:t>{{</w:t>
-      </w:r>
-      <w:proofErr w:type="spellStart"/>
-      <w:r>
-        <w:rPr>
-          <w:rFonts w:ascii="Times New Roman" w:hAnsi="Times New Roman" w:cs="Times New Roman"/>
-          <w:b/>
-          <w:bCs/>
-          <w:sz w:val="20"/>
-          <w:szCs w:val="20"/>
-        </w:rPr>
-        <w:t>numero_cedula</w:t>
-      </w:r>
-      <w:proofErr w:type="spellEnd"/>
-      <w:r>
-        <w:rPr>
-          <w:rFonts w:ascii="Times New Roman" w:hAnsi="Times New Roman" w:cs="Times New Roman"/>
-          <w:b/>
-          <w:bCs/>
-          <w:sz w:val="20"/>
-          <w:szCs w:val="20"/>
-        </w:rPr>
-        <w:t>}}</w:t>
+        <w:t>{{numero_cedula}}</w:t>
       </w:r>
       <w:r>
         <w:rPr>
@@ -1587,27 +1276,7 @@
           <w:sz w:val="20"/>
           <w:szCs w:val="20"/>
         </w:rPr>
-        <w:t>{{</w:t>
-      </w:r>
-      <w:proofErr w:type="spellStart"/>
-      <w:r>
-        <w:rPr>
-          <w:rFonts w:ascii="Times New Roman" w:hAnsi="Times New Roman" w:cs="Times New Roman"/>
-          <w:b/>
-          <w:sz w:val="20"/>
-          <w:szCs w:val="20"/>
-        </w:rPr>
-        <w:t>total_en_letras</w:t>
-      </w:r>
-      <w:proofErr w:type="spellEnd"/>
-      <w:r>
-        <w:rPr>
-          <w:rFonts w:ascii="Times New Roman" w:hAnsi="Times New Roman" w:cs="Times New Roman"/>
-          <w:b/>
-          <w:sz w:val="20"/>
-          <w:szCs w:val="20"/>
-        </w:rPr>
-        <w:t>}}</w:t>
+        <w:t>{{total_en_letras}}</w:t>
       </w:r>
       <w:r>
         <w:rPr>
@@ -1625,27 +1294,7 @@
           <w:sz w:val="20"/>
           <w:szCs w:val="20"/>
         </w:rPr>
-        <w:t>{{</w:t>
-      </w:r>
-      <w:proofErr w:type="spellStart"/>
-      <w:r>
-        <w:rPr>
-          <w:rFonts w:ascii="Times New Roman" w:hAnsi="Times New Roman" w:cs="Times New Roman"/>
-          <w:b/>
-          <w:sz w:val="20"/>
-          <w:szCs w:val="20"/>
-        </w:rPr>
-        <w:t>parte_decimal</w:t>
-      </w:r>
-      <w:proofErr w:type="spellEnd"/>
-      <w:r>
-        <w:rPr>
-          <w:rFonts w:ascii="Times New Roman" w:hAnsi="Times New Roman" w:cs="Times New Roman"/>
-          <w:b/>
-          <w:sz w:val="20"/>
-          <w:szCs w:val="20"/>
-        </w:rPr>
-        <w:t>}}</w:t>
+        <w:t>{{parte_decimal}}</w:t>
       </w:r>
       <w:r>
         <w:rPr>
@@ -1665,31 +1314,7 @@
           <w:sz w:val="20"/>
           <w:szCs w:val="20"/>
         </w:rPr>
-        <w:t>{{</w:t>
-      </w:r>
-      <w:proofErr w:type="spellStart"/>
-      <w:r>
-        <w:rPr>
-          <w:rFonts w:ascii="Times New Roman" w:eastAsia="Times New Roman" w:hAnsi="Times New Roman" w:cs="Times New Roman"/>
-          <w:b/>
-          <w:bCs/>
-          <w:color w:val="000000"/>
-          <w:sz w:val="20"/>
-          <w:szCs w:val="20"/>
-        </w:rPr>
-        <w:t>total_valor_capital</w:t>
-      </w:r>
-      <w:proofErr w:type="spellEnd"/>
-      <w:r>
-        <w:rPr>
-          <w:rFonts w:ascii="Times New Roman" w:eastAsia="Times New Roman" w:hAnsi="Times New Roman" w:cs="Times New Roman"/>
-          <w:b/>
-          <w:bCs/>
-          <w:color w:val="000000"/>
-          <w:sz w:val="20"/>
-          <w:szCs w:val="20"/>
-        </w:rPr>
-        <w:t>}}</w:t>
+        <w:t>{{total_valor_capital}}</w:t>
       </w:r>
       <w:r>
         <w:rPr>
@@ -1771,7 +1396,25 @@
           <w:szCs w:val="20"/>
           <w:lang w:eastAsia="es-ES_tradnl"/>
         </w:rPr>
-        <w:t>, contados desde el día siguiente al de la notificación de la presente providencia, apercibiendo a la parte coactivada que de no hacerlo, se embargarán bienes equivalentes al total de la deuda por el capital, intereses, multas, costas y honorarios profesionales.</w:t>
+        <w:t>, contados desde el día siguiente al de la notificación de la presente providencia, apercibiendo a la parte coactivada que</w:t>
+      </w:r>
+      <w:r>
+        <w:rPr>
+          <w:rFonts w:ascii="Times New Roman" w:hAnsi="Times New Roman" w:cs="Times New Roman"/>
+          <w:sz w:val="20"/>
+          <w:szCs w:val="20"/>
+          <w:lang w:eastAsia="es-ES_tradnl"/>
+        </w:rPr>
+        <w:t>,</w:t>
+      </w:r>
+      <w:r>
+        <w:rPr>
+          <w:rFonts w:ascii="Times New Roman" w:hAnsi="Times New Roman" w:cs="Times New Roman"/>
+          <w:sz w:val="20"/>
+          <w:szCs w:val="20"/>
+          <w:lang w:eastAsia="es-ES_tradnl"/>
+        </w:rPr>
+        <w:t xml:space="preserve"> de no hacerlo, se embargarán bienes equivalentes al total de la deuda por el capital, intereses, multas, costas y honorarios profesionales.</w:t>
       </w:r>
       <w:r>
         <w:rPr>
@@ -1861,29 +1504,7 @@
           <w:sz w:val="20"/>
           <w:szCs w:val="20"/>
         </w:rPr>
-        <w:t>{{</w:t>
-      </w:r>
-      <w:proofErr w:type="spellStart"/>
-      <w:r>
-        <w:rPr>
-          <w:rFonts w:ascii="Times New Roman" w:hAnsi="Times New Roman" w:cs="Times New Roman"/>
-          <w:b/>
-          <w:bCs/>
-          <w:sz w:val="20"/>
-          <w:szCs w:val="20"/>
-        </w:rPr>
-        <w:t>numero_ruc</w:t>
-      </w:r>
-      <w:proofErr w:type="spellEnd"/>
-      <w:r>
-        <w:rPr>
-          <w:rFonts w:ascii="Times New Roman" w:hAnsi="Times New Roman" w:cs="Times New Roman"/>
-          <w:b/>
-          <w:bCs/>
-          <w:sz w:val="20"/>
-          <w:szCs w:val="20"/>
-        </w:rPr>
-        <w:t>}}</w:t>
+        <w:t>{{numero_ruc}}</w:t>
       </w:r>
       <w:r>
         <w:rPr>
@@ -1929,29 +1550,7 @@
           <w:sz w:val="20"/>
           <w:szCs w:val="20"/>
         </w:rPr>
-        <w:t>{{</w:t>
-      </w:r>
-      <w:proofErr w:type="spellStart"/>
-      <w:r>
-        <w:rPr>
-          <w:rFonts w:ascii="Times New Roman" w:hAnsi="Times New Roman" w:cs="Times New Roman"/>
-          <w:b/>
-          <w:bCs/>
-          <w:sz w:val="20"/>
-          <w:szCs w:val="20"/>
-        </w:rPr>
-        <w:t>numero_cedula</w:t>
-      </w:r>
-      <w:proofErr w:type="spellEnd"/>
-      <w:r>
-        <w:rPr>
-          <w:rFonts w:ascii="Times New Roman" w:hAnsi="Times New Roman" w:cs="Times New Roman"/>
-          <w:b/>
-          <w:bCs/>
-          <w:sz w:val="20"/>
-          <w:szCs w:val="20"/>
-        </w:rPr>
-        <w:t>}}</w:t>
+        <w:t>{{numero_cedula}}</w:t>
       </w:r>
       <w:r>
         <w:rPr>
@@ -2063,7 +1662,6 @@
                 <w:lang w:val="en-US"/>
               </w:rPr>
             </w:pPr>
-            <w:proofErr w:type="spellStart"/>
             <w:r>
               <w:rPr>
                 <w:rFonts w:ascii="Times New Roman" w:eastAsia="Times New Roman" w:hAnsi="Times New Roman" w:cs="Times New Roman"/>
@@ -2074,20 +1672,7 @@
                 <w:szCs w:val="20"/>
                 <w:lang w:val="en-US"/>
               </w:rPr>
-              <w:t>Número</w:t>
-            </w:r>
-            <w:proofErr w:type="spellEnd"/>
-            <w:r>
-              <w:rPr>
-                <w:rFonts w:ascii="Times New Roman" w:eastAsia="Times New Roman" w:hAnsi="Times New Roman" w:cs="Times New Roman"/>
-                <w:b/>
-                <w:bCs/>
-                <w:color w:val="000000"/>
-                <w:sz w:val="20"/>
-                <w:szCs w:val="20"/>
-                <w:lang w:val="en-US"/>
-              </w:rPr>
-              <w:t xml:space="preserve"> T/C</w:t>
+              <w:t>Número T/C</w:t>
             </w:r>
           </w:p>
         </w:tc>
@@ -2230,29 +1815,7 @@
                 <w:szCs w:val="20"/>
                 <w:lang w:val="en-US"/>
               </w:rPr>
-              <w:t>{{</w:t>
-            </w:r>
-            <w:proofErr w:type="spellStart"/>
-            <w:r>
-              <w:rPr>
-                <w:rFonts w:ascii="Times New Roman" w:eastAsia="Times New Roman" w:hAnsi="Times New Roman" w:cs="Times New Roman"/>
-                <w:color w:val="000000"/>
-                <w:sz w:val="20"/>
-                <w:szCs w:val="20"/>
-                <w:lang w:val="en-US"/>
-              </w:rPr>
-              <w:t>row.ord</w:t>
-            </w:r>
-            <w:proofErr w:type="spellEnd"/>
-            <w:r>
-              <w:rPr>
-                <w:rFonts w:ascii="Times New Roman" w:eastAsia="Times New Roman" w:hAnsi="Times New Roman" w:cs="Times New Roman"/>
-                <w:color w:val="000000"/>
-                <w:sz w:val="20"/>
-                <w:szCs w:val="20"/>
-                <w:lang w:val="en-US"/>
-              </w:rPr>
-              <w:t>}}</w:t>
+              <w:t>{{row.ord}}</w:t>
             </w:r>
           </w:p>
         </w:tc>
@@ -2290,41 +1853,7 @@
                 <w:szCs w:val="20"/>
                 <w:lang w:val="en-US"/>
               </w:rPr>
-              <w:t>{{</w:t>
-            </w:r>
-            <w:proofErr w:type="spellStart"/>
-            <w:proofErr w:type="gramStart"/>
-            <w:r>
-              <w:rPr>
-                <w:rFonts w:ascii="Times New Roman" w:eastAsia="Times New Roman" w:hAnsi="Times New Roman" w:cs="Times New Roman"/>
-                <w:color w:val="000000"/>
-                <w:sz w:val="20"/>
-                <w:szCs w:val="20"/>
-                <w:lang w:val="en-US"/>
-              </w:rPr>
-              <w:t>row.titulo</w:t>
-            </w:r>
-            <w:proofErr w:type="gramEnd"/>
-            <w:r>
-              <w:rPr>
-                <w:rFonts w:ascii="Times New Roman" w:eastAsia="Times New Roman" w:hAnsi="Times New Roman" w:cs="Times New Roman"/>
-                <w:color w:val="000000"/>
-                <w:sz w:val="20"/>
-                <w:szCs w:val="20"/>
-                <w:lang w:val="en-US"/>
-              </w:rPr>
-              <w:t>_credito</w:t>
-            </w:r>
-            <w:proofErr w:type="spellEnd"/>
-            <w:r>
-              <w:rPr>
-                <w:rFonts w:ascii="Times New Roman" w:eastAsia="Times New Roman" w:hAnsi="Times New Roman" w:cs="Times New Roman"/>
-                <w:color w:val="000000"/>
-                <w:sz w:val="20"/>
-                <w:szCs w:val="20"/>
-                <w:lang w:val="en-US"/>
-              </w:rPr>
-              <w:t>}}</w:t>
+              <w:t>{{row.titulo_credito}}</w:t>
             </w:r>
           </w:p>
         </w:tc>
@@ -2362,29 +1891,7 @@
                 <w:szCs w:val="20"/>
                 <w:lang w:val="en-US"/>
               </w:rPr>
-              <w:t>{{</w:t>
-            </w:r>
-            <w:proofErr w:type="gramStart"/>
-            <w:r>
-              <w:rPr>
-                <w:rFonts w:ascii="Times New Roman" w:eastAsia="Times New Roman" w:hAnsi="Times New Roman" w:cs="Times New Roman"/>
-                <w:color w:val="000000"/>
-                <w:sz w:val="20"/>
-                <w:szCs w:val="20"/>
-                <w:lang w:val="en-US"/>
-              </w:rPr>
-              <w:t>row.valor</w:t>
-            </w:r>
-            <w:proofErr w:type="gramEnd"/>
-            <w:r>
-              <w:rPr>
-                <w:rFonts w:ascii="Times New Roman" w:eastAsia="Times New Roman" w:hAnsi="Times New Roman" w:cs="Times New Roman"/>
-                <w:color w:val="000000"/>
-                <w:sz w:val="20"/>
-                <w:szCs w:val="20"/>
-                <w:lang w:val="en-US"/>
-              </w:rPr>
-              <w:t>_30}}</w:t>
+              <w:t>{{row.valor_30}}</w:t>
             </w:r>
           </w:p>
         </w:tc>
@@ -2408,25 +1915,7 @@
           <w:sz w:val="20"/>
           <w:szCs w:val="20"/>
         </w:rPr>
-        <w:t xml:space="preserve">{% </w:t>
-      </w:r>
-      <w:proofErr w:type="spellStart"/>
-      <w:r>
-        <w:rPr>
-          <w:rFonts w:ascii="Times New Roman" w:hAnsi="Times New Roman" w:cs="Times New Roman"/>
-          <w:sz w:val="20"/>
-          <w:szCs w:val="20"/>
-        </w:rPr>
-        <w:t>endfor</w:t>
-      </w:r>
-      <w:proofErr w:type="spellEnd"/>
-      <w:r>
-        <w:rPr>
-          <w:rFonts w:ascii="Times New Roman" w:hAnsi="Times New Roman" w:cs="Times New Roman"/>
-          <w:sz w:val="20"/>
-          <w:szCs w:val="20"/>
-        </w:rPr>
-        <w:t xml:space="preserve"> %}</w:t>
+        <w:t>{% endfor %}</w:t>
       </w:r>
     </w:p>
     <w:p>
@@ -2500,42 +1989,134 @@
           <w:sz w:val="20"/>
           <w:szCs w:val="20"/>
         </w:rPr>
-        <w:t xml:space="preserve">uienes dispondrán a todas las instituciones sujetas a su respectiva vigilancia y control, que procedan a retener el valor ordenado e informar a este funcionario, en el término improrrogable de 72 horas, sobre el cumplimiento de la retención ordenada. Esto, sin perjuicio de que el </w:t>
-      </w:r>
-      <w:proofErr w:type="gramStart"/>
+        <w:t xml:space="preserve">uienes dispondrán a todas las instituciones sujetas a su respectiva vigilancia y control, que procedan a retener el valor ordenado e informar a este funcionario, en el término improrrogable de 72 horas, sobre el cumplimiento de la retención ordenada. Esto, sin perjuicio de que el Secretario Abogado de este procedimiento coactivo, pueda notificar directamente a dichas instituciones; </w:t>
+      </w:r>
       <w:r>
         <w:rPr>
           <w:rFonts w:ascii="Times New Roman" w:eastAsia="Calibri" w:hAnsi="Times New Roman" w:cs="Times New Roman"/>
-          <w:sz w:val="20"/>
-          <w:szCs w:val="20"/>
-        </w:rPr>
-        <w:t>Secretario</w:t>
-      </w:r>
-      <w:proofErr w:type="gramEnd"/>
+          <w:b/>
+          <w:sz w:val="20"/>
+          <w:szCs w:val="20"/>
+        </w:rPr>
+        <w:t>4.2)</w:t>
+      </w:r>
       <w:r>
         <w:rPr>
           <w:rFonts w:ascii="Times New Roman" w:eastAsia="Calibri" w:hAnsi="Times New Roman" w:cs="Times New Roman"/>
           <w:sz w:val="20"/>
           <w:szCs w:val="20"/>
         </w:rPr>
-        <w:t xml:space="preserve"> Abogado de este procedimiento coactivo, pueda notificar directamente a dichas instituciones; </w:t>
+        <w:t xml:space="preserve"> Prohíbase toda transferencia de acciones, participaciones, beneficios, dividendos, intereses económicos, derechos fiduciarios, garantías que el </w:t>
+      </w:r>
+      <w:r>
+        <w:rPr>
+          <w:rFonts w:ascii="Times New Roman" w:hAnsi="Times New Roman" w:cs="Times New Roman"/>
+          <w:sz w:val="20"/>
+          <w:szCs w:val="20"/>
+        </w:rPr>
+        <w:t xml:space="preserve">{{palabra1}} </w:t>
+      </w:r>
+      <w:r>
+        <w:rPr>
+          <w:rFonts w:ascii="Times New Roman" w:hAnsi="Times New Roman" w:cs="Times New Roman"/>
+          <w:b/>
+          <w:bCs/>
+          <w:sz w:val="20"/>
+          <w:szCs w:val="20"/>
+        </w:rPr>
+        <w:t xml:space="preserve">{{nombre}} </w:t>
+      </w:r>
+      <w:r>
+        <w:rPr>
+          <w:rFonts w:ascii="Times New Roman" w:hAnsi="Times New Roman" w:cs="Times New Roman"/>
+          <w:b/>
+          <w:bCs/>
+          <w:sz w:val="20"/>
+          <w:szCs w:val="20"/>
+        </w:rPr>
+        <w:t xml:space="preserve">con RUC No. </w:t>
+      </w:r>
+      <w:r>
+        <w:rPr>
+          <w:rFonts w:ascii="Times New Roman" w:hAnsi="Times New Roman" w:cs="Times New Roman"/>
+          <w:b/>
+          <w:bCs/>
+          <w:sz w:val="20"/>
+          <w:szCs w:val="20"/>
+        </w:rPr>
+        <w:t xml:space="preserve">{{numero_ruc}} </w:t>
+      </w:r>
+      <w:r>
+        <w:rPr>
+          <w:rFonts w:ascii="Times New Roman" w:hAnsi="Times New Roman" w:cs="Times New Roman"/>
+          <w:sz w:val="20"/>
+          <w:szCs w:val="20"/>
+        </w:rPr>
+        <w:t xml:space="preserve">{{palabra2}} </w:t>
+      </w:r>
+      <w:r>
+        <w:rPr>
+          <w:rFonts w:ascii="Times New Roman" w:hAnsi="Times New Roman" w:cs="Times New Roman"/>
+          <w:sz w:val="20"/>
+          <w:szCs w:val="20"/>
+        </w:rPr>
+        <w:t>de la cédula de ciudadanía</w:t>
+      </w:r>
+      <w:r>
+        <w:rPr>
+          <w:rFonts w:ascii="Times New Roman" w:hAnsi="Times New Roman" w:cs="Times New Roman"/>
+          <w:b/>
+          <w:bCs/>
+          <w:sz w:val="20"/>
+          <w:szCs w:val="20"/>
+        </w:rPr>
+        <w:t xml:space="preserve"> No. </w:t>
+      </w:r>
+      <w:r>
+        <w:rPr>
+          <w:rFonts w:ascii="Times New Roman" w:hAnsi="Times New Roman" w:cs="Times New Roman"/>
+          <w:b/>
+          <w:bCs/>
+          <w:sz w:val="20"/>
+          <w:szCs w:val="20"/>
+        </w:rPr>
+        <w:lastRenderedPageBreak/>
+        <w:t>{{numero_cedula}}</w:t>
+      </w:r>
+      <w:r>
+        <w:rPr>
+          <w:rFonts w:ascii="Times New Roman" w:hAnsi="Times New Roman" w:cs="Times New Roman"/>
+          <w:b/>
+          <w:bCs/>
+          <w:sz w:val="20"/>
+          <w:szCs w:val="20"/>
+        </w:rPr>
+        <w:t xml:space="preserve">, </w:t>
       </w:r>
       <w:r>
         <w:rPr>
           <w:rFonts w:ascii="Times New Roman" w:eastAsia="Calibri" w:hAnsi="Times New Roman" w:cs="Times New Roman"/>
-          <w:b/>
-          <w:sz w:val="20"/>
-          <w:szCs w:val="20"/>
-        </w:rPr>
-        <w:t>4.2)</w:t>
+          <w:sz w:val="20"/>
+          <w:szCs w:val="20"/>
+        </w:rPr>
+        <w:t xml:space="preserve">tuviere como socia, accionista, constituyente, beneficiaria, adherente de compañías, fideicomisos o cualquier otro negocio jurídico que fuere, para lo cual ofíciese a la Superintendencia de Compañías, Valores y Seguros. </w:t>
       </w:r>
       <w:r>
         <w:rPr>
           <w:rFonts w:ascii="Times New Roman" w:eastAsia="Calibri" w:hAnsi="Times New Roman" w:cs="Times New Roman"/>
-          <w:sz w:val="20"/>
-          <w:szCs w:val="20"/>
-        </w:rPr>
-        <w:t xml:space="preserve"> Prohíbase toda transferencia de acciones, participaciones, beneficios, dividendos, intereses económicos, derechos fiduciarios, garantías que el </w:t>
+          <w:b/>
+          <w:sz w:val="20"/>
+          <w:szCs w:val="20"/>
+        </w:rPr>
+        <w:t>4.3)</w:t>
+      </w:r>
+      <w:r>
+        <w:rPr>
+          <w:rFonts w:ascii="Times New Roman" w:eastAsia="Calibri" w:hAnsi="Times New Roman" w:cs="Times New Roman"/>
+          <w:sz w:val="20"/>
+          <w:szCs w:val="20"/>
+        </w:rPr>
+        <w:t xml:space="preserve"> Prohíbase que el </w:t>
       </w:r>
       <w:r>
         <w:rPr>
@@ -2547,13 +2128,23 @@
       </w:r>
       <w:r>
         <w:rPr>
-          <w:rFonts w:ascii="Times New Roman" w:hAnsi="Times New Roman" w:cs="Times New Roman"/>
-          <w:b/>
-          <w:bCs/>
-          <w:sz w:val="20"/>
-          <w:szCs w:val="20"/>
-        </w:rPr>
-        <w:t xml:space="preserve">{{nombre}} </w:t>
+          <w:rFonts w:ascii="Times New Roman" w:eastAsia="Calibri" w:hAnsi="Times New Roman" w:cs="Times New Roman"/>
+          <w:b/>
+          <w:bCs/>
+          <w:sz w:val="20"/>
+          <w:szCs w:val="20"/>
+        </w:rPr>
+        <w:t>{{nombre}}</w:t>
+      </w:r>
+      <w:r>
+        <w:rPr>
+          <w:rFonts w:ascii="Times New Roman" w:hAnsi="Times New Roman" w:cs="Times New Roman"/>
+          <w:b/>
+          <w:bCs/>
+          <w:sz w:val="20"/>
+          <w:szCs w:val="20"/>
+        </w:rPr>
+        <w:t xml:space="preserve"> </w:t>
       </w:r>
       <w:r>
         <w:rPr>
@@ -2573,29 +2164,7 @@
           <w:sz w:val="20"/>
           <w:szCs w:val="20"/>
         </w:rPr>
-        <w:t>{{</w:t>
-      </w:r>
-      <w:proofErr w:type="spellStart"/>
-      <w:r>
-        <w:rPr>
-          <w:rFonts w:ascii="Times New Roman" w:hAnsi="Times New Roman" w:cs="Times New Roman"/>
-          <w:b/>
-          <w:bCs/>
-          <w:sz w:val="20"/>
-          <w:szCs w:val="20"/>
-        </w:rPr>
-        <w:t>numero_ruc</w:t>
-      </w:r>
-      <w:proofErr w:type="spellEnd"/>
-      <w:r>
-        <w:rPr>
-          <w:rFonts w:ascii="Times New Roman" w:hAnsi="Times New Roman" w:cs="Times New Roman"/>
-          <w:b/>
-          <w:bCs/>
-          <w:sz w:val="20"/>
-          <w:szCs w:val="20"/>
-        </w:rPr>
-        <w:t xml:space="preserve">}} </w:t>
+        <w:t xml:space="preserve">{{numero_ruc}} </w:t>
       </w:r>
       <w:r>
         <w:rPr>
@@ -2631,30 +2200,7 @@
           <w:sz w:val="20"/>
           <w:szCs w:val="20"/>
         </w:rPr>
-        <w:lastRenderedPageBreak/>
-        <w:t>{{</w:t>
-      </w:r>
-      <w:proofErr w:type="spellStart"/>
-      <w:r>
-        <w:rPr>
-          <w:rFonts w:ascii="Times New Roman" w:hAnsi="Times New Roman" w:cs="Times New Roman"/>
-          <w:b/>
-          <w:bCs/>
-          <w:sz w:val="20"/>
-          <w:szCs w:val="20"/>
-        </w:rPr>
-        <w:t>numero_cedula</w:t>
-      </w:r>
-      <w:proofErr w:type="spellEnd"/>
-      <w:r>
-        <w:rPr>
-          <w:rFonts w:ascii="Times New Roman" w:hAnsi="Times New Roman" w:cs="Times New Roman"/>
-          <w:b/>
-          <w:bCs/>
-          <w:sz w:val="20"/>
-          <w:szCs w:val="20"/>
-        </w:rPr>
-        <w:t>}}</w:t>
+        <w:t>{{numero_cedula}}</w:t>
       </w:r>
       <w:r>
         <w:rPr>
@@ -2672,7 +2218,7 @@
           <w:sz w:val="20"/>
           <w:szCs w:val="20"/>
         </w:rPr>
-        <w:t xml:space="preserve">tuviere como socia, accionista, constituyente, beneficiaria, adherente de compañías, fideicomisos o cualquier otro negocio jurídico que fuere, para lo cual ofíciese a la Superintendencia de Compañías, Valores y Seguros. </w:t>
+        <w:t xml:space="preserve">enajene o constituya gravamen sobre los bienes que sean de su propiedad, de cualquier naturaleza que sean estos y singularmente vehículos automotores, aviones, barcos, Etc., para cuyo efecto ofíciese a los señores Registradores de la Propiedad, Registradores de Datos Públicos y al Director de la Agencia Nacional de Tránsito, a fin de que tomen nota en sus registros de la medida cautelar dispuesta, hecho lo cual emita y remita a este funcionario Ejecutor, en el término de tres días, el correspondiente certificado, donde consten las características de los bienes.- </w:t>
       </w:r>
       <w:r>
         <w:rPr>
@@ -2681,7 +2227,7 @@
           <w:sz w:val="20"/>
           <w:szCs w:val="20"/>
         </w:rPr>
-        <w:t>4.3)</w:t>
+        <w:t>4.4)</w:t>
       </w:r>
       <w:r>
         <w:rPr>
@@ -2689,7 +2235,34 @@
           <w:sz w:val="20"/>
           <w:szCs w:val="20"/>
         </w:rPr>
-        <w:t xml:space="preserve"> Prohíbase que el </w:t>
+        <w:t xml:space="preserve"> Ofíciese al Servicio de Rentas Internas para que retenga los valores, detallados en el cuadro del numeral </w:t>
+      </w:r>
+      <w:r>
+        <w:rPr>
+          <w:rFonts w:ascii="Times New Roman" w:eastAsia="Calibri" w:hAnsi="Times New Roman" w:cs="Times New Roman"/>
+          <w:b/>
+          <w:bCs/>
+          <w:sz w:val="20"/>
+          <w:szCs w:val="20"/>
+        </w:rPr>
+        <w:t>4.</w:t>
+      </w:r>
+      <w:r>
+        <w:rPr>
+          <w:rFonts w:ascii="Times New Roman" w:eastAsia="Calibri" w:hAnsi="Times New Roman" w:cs="Times New Roman"/>
+          <w:b/>
+          <w:sz w:val="20"/>
+          <w:szCs w:val="20"/>
+        </w:rPr>
+        <w:t xml:space="preserve">1 </w:t>
+      </w:r>
+      <w:r>
+        <w:rPr>
+          <w:rFonts w:ascii="Times New Roman" w:eastAsia="Calibri" w:hAnsi="Times New Roman" w:cs="Times New Roman"/>
+          <w:sz w:val="20"/>
+          <w:szCs w:val="20"/>
+        </w:rPr>
+        <w:t xml:space="preserve">de la retención de fondos de esta providencia, que el </w:t>
       </w:r>
       <w:r>
         <w:rPr>
@@ -2701,7 +2274,126 @@
       </w:r>
       <w:r>
         <w:rPr>
+          <w:rFonts w:ascii="Times New Roman" w:hAnsi="Times New Roman" w:cs="Times New Roman"/>
+          <w:b/>
+          <w:bCs/>
+          <w:sz w:val="20"/>
+          <w:szCs w:val="20"/>
+        </w:rPr>
+        <w:t>{{nombre}}</w:t>
+      </w:r>
+      <w:r>
+        <w:rPr>
+          <w:rFonts w:ascii="Times New Roman" w:hAnsi="Times New Roman" w:cs="Times New Roman"/>
+          <w:b/>
+          <w:bCs/>
+          <w:sz w:val="20"/>
+          <w:szCs w:val="20"/>
+        </w:rPr>
+        <w:t xml:space="preserve"> </w:t>
+      </w:r>
+      <w:r>
+        <w:rPr>
+          <w:rFonts w:ascii="Times New Roman" w:hAnsi="Times New Roman" w:cs="Times New Roman"/>
+          <w:b/>
+          <w:bCs/>
+          <w:sz w:val="20"/>
+          <w:szCs w:val="20"/>
+        </w:rPr>
+        <w:t xml:space="preserve">con RUC No. </w:t>
+      </w:r>
+      <w:r>
+        <w:rPr>
+          <w:rFonts w:ascii="Times New Roman" w:hAnsi="Times New Roman" w:cs="Times New Roman"/>
+          <w:b/>
+          <w:bCs/>
+          <w:sz w:val="20"/>
+          <w:szCs w:val="20"/>
+        </w:rPr>
+        <w:t xml:space="preserve">{{numero_ruc}} </w:t>
+      </w:r>
+      <w:r>
+        <w:rPr>
+          <w:rFonts w:ascii="Times New Roman" w:hAnsi="Times New Roman" w:cs="Times New Roman"/>
+          <w:sz w:val="20"/>
+          <w:szCs w:val="20"/>
+        </w:rPr>
+        <w:t xml:space="preserve">{{palabra2}} </w:t>
+      </w:r>
+      <w:r>
+        <w:rPr>
+          <w:rFonts w:ascii="Times New Roman" w:hAnsi="Times New Roman" w:cs="Times New Roman"/>
+          <w:sz w:val="20"/>
+          <w:szCs w:val="20"/>
+        </w:rPr>
+        <w:t>de la cédula de ciudadanía</w:t>
+      </w:r>
+      <w:r>
+        <w:rPr>
+          <w:rFonts w:ascii="Times New Roman" w:hAnsi="Times New Roman" w:cs="Times New Roman"/>
+          <w:b/>
+          <w:bCs/>
+          <w:sz w:val="20"/>
+          <w:szCs w:val="20"/>
+        </w:rPr>
+        <w:t xml:space="preserve"> No. </w:t>
+      </w:r>
+      <w:r>
+        <w:rPr>
+          <w:rFonts w:ascii="Times New Roman" w:hAnsi="Times New Roman" w:cs="Times New Roman"/>
+          <w:b/>
+          <w:bCs/>
+          <w:sz w:val="20"/>
+          <w:szCs w:val="20"/>
+        </w:rPr>
+        <w:t>{{numero_cedula}}</w:t>
+      </w:r>
+      <w:r>
+        <w:rPr>
+          <w:rFonts w:ascii="Times New Roman" w:hAnsi="Times New Roman" w:cs="Times New Roman"/>
+          <w:b/>
+          <w:bCs/>
+          <w:sz w:val="20"/>
+          <w:szCs w:val="20"/>
+        </w:rPr>
+        <w:t xml:space="preserve">, </w:t>
+      </w:r>
+      <w:r>
+        <w:rPr>
           <w:rFonts w:ascii="Times New Roman" w:eastAsia="Calibri" w:hAnsi="Times New Roman" w:cs="Times New Roman"/>
+          <w:sz w:val="20"/>
+          <w:szCs w:val="20"/>
+        </w:rPr>
+        <w:t xml:space="preserve">tenga por cobrar por concepto de devolución de impuestos, por parte de la Administración Tributaria. </w:t>
+      </w:r>
+      <w:r>
+        <w:rPr>
+          <w:rFonts w:ascii="Times New Roman" w:eastAsia="Calibri" w:hAnsi="Times New Roman" w:cs="Times New Roman"/>
+          <w:b/>
+          <w:sz w:val="20"/>
+          <w:szCs w:val="20"/>
+        </w:rPr>
+        <w:t>4.5.)</w:t>
+      </w:r>
+      <w:r>
+        <w:rPr>
+          <w:rFonts w:ascii="Times New Roman" w:eastAsia="Calibri" w:hAnsi="Times New Roman" w:cs="Times New Roman"/>
+          <w:sz w:val="20"/>
+          <w:szCs w:val="20"/>
+        </w:rPr>
+        <w:t xml:space="preserve"> Ofíciese al Servicio Nacional de Contratación Pública SERCOP para que registre que el </w:t>
+      </w:r>
+      <w:r>
+        <w:rPr>
+          <w:rFonts w:ascii="Times New Roman" w:hAnsi="Times New Roman" w:cs="Times New Roman"/>
+          <w:sz w:val="20"/>
+          <w:szCs w:val="20"/>
+        </w:rPr>
+        <w:t xml:space="preserve">{{palabra1}} </w:t>
+      </w:r>
+      <w:r>
+        <w:rPr>
+          <w:rFonts w:ascii="Times New Roman" w:hAnsi="Times New Roman" w:cs="Times New Roman"/>
           <w:b/>
           <w:bCs/>
           <w:sz w:val="20"/>
@@ -2727,39 +2419,27 @@
           <w:sz w:val="20"/>
           <w:szCs w:val="20"/>
         </w:rPr>
-        <w:t xml:space="preserve">con RUC No. </w:t>
-      </w:r>
-      <w:r>
-        <w:rPr>
-          <w:rFonts w:ascii="Times New Roman" w:hAnsi="Times New Roman" w:cs="Times New Roman"/>
-          <w:b/>
-          <w:bCs/>
-          <w:sz w:val="20"/>
-          <w:szCs w:val="20"/>
-        </w:rPr>
-        <w:t>{{</w:t>
-      </w:r>
-      <w:proofErr w:type="spellStart"/>
-      <w:r>
-        <w:rPr>
-          <w:rFonts w:ascii="Times New Roman" w:hAnsi="Times New Roman" w:cs="Times New Roman"/>
-          <w:b/>
-          <w:bCs/>
-          <w:sz w:val="20"/>
-          <w:szCs w:val="20"/>
-        </w:rPr>
-        <w:t>numero_ruc</w:t>
-      </w:r>
-      <w:proofErr w:type="spellEnd"/>
-      <w:r>
-        <w:rPr>
-          <w:rFonts w:ascii="Times New Roman" w:hAnsi="Times New Roman" w:cs="Times New Roman"/>
-          <w:b/>
-          <w:bCs/>
-          <w:sz w:val="20"/>
-          <w:szCs w:val="20"/>
-        </w:rPr>
-        <w:t xml:space="preserve">}} </w:t>
+        <w:t xml:space="preserve"> con RUC No. </w:t>
+      </w:r>
+      <w:r>
+        <w:rPr>
+          <w:rFonts w:ascii="Times New Roman" w:hAnsi="Times New Roman" w:cs="Times New Roman"/>
+          <w:b/>
+          <w:bCs/>
+          <w:sz w:val="20"/>
+          <w:szCs w:val="20"/>
+        </w:rPr>
+        <w:t>{{numero_ruc}}</w:t>
+      </w:r>
+      <w:r>
+        <w:rPr>
+          <w:rFonts w:ascii="Times New Roman" w:hAnsi="Times New Roman" w:cs="Times New Roman"/>
+          <w:b/>
+          <w:bCs/>
+          <w:sz w:val="20"/>
+          <w:szCs w:val="20"/>
+        </w:rPr>
+        <w:t xml:space="preserve"> </w:t>
       </w:r>
       <w:r>
         <w:rPr>
@@ -2795,29 +2475,7 @@
           <w:sz w:val="20"/>
           <w:szCs w:val="20"/>
         </w:rPr>
-        <w:t>{{</w:t>
-      </w:r>
-      <w:proofErr w:type="spellStart"/>
-      <w:r>
-        <w:rPr>
-          <w:rFonts w:ascii="Times New Roman" w:hAnsi="Times New Roman" w:cs="Times New Roman"/>
-          <w:b/>
-          <w:bCs/>
-          <w:sz w:val="20"/>
-          <w:szCs w:val="20"/>
-        </w:rPr>
-        <w:t>numero_cedula</w:t>
-      </w:r>
-      <w:proofErr w:type="spellEnd"/>
-      <w:r>
-        <w:rPr>
-          <w:rFonts w:ascii="Times New Roman" w:hAnsi="Times New Roman" w:cs="Times New Roman"/>
-          <w:b/>
-          <w:bCs/>
-          <w:sz w:val="20"/>
-          <w:szCs w:val="20"/>
-        </w:rPr>
-        <w:t>}}</w:t>
+        <w:t>{{numero_cedula}}</w:t>
       </w:r>
       <w:r>
         <w:rPr>
@@ -2835,16 +2493,23 @@
           <w:sz w:val="20"/>
           <w:szCs w:val="20"/>
         </w:rPr>
-        <w:t xml:space="preserve">enajene o constituya gravamen sobre los bienes que sean de su propiedad, de cualquier naturaleza que sean estos y singularmente vehículos automotores, aviones, barcos, Etc., para cuyo efecto ofíciese a los señores Registradores de la Propiedad, Registradores de Datos Públicos y al Director de la Agencia Nacional de Tránsito, a fin de que tomen nota en sus registros de la medida cautelar dispuesta, hecho lo cual emita y remita a este funcionario Ejecutor, en el término de tres días, el correspondiente certificado, donde consten las características de los bienes.- </w:t>
+        <w:t>como</w:t>
       </w:r>
       <w:r>
         <w:rPr>
           <w:rFonts w:ascii="Times New Roman" w:eastAsia="Calibri" w:hAnsi="Times New Roman" w:cs="Times New Roman"/>
-          <w:b/>
-          <w:sz w:val="20"/>
-          <w:szCs w:val="20"/>
-        </w:rPr>
-        <w:t>4.4)</w:t>
+          <w:sz w:val="20"/>
+          <w:szCs w:val="20"/>
+        </w:rPr>
+        <w:t xml:space="preserve"> </w:t>
+      </w:r>
+      <w:r>
+        <w:rPr>
+          <w:rFonts w:ascii="Times New Roman" w:hAnsi="Times New Roman" w:cs="Times New Roman"/>
+          <w:sz w:val="20"/>
+          <w:szCs w:val="20"/>
+        </w:rPr>
+        <w:t xml:space="preserve">{{palabra5}} </w:t>
       </w:r>
       <w:r>
         <w:rPr>
@@ -2852,26 +2517,120 @@
           <w:sz w:val="20"/>
           <w:szCs w:val="20"/>
         </w:rPr>
-        <w:t xml:space="preserve"> Ofíciese al Servicio de Rentas Internas para que retenga los valores, detallados en el cuadro del numeral </w:t>
+        <w:t>del IESS, se encuentra  inhabilitado para celebrar contratos con las instituciones públicas, tal como manda el numeral 6 del artículo 62 de la Ley Orgánica del Sistema Nacional de Contratación Pública; 4</w:t>
       </w:r>
       <w:r>
         <w:rPr>
           <w:rFonts w:ascii="Times New Roman" w:eastAsia="Calibri" w:hAnsi="Times New Roman" w:cs="Times New Roman"/>
           <w:b/>
-          <w:bCs/>
-          <w:sz w:val="20"/>
-          <w:szCs w:val="20"/>
-        </w:rPr>
-        <w:t>4.</w:t>
+          <w:sz w:val="20"/>
+          <w:szCs w:val="20"/>
+        </w:rPr>
+        <w:t>.6)</w:t>
       </w:r>
       <w:r>
         <w:rPr>
           <w:rFonts w:ascii="Times New Roman" w:eastAsia="Calibri" w:hAnsi="Times New Roman" w:cs="Times New Roman"/>
-          <w:b/>
-          <w:sz w:val="20"/>
-          <w:szCs w:val="20"/>
-        </w:rPr>
-        <w:t xml:space="preserve">1 </w:t>
+          <w:sz w:val="20"/>
+          <w:szCs w:val="20"/>
+        </w:rPr>
+        <w:t xml:space="preserve"> Ofíciese al Ministerio de Trabajo poniendo en conocimiento el procedimiento coactivo incoado en contra de </w:t>
+      </w:r>
+      <w:r>
+        <w:rPr>
+          <w:rFonts w:ascii="Times New Roman" w:hAnsi="Times New Roman" w:cs="Times New Roman"/>
+          <w:b/>
+          <w:bCs/>
+          <w:sz w:val="20"/>
+          <w:szCs w:val="20"/>
+        </w:rPr>
+        <w:t>{{nombre}}</w:t>
+      </w:r>
+      <w:r>
+        <w:rPr>
+          <w:rFonts w:ascii="Times New Roman" w:hAnsi="Times New Roman" w:cs="Times New Roman"/>
+          <w:b/>
+          <w:bCs/>
+          <w:sz w:val="20"/>
+          <w:szCs w:val="20"/>
+        </w:rPr>
+        <w:t xml:space="preserve"> </w:t>
+      </w:r>
+      <w:r>
+        <w:rPr>
+          <w:rFonts w:ascii="Times New Roman" w:hAnsi="Times New Roman" w:cs="Times New Roman"/>
+          <w:b/>
+          <w:bCs/>
+          <w:sz w:val="20"/>
+          <w:szCs w:val="20"/>
+        </w:rPr>
+        <w:t xml:space="preserve"> con RUC No. </w:t>
+      </w:r>
+      <w:r>
+        <w:rPr>
+          <w:rFonts w:ascii="Times New Roman" w:hAnsi="Times New Roman" w:cs="Times New Roman"/>
+          <w:b/>
+          <w:bCs/>
+          <w:sz w:val="20"/>
+          <w:szCs w:val="20"/>
+        </w:rPr>
+        <w:t>{{numero_ruc}}</w:t>
+      </w:r>
+      <w:r>
+        <w:rPr>
+          <w:rFonts w:ascii="Times New Roman" w:hAnsi="Times New Roman" w:cs="Times New Roman"/>
+          <w:b/>
+          <w:bCs/>
+          <w:sz w:val="20"/>
+          <w:szCs w:val="20"/>
+        </w:rPr>
+        <w:t xml:space="preserve"> </w:t>
+      </w:r>
+      <w:r>
+        <w:rPr>
+          <w:rFonts w:ascii="Times New Roman" w:hAnsi="Times New Roman" w:cs="Times New Roman"/>
+          <w:sz w:val="20"/>
+          <w:szCs w:val="20"/>
+        </w:rPr>
+        <w:t>{{palabra2}}</w:t>
+      </w:r>
+      <w:r>
+        <w:rPr>
+          <w:rFonts w:ascii="Times New Roman" w:hAnsi="Times New Roman" w:cs="Times New Roman"/>
+          <w:sz w:val="20"/>
+          <w:szCs w:val="20"/>
+        </w:rPr>
+        <w:t xml:space="preserve"> de la cédula de ciudadanía</w:t>
+      </w:r>
+      <w:r>
+        <w:rPr>
+          <w:rFonts w:ascii="Times New Roman" w:hAnsi="Times New Roman" w:cs="Times New Roman"/>
+          <w:b/>
+          <w:bCs/>
+          <w:sz w:val="20"/>
+          <w:szCs w:val="20"/>
+        </w:rPr>
+        <w:t xml:space="preserve"> No. </w:t>
+      </w:r>
+      <w:r>
+        <w:rPr>
+          <w:rFonts w:ascii="Times New Roman" w:hAnsi="Times New Roman" w:cs="Times New Roman"/>
+          <w:b/>
+          <w:bCs/>
+          <w:sz w:val="20"/>
+          <w:szCs w:val="20"/>
+        </w:rPr>
+        <w:t>{{numero_cedula}}</w:t>
+      </w:r>
+      <w:r>
+        <w:rPr>
+          <w:rFonts w:ascii="Times New Roman" w:hAnsi="Times New Roman" w:cs="Times New Roman"/>
+          <w:b/>
+          <w:bCs/>
+          <w:sz w:val="20"/>
+          <w:szCs w:val="20"/>
+        </w:rPr>
+        <w:t xml:space="preserve">, </w:t>
       </w:r>
       <w:r>
         <w:rPr>
@@ -2879,31 +2638,19 @@
           <w:sz w:val="20"/>
           <w:szCs w:val="20"/>
         </w:rPr>
-        <w:t xml:space="preserve">de la retención de fondos de esta providencia, que el </w:t>
-      </w:r>
-      <w:r>
-        <w:rPr>
-          <w:rFonts w:ascii="Times New Roman" w:hAnsi="Times New Roman" w:cs="Times New Roman"/>
-          <w:sz w:val="20"/>
-          <w:szCs w:val="20"/>
-        </w:rPr>
-        <w:t xml:space="preserve">{{palabra1}} </w:t>
-      </w:r>
-      <w:r>
-        <w:rPr>
-          <w:rFonts w:ascii="Times New Roman" w:hAnsi="Times New Roman" w:cs="Times New Roman"/>
-          <w:b/>
-          <w:bCs/>
-          <w:sz w:val="20"/>
-          <w:szCs w:val="20"/>
-        </w:rPr>
-        <w:t>{{nombre}}</w:t>
-      </w:r>
-      <w:r>
-        <w:rPr>
-          <w:rFonts w:ascii="Times New Roman" w:hAnsi="Times New Roman" w:cs="Times New Roman"/>
-          <w:b/>
-          <w:bCs/>
+        <w:t xml:space="preserve">para que se proceda a registrar su imposibilidad de ser </w:t>
+      </w:r>
+      <w:r>
+        <w:rPr>
+          <w:rFonts w:ascii="Times New Roman" w:hAnsi="Times New Roman" w:cs="Times New Roman"/>
+          <w:sz w:val="20"/>
+          <w:szCs w:val="20"/>
+        </w:rPr>
+        <w:t>{{palabra4}}</w:t>
+      </w:r>
+      <w:r>
+        <w:rPr>
+          <w:rFonts w:ascii="Times New Roman" w:eastAsia="Calibri" w:hAnsi="Times New Roman" w:cs="Times New Roman"/>
           <w:sz w:val="20"/>
           <w:szCs w:val="20"/>
         </w:rPr>
@@ -2911,130 +2658,35 @@
       </w:r>
       <w:r>
         <w:rPr>
-          <w:rFonts w:ascii="Times New Roman" w:hAnsi="Times New Roman" w:cs="Times New Roman"/>
-          <w:b/>
-          <w:bCs/>
-          <w:sz w:val="20"/>
-          <w:szCs w:val="20"/>
-        </w:rPr>
-        <w:t xml:space="preserve">con RUC No. </w:t>
-      </w:r>
-      <w:r>
-        <w:rPr>
-          <w:rFonts w:ascii="Times New Roman" w:hAnsi="Times New Roman" w:cs="Times New Roman"/>
-          <w:b/>
-          <w:bCs/>
-          <w:sz w:val="20"/>
-          <w:szCs w:val="20"/>
-        </w:rPr>
-        <w:t>{{</w:t>
-      </w:r>
-      <w:proofErr w:type="spellStart"/>
-      <w:r>
-        <w:rPr>
-          <w:rFonts w:ascii="Times New Roman" w:hAnsi="Times New Roman" w:cs="Times New Roman"/>
-          <w:b/>
-          <w:bCs/>
-          <w:sz w:val="20"/>
-          <w:szCs w:val="20"/>
-        </w:rPr>
-        <w:t>numero_ruc</w:t>
-      </w:r>
-      <w:proofErr w:type="spellEnd"/>
-      <w:r>
-        <w:rPr>
-          <w:rFonts w:ascii="Times New Roman" w:hAnsi="Times New Roman" w:cs="Times New Roman"/>
-          <w:b/>
-          <w:bCs/>
-          <w:sz w:val="20"/>
-          <w:szCs w:val="20"/>
-        </w:rPr>
-        <w:t xml:space="preserve">}} </w:t>
-      </w:r>
-      <w:r>
-        <w:rPr>
-          <w:rFonts w:ascii="Times New Roman" w:hAnsi="Times New Roman" w:cs="Times New Roman"/>
-          <w:sz w:val="20"/>
-          <w:szCs w:val="20"/>
-        </w:rPr>
-        <w:t xml:space="preserve">{{palabra2}} </w:t>
-      </w:r>
-      <w:r>
-        <w:rPr>
-          <w:rFonts w:ascii="Times New Roman" w:hAnsi="Times New Roman" w:cs="Times New Roman"/>
-          <w:sz w:val="20"/>
-          <w:szCs w:val="20"/>
-        </w:rPr>
-        <w:t>de la cédula de ciudadanía</w:t>
-      </w:r>
-      <w:r>
-        <w:rPr>
-          <w:rFonts w:ascii="Times New Roman" w:hAnsi="Times New Roman" w:cs="Times New Roman"/>
-          <w:b/>
-          <w:bCs/>
-          <w:sz w:val="20"/>
-          <w:szCs w:val="20"/>
-        </w:rPr>
-        <w:t xml:space="preserve"> No. </w:t>
-      </w:r>
-      <w:r>
-        <w:rPr>
-          <w:rFonts w:ascii="Times New Roman" w:hAnsi="Times New Roman" w:cs="Times New Roman"/>
-          <w:b/>
-          <w:bCs/>
-          <w:sz w:val="20"/>
-          <w:szCs w:val="20"/>
-        </w:rPr>
-        <w:t>{{</w:t>
-      </w:r>
-      <w:proofErr w:type="spellStart"/>
-      <w:r>
-        <w:rPr>
-          <w:rFonts w:ascii="Times New Roman" w:hAnsi="Times New Roman" w:cs="Times New Roman"/>
-          <w:b/>
-          <w:bCs/>
-          <w:sz w:val="20"/>
-          <w:szCs w:val="20"/>
-        </w:rPr>
-        <w:t>numero_cedula</w:t>
-      </w:r>
-      <w:proofErr w:type="spellEnd"/>
-      <w:r>
-        <w:rPr>
-          <w:rFonts w:ascii="Times New Roman" w:hAnsi="Times New Roman" w:cs="Times New Roman"/>
-          <w:b/>
-          <w:bCs/>
-          <w:sz w:val="20"/>
-          <w:szCs w:val="20"/>
-        </w:rPr>
-        <w:t>}}</w:t>
-      </w:r>
-      <w:r>
-        <w:rPr>
-          <w:rFonts w:ascii="Times New Roman" w:hAnsi="Times New Roman" w:cs="Times New Roman"/>
-          <w:b/>
-          <w:bCs/>
-          <w:sz w:val="20"/>
-          <w:szCs w:val="20"/>
-        </w:rPr>
-        <w:t xml:space="preserve">, </w:t>
-      </w:r>
-      <w:r>
-        <w:rPr>
           <w:rFonts w:ascii="Times New Roman" w:eastAsia="Calibri" w:hAnsi="Times New Roman" w:cs="Times New Roman"/>
           <w:sz w:val="20"/>
           <w:szCs w:val="20"/>
         </w:rPr>
-        <w:t xml:space="preserve">tenga por cobrar por concepto de devolución de impuestos, por parte de la Administración Tributaria. </w:t>
+        <w:t xml:space="preserve">en calidad de </w:t>
+      </w:r>
+      <w:r>
+        <w:rPr>
+          <w:rFonts w:ascii="Times New Roman" w:hAnsi="Times New Roman" w:cs="Times New Roman"/>
+          <w:sz w:val="20"/>
+          <w:szCs w:val="20"/>
+        </w:rPr>
+        <w:t xml:space="preserve">{{palabra6}} </w:t>
       </w:r>
       <w:r>
         <w:rPr>
           <w:rFonts w:ascii="Times New Roman" w:eastAsia="Calibri" w:hAnsi="Times New Roman" w:cs="Times New Roman"/>
-          <w:b/>
-          <w:sz w:val="20"/>
-          <w:szCs w:val="20"/>
-        </w:rPr>
-        <w:t>4.5.)</w:t>
+          <w:sz w:val="20"/>
+          <w:szCs w:val="20"/>
+        </w:rPr>
+        <w:t xml:space="preserve">público, al estar </w:t>
+      </w:r>
+      <w:r>
+        <w:rPr>
+          <w:rFonts w:ascii="Times New Roman" w:hAnsi="Times New Roman" w:cs="Times New Roman"/>
+          <w:sz w:val="20"/>
+          <w:szCs w:val="20"/>
+        </w:rPr>
+        <w:t xml:space="preserve">{{palabra3}} </w:t>
       </w:r>
       <w:r>
         <w:rPr>
@@ -3042,425 +2694,6 @@
           <w:sz w:val="20"/>
           <w:szCs w:val="20"/>
         </w:rPr>
-        <w:t xml:space="preserve"> Ofíciese al Servicio Nacional de Contratación Pública SERCOP para que registre que el </w:t>
-      </w:r>
-      <w:r>
-        <w:rPr>
-          <w:rFonts w:ascii="Times New Roman" w:hAnsi="Times New Roman" w:cs="Times New Roman"/>
-          <w:sz w:val="20"/>
-          <w:szCs w:val="20"/>
-        </w:rPr>
-        <w:t xml:space="preserve">{{palabra1}} </w:t>
-      </w:r>
-      <w:r>
-        <w:rPr>
-          <w:rFonts w:ascii="Times New Roman" w:hAnsi="Times New Roman" w:cs="Times New Roman"/>
-          <w:b/>
-          <w:bCs/>
-          <w:sz w:val="20"/>
-          <w:szCs w:val="20"/>
-        </w:rPr>
-        <w:t>{{nombre}}</w:t>
-      </w:r>
-      <w:r>
-        <w:rPr>
-          <w:rFonts w:ascii="Times New Roman" w:hAnsi="Times New Roman" w:cs="Times New Roman"/>
-          <w:b/>
-          <w:bCs/>
-          <w:sz w:val="20"/>
-          <w:szCs w:val="20"/>
-        </w:rPr>
-        <w:t xml:space="preserve"> </w:t>
-      </w:r>
-      <w:r>
-        <w:rPr>
-          <w:rFonts w:ascii="Times New Roman" w:hAnsi="Times New Roman" w:cs="Times New Roman"/>
-          <w:b/>
-          <w:bCs/>
-          <w:sz w:val="20"/>
-          <w:szCs w:val="20"/>
-        </w:rPr>
-        <w:t xml:space="preserve"> con RUC No. </w:t>
-      </w:r>
-      <w:r>
-        <w:rPr>
-          <w:rFonts w:ascii="Times New Roman" w:hAnsi="Times New Roman" w:cs="Times New Roman"/>
-          <w:b/>
-          <w:bCs/>
-          <w:sz w:val="20"/>
-          <w:szCs w:val="20"/>
-        </w:rPr>
-        <w:t>{{</w:t>
-      </w:r>
-      <w:proofErr w:type="spellStart"/>
-      <w:r>
-        <w:rPr>
-          <w:rFonts w:ascii="Times New Roman" w:hAnsi="Times New Roman" w:cs="Times New Roman"/>
-          <w:b/>
-          <w:bCs/>
-          <w:sz w:val="20"/>
-          <w:szCs w:val="20"/>
-        </w:rPr>
-        <w:t>numero_ruc</w:t>
-      </w:r>
-      <w:proofErr w:type="spellEnd"/>
-      <w:r>
-        <w:rPr>
-          <w:rFonts w:ascii="Times New Roman" w:hAnsi="Times New Roman" w:cs="Times New Roman"/>
-          <w:b/>
-          <w:bCs/>
-          <w:sz w:val="20"/>
-          <w:szCs w:val="20"/>
-        </w:rPr>
-        <w:t>}}</w:t>
-      </w:r>
-      <w:r>
-        <w:rPr>
-          <w:rFonts w:ascii="Times New Roman" w:hAnsi="Times New Roman" w:cs="Times New Roman"/>
-          <w:b/>
-          <w:bCs/>
-          <w:sz w:val="20"/>
-          <w:szCs w:val="20"/>
-        </w:rPr>
-        <w:t xml:space="preserve"> </w:t>
-      </w:r>
-      <w:r>
-        <w:rPr>
-          <w:rFonts w:ascii="Times New Roman" w:hAnsi="Times New Roman" w:cs="Times New Roman"/>
-          <w:sz w:val="20"/>
-          <w:szCs w:val="20"/>
-        </w:rPr>
-        <w:t xml:space="preserve">{{palabra2}} </w:t>
-      </w:r>
-      <w:r>
-        <w:rPr>
-          <w:rFonts w:ascii="Times New Roman" w:hAnsi="Times New Roman" w:cs="Times New Roman"/>
-          <w:sz w:val="20"/>
-          <w:szCs w:val="20"/>
-        </w:rPr>
-        <w:t>de la cédula de ciudadanía</w:t>
-      </w:r>
-      <w:r>
-        <w:rPr>
-          <w:rFonts w:ascii="Times New Roman" w:hAnsi="Times New Roman" w:cs="Times New Roman"/>
-          <w:b/>
-          <w:bCs/>
-          <w:sz w:val="20"/>
-          <w:szCs w:val="20"/>
-        </w:rPr>
-        <w:t xml:space="preserve"> No. </w:t>
-      </w:r>
-      <w:r>
-        <w:rPr>
-          <w:rFonts w:ascii="Times New Roman" w:hAnsi="Times New Roman" w:cs="Times New Roman"/>
-          <w:b/>
-          <w:bCs/>
-          <w:sz w:val="20"/>
-          <w:szCs w:val="20"/>
-        </w:rPr>
-        <w:t>{{</w:t>
-      </w:r>
-      <w:proofErr w:type="spellStart"/>
-      <w:r>
-        <w:rPr>
-          <w:rFonts w:ascii="Times New Roman" w:hAnsi="Times New Roman" w:cs="Times New Roman"/>
-          <w:b/>
-          <w:bCs/>
-          <w:sz w:val="20"/>
-          <w:szCs w:val="20"/>
-        </w:rPr>
-        <w:t>numero_cedula</w:t>
-      </w:r>
-      <w:proofErr w:type="spellEnd"/>
-      <w:r>
-        <w:rPr>
-          <w:rFonts w:ascii="Times New Roman" w:hAnsi="Times New Roman" w:cs="Times New Roman"/>
-          <w:b/>
-          <w:bCs/>
-          <w:sz w:val="20"/>
-          <w:szCs w:val="20"/>
-        </w:rPr>
-        <w:t>}}</w:t>
-      </w:r>
-      <w:r>
-        <w:rPr>
-          <w:rFonts w:ascii="Times New Roman" w:hAnsi="Times New Roman" w:cs="Times New Roman"/>
-          <w:b/>
-          <w:bCs/>
-          <w:sz w:val="20"/>
-          <w:szCs w:val="20"/>
-        </w:rPr>
-        <w:t xml:space="preserve">, </w:t>
-      </w:r>
-      <w:r>
-        <w:rPr>
-          <w:rFonts w:ascii="Times New Roman" w:eastAsia="Calibri" w:hAnsi="Times New Roman" w:cs="Times New Roman"/>
-          <w:sz w:val="20"/>
-          <w:szCs w:val="20"/>
-        </w:rPr>
-        <w:t>como</w:t>
-      </w:r>
-      <w:r>
-        <w:rPr>
-          <w:rFonts w:ascii="Times New Roman" w:eastAsia="Calibri" w:hAnsi="Times New Roman" w:cs="Times New Roman"/>
-          <w:sz w:val="20"/>
-          <w:szCs w:val="20"/>
-        </w:rPr>
-        <w:t xml:space="preserve"> </w:t>
-      </w:r>
-      <w:r>
-        <w:rPr>
-          <w:rFonts w:ascii="Times New Roman" w:hAnsi="Times New Roman" w:cs="Times New Roman"/>
-          <w:sz w:val="20"/>
-          <w:szCs w:val="20"/>
-        </w:rPr>
-        <w:t xml:space="preserve">{{palabra5}} </w:t>
-      </w:r>
-      <w:r>
-        <w:rPr>
-          <w:rFonts w:ascii="Times New Roman" w:eastAsia="Calibri" w:hAnsi="Times New Roman" w:cs="Times New Roman"/>
-          <w:sz w:val="20"/>
-          <w:szCs w:val="20"/>
-        </w:rPr>
-        <w:t xml:space="preserve">del IESS, se </w:t>
-      </w:r>
-      <w:proofErr w:type="gramStart"/>
-      <w:r>
-        <w:rPr>
-          <w:rFonts w:ascii="Times New Roman" w:eastAsia="Calibri" w:hAnsi="Times New Roman" w:cs="Times New Roman"/>
-          <w:sz w:val="20"/>
-          <w:szCs w:val="20"/>
-        </w:rPr>
-        <w:t>encuentra  inhabilitado</w:t>
-      </w:r>
-      <w:proofErr w:type="gramEnd"/>
-      <w:r>
-        <w:rPr>
-          <w:rFonts w:ascii="Times New Roman" w:eastAsia="Calibri" w:hAnsi="Times New Roman" w:cs="Times New Roman"/>
-          <w:sz w:val="20"/>
-          <w:szCs w:val="20"/>
-        </w:rPr>
-        <w:t xml:space="preserve"> para celebrar contratos con las instituciones públicas, tal como manda el numeral 6 del artículo 62 de la Ley Orgánica del Sistema Nacional de Contratación Pública; 4</w:t>
-      </w:r>
-      <w:r>
-        <w:rPr>
-          <w:rFonts w:ascii="Times New Roman" w:eastAsia="Calibri" w:hAnsi="Times New Roman" w:cs="Times New Roman"/>
-          <w:b/>
-          <w:sz w:val="20"/>
-          <w:szCs w:val="20"/>
-        </w:rPr>
-        <w:t>.6)</w:t>
-      </w:r>
-      <w:r>
-        <w:rPr>
-          <w:rFonts w:ascii="Times New Roman" w:eastAsia="Calibri" w:hAnsi="Times New Roman" w:cs="Times New Roman"/>
-          <w:sz w:val="20"/>
-          <w:szCs w:val="20"/>
-        </w:rPr>
-        <w:t xml:space="preserve"> Ofíciese al Ministerio de Trabajo poniendo en conocimiento el procedimiento coactivo incoado en contra de </w:t>
-      </w:r>
-      <w:r>
-        <w:rPr>
-          <w:rFonts w:ascii="Times New Roman" w:hAnsi="Times New Roman" w:cs="Times New Roman"/>
-          <w:b/>
-          <w:bCs/>
-          <w:sz w:val="20"/>
-          <w:szCs w:val="20"/>
-        </w:rPr>
-        <w:t>{{nombre}}</w:t>
-      </w:r>
-      <w:r>
-        <w:rPr>
-          <w:rFonts w:ascii="Times New Roman" w:hAnsi="Times New Roman" w:cs="Times New Roman"/>
-          <w:b/>
-          <w:bCs/>
-          <w:sz w:val="20"/>
-          <w:szCs w:val="20"/>
-        </w:rPr>
-        <w:t xml:space="preserve"> </w:t>
-      </w:r>
-      <w:r>
-        <w:rPr>
-          <w:rFonts w:ascii="Times New Roman" w:hAnsi="Times New Roman" w:cs="Times New Roman"/>
-          <w:b/>
-          <w:bCs/>
-          <w:sz w:val="20"/>
-          <w:szCs w:val="20"/>
-        </w:rPr>
-        <w:t xml:space="preserve"> con RUC No. </w:t>
-      </w:r>
-      <w:r>
-        <w:rPr>
-          <w:rFonts w:ascii="Times New Roman" w:hAnsi="Times New Roman" w:cs="Times New Roman"/>
-          <w:b/>
-          <w:bCs/>
-          <w:sz w:val="20"/>
-          <w:szCs w:val="20"/>
-        </w:rPr>
-        <w:t>{{</w:t>
-      </w:r>
-      <w:proofErr w:type="spellStart"/>
-      <w:r>
-        <w:rPr>
-          <w:rFonts w:ascii="Times New Roman" w:hAnsi="Times New Roman" w:cs="Times New Roman"/>
-          <w:b/>
-          <w:bCs/>
-          <w:sz w:val="20"/>
-          <w:szCs w:val="20"/>
-        </w:rPr>
-        <w:t>numero_ruc</w:t>
-      </w:r>
-      <w:proofErr w:type="spellEnd"/>
-      <w:r>
-        <w:rPr>
-          <w:rFonts w:ascii="Times New Roman" w:hAnsi="Times New Roman" w:cs="Times New Roman"/>
-          <w:b/>
-          <w:bCs/>
-          <w:sz w:val="20"/>
-          <w:szCs w:val="20"/>
-        </w:rPr>
-        <w:t>}}</w:t>
-      </w:r>
-      <w:r>
-        <w:rPr>
-          <w:rFonts w:ascii="Times New Roman" w:hAnsi="Times New Roman" w:cs="Times New Roman"/>
-          <w:b/>
-          <w:bCs/>
-          <w:sz w:val="20"/>
-          <w:szCs w:val="20"/>
-        </w:rPr>
-        <w:t xml:space="preserve"> </w:t>
-      </w:r>
-      <w:r>
-        <w:rPr>
-          <w:rFonts w:ascii="Times New Roman" w:hAnsi="Times New Roman" w:cs="Times New Roman"/>
-          <w:sz w:val="20"/>
-          <w:szCs w:val="20"/>
-        </w:rPr>
-        <w:t>{{palabra2}}</w:t>
-      </w:r>
-      <w:r>
-        <w:rPr>
-          <w:rFonts w:ascii="Times New Roman" w:hAnsi="Times New Roman" w:cs="Times New Roman"/>
-          <w:sz w:val="20"/>
-          <w:szCs w:val="20"/>
-        </w:rPr>
-        <w:t xml:space="preserve"> de la cédula de ciudadanía</w:t>
-      </w:r>
-      <w:r>
-        <w:rPr>
-          <w:rFonts w:ascii="Times New Roman" w:hAnsi="Times New Roman" w:cs="Times New Roman"/>
-          <w:b/>
-          <w:bCs/>
-          <w:sz w:val="20"/>
-          <w:szCs w:val="20"/>
-        </w:rPr>
-        <w:t xml:space="preserve"> No. </w:t>
-      </w:r>
-      <w:r>
-        <w:rPr>
-          <w:rFonts w:ascii="Times New Roman" w:hAnsi="Times New Roman" w:cs="Times New Roman"/>
-          <w:b/>
-          <w:bCs/>
-          <w:sz w:val="20"/>
-          <w:szCs w:val="20"/>
-        </w:rPr>
-        <w:t>{{</w:t>
-      </w:r>
-      <w:proofErr w:type="spellStart"/>
-      <w:r>
-        <w:rPr>
-          <w:rFonts w:ascii="Times New Roman" w:hAnsi="Times New Roman" w:cs="Times New Roman"/>
-          <w:b/>
-          <w:bCs/>
-          <w:sz w:val="20"/>
-          <w:szCs w:val="20"/>
-        </w:rPr>
-        <w:t>numero_cedula</w:t>
-      </w:r>
-      <w:proofErr w:type="spellEnd"/>
-      <w:r>
-        <w:rPr>
-          <w:rFonts w:ascii="Times New Roman" w:hAnsi="Times New Roman" w:cs="Times New Roman"/>
-          <w:b/>
-          <w:bCs/>
-          <w:sz w:val="20"/>
-          <w:szCs w:val="20"/>
-        </w:rPr>
-        <w:t>}}</w:t>
-      </w:r>
-      <w:r>
-        <w:rPr>
-          <w:rFonts w:ascii="Times New Roman" w:hAnsi="Times New Roman" w:cs="Times New Roman"/>
-          <w:b/>
-          <w:bCs/>
-          <w:sz w:val="20"/>
-          <w:szCs w:val="20"/>
-        </w:rPr>
-        <w:t xml:space="preserve">, </w:t>
-      </w:r>
-      <w:r>
-        <w:rPr>
-          <w:rFonts w:ascii="Times New Roman" w:eastAsia="Calibri" w:hAnsi="Times New Roman" w:cs="Times New Roman"/>
-          <w:sz w:val="20"/>
-          <w:szCs w:val="20"/>
-        </w:rPr>
-        <w:t xml:space="preserve">para que se proceda a registrar su imposibilidad de ser </w:t>
-      </w:r>
-      <w:r>
-        <w:rPr>
-          <w:rFonts w:ascii="Times New Roman" w:hAnsi="Times New Roman" w:cs="Times New Roman"/>
-          <w:sz w:val="20"/>
-          <w:szCs w:val="20"/>
-        </w:rPr>
-        <w:t>{{palabra4}}</w:t>
-      </w:r>
-      <w:r>
-        <w:rPr>
-          <w:rFonts w:ascii="Times New Roman" w:eastAsia="Calibri" w:hAnsi="Times New Roman" w:cs="Times New Roman"/>
-          <w:sz w:val="20"/>
-          <w:szCs w:val="20"/>
-        </w:rPr>
-        <w:t xml:space="preserve"> </w:t>
-      </w:r>
-      <w:r>
-        <w:rPr>
-          <w:rFonts w:ascii="Times New Roman" w:eastAsia="Calibri" w:hAnsi="Times New Roman" w:cs="Times New Roman"/>
-          <w:sz w:val="20"/>
-          <w:szCs w:val="20"/>
-        </w:rPr>
-        <w:t xml:space="preserve">en calidad de </w:t>
-      </w:r>
-      <w:r>
-        <w:rPr>
-          <w:rFonts w:ascii="Times New Roman" w:hAnsi="Times New Roman" w:cs="Times New Roman"/>
-          <w:sz w:val="20"/>
-          <w:szCs w:val="20"/>
-        </w:rPr>
-        <w:t xml:space="preserve">{{palabra6}} </w:t>
-      </w:r>
-      <w:r>
-        <w:rPr>
-          <w:rFonts w:ascii="Times New Roman" w:eastAsia="Calibri" w:hAnsi="Times New Roman" w:cs="Times New Roman"/>
-          <w:sz w:val="20"/>
-          <w:szCs w:val="20"/>
-        </w:rPr>
-        <w:t xml:space="preserve">público, al estar </w:t>
-      </w:r>
-      <w:r>
-        <w:rPr>
-          <w:rFonts w:ascii="Times New Roman" w:hAnsi="Times New Roman" w:cs="Times New Roman"/>
-          <w:sz w:val="20"/>
-          <w:szCs w:val="20"/>
-        </w:rPr>
-        <w:t xml:space="preserve">{{palabra3}} </w:t>
-      </w:r>
-      <w:r>
-        <w:rPr>
-          <w:rFonts w:ascii="Times New Roman" w:eastAsia="Calibri" w:hAnsi="Times New Roman" w:cs="Times New Roman"/>
-          <w:sz w:val="20"/>
-          <w:szCs w:val="20"/>
-        </w:rPr>
         <w:t>en el literal f) del artículo 5 de la Ley Orgánica del Servicio Público</w:t>
       </w:r>
       <w:r>
@@ -3489,19 +2722,18 @@
           <w:szCs w:val="20"/>
           <w:lang w:eastAsia="es-ES_tradnl"/>
         </w:rPr>
-        <w:t xml:space="preserve"> Practicadas que sean las medidas cautelares notificadas a las instituciones antes mencionadas se servirán comunicar de la ejecución de </w:t>
-      </w:r>
-      <w:proofErr w:type="gramStart"/>
-      <w:r>
-        <w:rPr>
-          <w:rFonts w:ascii="Times New Roman" w:hAnsi="Times New Roman" w:cs="Times New Roman"/>
+        <w:t xml:space="preserve"> Practicadas que sean las medidas cautelares notificadas a las instituciones antes mencionadas se servirán comunicar de la ejecución de las mismas a este despacho. </w:t>
+      </w:r>
+      <w:r>
+        <w:rPr>
+          <w:rFonts w:ascii="Times New Roman" w:hAnsi="Times New Roman" w:cs="Times New Roman"/>
+          <w:b/>
           <w:sz w:val="20"/>
           <w:szCs w:val="20"/>
           <w:lang w:eastAsia="es-ES_tradnl"/>
         </w:rPr>
-        <w:t>las mismas</w:t>
-      </w:r>
-      <w:proofErr w:type="gramEnd"/>
+        <w:t xml:space="preserve">SEXTO: </w:t>
+      </w:r>
       <w:r>
         <w:rPr>
           <w:rFonts w:ascii="Times New Roman" w:hAnsi="Times New Roman" w:cs="Times New Roman"/>
@@ -3509,17 +2741,32 @@
           <w:szCs w:val="20"/>
           <w:lang w:eastAsia="es-ES_tradnl"/>
         </w:rPr>
-        <w:t xml:space="preserve"> a este despacho. </w:t>
-      </w:r>
-      <w:r>
-        <w:rPr>
-          <w:rFonts w:ascii="Times New Roman" w:hAnsi="Times New Roman" w:cs="Times New Roman"/>
-          <w:b/>
+        <w:t xml:space="preserve">Acorde a </w:t>
+      </w:r>
+      <w:r>
+        <w:rPr>
+          <w:rFonts w:ascii="Times New Roman" w:hAnsi="Times New Roman" w:cs="Times New Roman"/>
+          <w:sz w:val="20"/>
+          <w:szCs w:val="20"/>
+        </w:rPr>
+        <w:t>los artículos 134 y 144 del Código Orgánico Administrativo</w:t>
+      </w:r>
+      <w:r>
+        <w:rPr>
+          <w:rFonts w:ascii="Times New Roman" w:hAnsi="Times New Roman" w:cs="Times New Roman"/>
           <w:sz w:val="20"/>
           <w:szCs w:val="20"/>
           <w:lang w:eastAsia="es-ES_tradnl"/>
         </w:rPr>
-        <w:t xml:space="preserve">SEXTO: </w:t>
+        <w:t xml:space="preserve"> en concordancia con los artículos 177 y </w:t>
+      </w:r>
+      <w:r>
+        <w:rPr>
+          <w:rFonts w:ascii="Times New Roman" w:hAnsi="Times New Roman" w:cs="Times New Roman"/>
+          <w:sz w:val="20"/>
+          <w:szCs w:val="20"/>
+        </w:rPr>
+        <w:t xml:space="preserve">178 del “Reglamento de Aseguramiento, Recaudación y Gestión de Cartera del Instituto Ecuatoriano de Seguridad Social, contenido en </w:t>
       </w:r>
       <w:r>
         <w:rPr>
@@ -3528,32 +2775,25 @@
           <w:szCs w:val="20"/>
           <w:lang w:eastAsia="es-ES_tradnl"/>
         </w:rPr>
-        <w:t xml:space="preserve">Acorde a </w:t>
-      </w:r>
-      <w:r>
-        <w:rPr>
-          <w:rFonts w:ascii="Times New Roman" w:hAnsi="Times New Roman" w:cs="Times New Roman"/>
-          <w:sz w:val="20"/>
-          <w:szCs w:val="20"/>
-        </w:rPr>
-        <w:t>los artículos 134 y 144 del Código Orgánico Administrativo</w:t>
-      </w:r>
-      <w:r>
-        <w:rPr>
-          <w:rFonts w:ascii="Times New Roman" w:hAnsi="Times New Roman" w:cs="Times New Roman"/>
+        <w:t xml:space="preserve">la </w:t>
+      </w:r>
+      <w:r>
+        <w:rPr>
+          <w:rFonts w:ascii="Times New Roman" w:hAnsi="Times New Roman" w:cs="Times New Roman"/>
+          <w:sz w:val="20"/>
+          <w:szCs w:val="20"/>
+        </w:rPr>
+        <w:t xml:space="preserve">Resolución C.D. 625 del IESS, de ser necesario se dispondrá la disgregación de uno o varios títulos de crédito que conforman el presente procedimiento coactivo, ya sea por anulación, cancelación u otro concepto que amerite por efectos de economía procesal y una adecuada ordenación del procedimiento coactivo; </w:t>
+      </w:r>
+      <w:r>
+        <w:rPr>
+          <w:rFonts w:ascii="Times New Roman" w:hAnsi="Times New Roman" w:cs="Times New Roman"/>
+          <w:b/>
           <w:sz w:val="20"/>
           <w:szCs w:val="20"/>
           <w:lang w:eastAsia="es-ES_tradnl"/>
         </w:rPr>
-        <w:t xml:space="preserve"> en concordancia con los artículos 177 y </w:t>
-      </w:r>
-      <w:r>
-        <w:rPr>
-          <w:rFonts w:ascii="Times New Roman" w:hAnsi="Times New Roman" w:cs="Times New Roman"/>
-          <w:sz w:val="20"/>
-          <w:szCs w:val="20"/>
-        </w:rPr>
-        <w:t xml:space="preserve">178 del “Reglamento de Aseguramiento, Recaudación y Gestión de Cartera del Instituto Ecuatoriano de Seguridad Social, contenido en </w:t>
+        <w:t>SÉPTIMO:</w:t>
       </w:r>
       <w:r>
         <w:rPr>
@@ -3562,33 +2802,6 @@
           <w:szCs w:val="20"/>
           <w:lang w:eastAsia="es-ES_tradnl"/>
         </w:rPr>
-        <w:t xml:space="preserve">la </w:t>
-      </w:r>
-      <w:r>
-        <w:rPr>
-          <w:rFonts w:ascii="Times New Roman" w:hAnsi="Times New Roman" w:cs="Times New Roman"/>
-          <w:sz w:val="20"/>
-          <w:szCs w:val="20"/>
-        </w:rPr>
-        <w:t xml:space="preserve">Resolución C.D. 625 del IESS, de ser necesario se dispondrá la disgregación de uno o varios títulos de crédito que conforman el presente procedimiento coactivo, ya sea por anulación, cancelación u otro concepto que amerite por efectos de economía procesal y una adecuada ordenación del procedimiento coactivo; </w:t>
-      </w:r>
-      <w:r>
-        <w:rPr>
-          <w:rFonts w:ascii="Times New Roman" w:hAnsi="Times New Roman" w:cs="Times New Roman"/>
-          <w:b/>
-          <w:sz w:val="20"/>
-          <w:szCs w:val="20"/>
-          <w:lang w:eastAsia="es-ES_tradnl"/>
-        </w:rPr>
-        <w:t>SÉPTIMO:</w:t>
-      </w:r>
-      <w:r>
-        <w:rPr>
-          <w:rFonts w:ascii="Times New Roman" w:hAnsi="Times New Roman" w:cs="Times New Roman"/>
-          <w:sz w:val="20"/>
-          <w:szCs w:val="20"/>
-          <w:lang w:eastAsia="es-ES_tradnl"/>
-        </w:rPr>
         <w:t xml:space="preserve"> Conforme a los artículos 164 y 280 del Código Orgánico Administrativo, notifíquese a la parte coactivada con la presente Orden de Pago Inmediato. </w:t>
       </w:r>
       <w:r>
@@ -3597,51 +2810,15 @@
           <w:sz w:val="20"/>
           <w:szCs w:val="20"/>
         </w:rPr>
-        <w:t xml:space="preserve">Actué como </w:t>
-      </w:r>
-      <w:proofErr w:type="gramStart"/>
-      <w:r>
-        <w:rPr>
-          <w:rFonts w:ascii="Times New Roman" w:hAnsi="Times New Roman" w:cs="Times New Roman"/>
-          <w:sz w:val="20"/>
-          <w:szCs w:val="20"/>
-        </w:rPr>
-        <w:t>Secretario</w:t>
-      </w:r>
-      <w:proofErr w:type="gramEnd"/>
-      <w:r>
-        <w:rPr>
-          <w:rFonts w:ascii="Times New Roman" w:hAnsi="Times New Roman" w:cs="Times New Roman"/>
-          <w:sz w:val="20"/>
-          <w:szCs w:val="20"/>
-        </w:rPr>
-        <w:t xml:space="preserve"> Abogado el </w:t>
-      </w:r>
-      <w:r>
-        <w:rPr>
-          <w:rFonts w:ascii="Times New Roman" w:hAnsi="Times New Roman" w:cs="Times New Roman"/>
-          <w:sz w:val="20"/>
-          <w:szCs w:val="20"/>
-        </w:rPr>
-        <w:t>{{</w:t>
-      </w:r>
-      <w:proofErr w:type="spellStart"/>
-      <w:r>
-        <w:rPr>
-          <w:rFonts w:ascii="Times New Roman" w:hAnsi="Times New Roman" w:cs="Times New Roman"/>
-          <w:sz w:val="20"/>
-          <w:szCs w:val="20"/>
-        </w:rPr>
-        <w:t>nombre_abogado</w:t>
-      </w:r>
-      <w:proofErr w:type="spellEnd"/>
-      <w:r>
-        <w:rPr>
-          <w:rFonts w:ascii="Times New Roman" w:hAnsi="Times New Roman" w:cs="Times New Roman"/>
-          <w:sz w:val="20"/>
-          <w:szCs w:val="20"/>
-        </w:rPr>
-        <w:t>}}</w:t>
+        <w:t xml:space="preserve">Actué como Secretario Abogado el </w:t>
+      </w:r>
+      <w:r>
+        <w:rPr>
+          <w:rFonts w:ascii="Times New Roman" w:hAnsi="Times New Roman" w:cs="Times New Roman"/>
+          <w:sz w:val="20"/>
+          <w:szCs w:val="20"/>
+        </w:rPr>
+        <w:t>{{nombre_abogado}}</w:t>
       </w:r>
       <w:r>
         <w:rPr>
@@ -3726,27 +2903,7 @@
           <w:sz w:val="20"/>
           <w:szCs w:val="20"/>
         </w:rPr>
-        <w:t>{{</w:t>
-      </w:r>
-      <w:proofErr w:type="spellStart"/>
-      <w:r>
-        <w:rPr>
-          <w:rFonts w:ascii="Times New Roman" w:hAnsi="Times New Roman" w:cs="Times New Roman"/>
-          <w:bCs/>
-          <w:sz w:val="20"/>
-          <w:szCs w:val="20"/>
-        </w:rPr>
-        <w:t>nombre_juez</w:t>
-      </w:r>
-      <w:proofErr w:type="spellEnd"/>
-      <w:r>
-        <w:rPr>
-          <w:rFonts w:ascii="Times New Roman" w:hAnsi="Times New Roman" w:cs="Times New Roman"/>
-          <w:bCs/>
-          <w:sz w:val="20"/>
-          <w:szCs w:val="20"/>
-        </w:rPr>
-        <w:t>}}</w:t>
+        <w:t>{{nombre_juez}}</w:t>
       </w:r>
       <w:r>
         <w:rPr>
@@ -3767,7 +2924,6 @@
         <w:tab/>
         <w:t xml:space="preserve">            </w:t>
       </w:r>
-      <w:proofErr w:type="gramStart"/>
       <w:r>
         <w:rPr>
           <w:rFonts w:ascii="Times New Roman" w:eastAsiaTheme="minorEastAsia" w:hAnsi="Times New Roman" w:cs="Times New Roman"/>
@@ -3795,7 +2951,6 @@
         </w:rPr>
         <w:tab/>
       </w:r>
-      <w:proofErr w:type="gramEnd"/>
       <w:r>
         <w:rPr>
           <w:rFonts w:ascii="Times New Roman" w:eastAsiaTheme="minorEastAsia" w:hAnsi="Times New Roman" w:cs="Times New Roman"/>
@@ -3804,29 +2959,7 @@
           <w:szCs w:val="20"/>
           <w:lang w:val="es-ES" w:eastAsia="es-ES"/>
         </w:rPr>
-        <w:t>{{</w:t>
-      </w:r>
-      <w:proofErr w:type="spellStart"/>
-      <w:r>
-        <w:rPr>
-          <w:rFonts w:ascii="Times New Roman" w:eastAsiaTheme="minorEastAsia" w:hAnsi="Times New Roman" w:cs="Times New Roman"/>
-          <w:bCs/>
-          <w:sz w:val="20"/>
-          <w:szCs w:val="20"/>
-          <w:lang w:val="es-ES" w:eastAsia="es-ES"/>
-        </w:rPr>
-        <w:t>nombre_abogado</w:t>
-      </w:r>
-      <w:proofErr w:type="spellEnd"/>
-      <w:r>
-        <w:rPr>
-          <w:rFonts w:ascii="Times New Roman" w:eastAsiaTheme="minorEastAsia" w:hAnsi="Times New Roman" w:cs="Times New Roman"/>
-          <w:bCs/>
-          <w:sz w:val="20"/>
-          <w:szCs w:val="20"/>
-          <w:lang w:val="es-ES" w:eastAsia="es-ES"/>
-        </w:rPr>
-        <w:t>}}</w:t>
+        <w:t>{{nombre_abogado}}</w:t>
       </w:r>
     </w:p>
     <w:p>
@@ -3939,9 +3072,8 @@
           <w:szCs w:val="20"/>
           <w:lang w:val="es-ES" w:eastAsia="es-ES"/>
         </w:rPr>
-        <w:t>{{</w:t>
-      </w:r>
-      <w:proofErr w:type="spellStart"/>
+        <w:t>{{dia_actual}}</w:t>
+      </w:r>
       <w:r>
         <w:rPr>
           <w:rFonts w:ascii="Times New Roman" w:eastAsiaTheme="minorEastAsia" w:hAnsi="Times New Roman" w:cs="Times New Roman"/>
@@ -3950,9 +3082,8 @@
           <w:szCs w:val="20"/>
           <w:lang w:val="es-ES" w:eastAsia="es-ES"/>
         </w:rPr>
-        <w:t>dia_actual</w:t>
-      </w:r>
-      <w:proofErr w:type="spellEnd"/>
+        <w:t xml:space="preserve"> de </w:t>
+      </w:r>
       <w:r>
         <w:rPr>
           <w:rFonts w:ascii="Times New Roman" w:eastAsiaTheme="minorEastAsia" w:hAnsi="Times New Roman" w:cs="Times New Roman"/>
@@ -3961,7 +3092,7 @@
           <w:szCs w:val="20"/>
           <w:lang w:val="es-ES" w:eastAsia="es-ES"/>
         </w:rPr>
-        <w:t>}}</w:t>
+        <w:t>{{mes_actual}}</w:t>
       </w:r>
       <w:r>
         <w:rPr>
@@ -3971,7 +3102,7 @@
           <w:szCs w:val="20"/>
           <w:lang w:val="es-ES" w:eastAsia="es-ES"/>
         </w:rPr>
-        <w:t xml:space="preserve"> de </w:t>
+        <w:t xml:space="preserve"> </w:t>
       </w:r>
       <w:r>
         <w:rPr>
@@ -3981,9 +3112,8 @@
           <w:szCs w:val="20"/>
           <w:lang w:val="es-ES" w:eastAsia="es-ES"/>
         </w:rPr>
-        <w:t>{{</w:t>
-      </w:r>
-      <w:proofErr w:type="spellStart"/>
+        <w:t xml:space="preserve">de </w:t>
+      </w:r>
       <w:r>
         <w:rPr>
           <w:rFonts w:ascii="Times New Roman" w:eastAsiaTheme="minorEastAsia" w:hAnsi="Times New Roman" w:cs="Times New Roman"/>
@@ -3992,70 +3122,7 @@
           <w:szCs w:val="20"/>
           <w:lang w:val="es-ES" w:eastAsia="es-ES"/>
         </w:rPr>
-        <w:t>mes_actual</w:t>
-      </w:r>
-      <w:proofErr w:type="spellEnd"/>
-      <w:r>
-        <w:rPr>
-          <w:rFonts w:ascii="Times New Roman" w:eastAsiaTheme="minorEastAsia" w:hAnsi="Times New Roman" w:cs="Times New Roman"/>
-          <w:b/>
-          <w:sz w:val="20"/>
-          <w:szCs w:val="20"/>
-          <w:lang w:val="es-ES" w:eastAsia="es-ES"/>
-        </w:rPr>
-        <w:t>}}</w:t>
-      </w:r>
-      <w:r>
-        <w:rPr>
-          <w:rFonts w:ascii="Times New Roman" w:eastAsiaTheme="minorEastAsia" w:hAnsi="Times New Roman" w:cs="Times New Roman"/>
-          <w:b/>
-          <w:sz w:val="20"/>
-          <w:szCs w:val="20"/>
-          <w:lang w:val="es-ES" w:eastAsia="es-ES"/>
-        </w:rPr>
-        <w:t xml:space="preserve"> </w:t>
-      </w:r>
-      <w:r>
-        <w:rPr>
-          <w:rFonts w:ascii="Times New Roman" w:eastAsiaTheme="minorEastAsia" w:hAnsi="Times New Roman" w:cs="Times New Roman"/>
-          <w:b/>
-          <w:sz w:val="20"/>
-          <w:szCs w:val="20"/>
-          <w:lang w:val="es-ES" w:eastAsia="es-ES"/>
-        </w:rPr>
-        <w:t xml:space="preserve">de </w:t>
-      </w:r>
-      <w:r>
-        <w:rPr>
-          <w:rFonts w:ascii="Times New Roman" w:eastAsiaTheme="minorEastAsia" w:hAnsi="Times New Roman" w:cs="Times New Roman"/>
-          <w:b/>
-          <w:sz w:val="20"/>
-          <w:szCs w:val="20"/>
-          <w:lang w:val="es-ES" w:eastAsia="es-ES"/>
-        </w:rPr>
-        <w:t>{{</w:t>
-      </w:r>
-      <w:proofErr w:type="spellStart"/>
-      <w:r>
-        <w:rPr>
-          <w:rFonts w:ascii="Times New Roman" w:eastAsiaTheme="minorEastAsia" w:hAnsi="Times New Roman" w:cs="Times New Roman"/>
-          <w:b/>
-          <w:sz w:val="20"/>
-          <w:szCs w:val="20"/>
-          <w:lang w:val="es-ES" w:eastAsia="es-ES"/>
-        </w:rPr>
-        <w:t>año_actual</w:t>
-      </w:r>
-      <w:proofErr w:type="spellEnd"/>
-      <w:r>
-        <w:rPr>
-          <w:rFonts w:ascii="Times New Roman" w:eastAsiaTheme="minorEastAsia" w:hAnsi="Times New Roman" w:cs="Times New Roman"/>
-          <w:b/>
-          <w:sz w:val="20"/>
-          <w:szCs w:val="20"/>
-          <w:lang w:val="es-ES" w:eastAsia="es-ES"/>
-        </w:rPr>
-        <w:t>}}</w:t>
+        <w:t>{{año_actual}}</w:t>
       </w:r>
       <w:r>
         <w:rPr>
@@ -4133,29 +3200,7 @@
           <w:szCs w:val="20"/>
           <w:lang w:val="es-ES" w:eastAsia="es-ES"/>
         </w:rPr>
-        <w:t>{{</w:t>
-      </w:r>
-      <w:proofErr w:type="spellStart"/>
-      <w:r>
-        <w:rPr>
-          <w:rFonts w:ascii="Times New Roman" w:eastAsiaTheme="minorEastAsia" w:hAnsi="Times New Roman" w:cs="Times New Roman"/>
-          <w:bCs/>
-          <w:sz w:val="20"/>
-          <w:szCs w:val="20"/>
-          <w:lang w:val="es-ES" w:eastAsia="es-ES"/>
-        </w:rPr>
-        <w:t>nombre_abogado</w:t>
-      </w:r>
-      <w:proofErr w:type="spellEnd"/>
-      <w:r>
-        <w:rPr>
-          <w:rFonts w:ascii="Times New Roman" w:eastAsiaTheme="minorEastAsia" w:hAnsi="Times New Roman" w:cs="Times New Roman"/>
-          <w:bCs/>
-          <w:sz w:val="20"/>
-          <w:szCs w:val="20"/>
-          <w:lang w:val="es-ES" w:eastAsia="es-ES"/>
-        </w:rPr>
-        <w:t>}}</w:t>
+        <w:t>{{nombre_abogado}}</w:t>
       </w:r>
     </w:p>
     <w:p>
@@ -4240,25 +3285,7 @@
         <w:szCs w:val="18"/>
         <w:lang w:val="es-MX"/>
       </w:rPr>
-      <w:t xml:space="preserve">Av. 10 de </w:t>
-    </w:r>
-    <w:proofErr w:type="gramStart"/>
-    <w:r>
-      <w:rPr>
-        <w:sz w:val="18"/>
-        <w:szCs w:val="18"/>
-        <w:lang w:val="es-MX"/>
-      </w:rPr>
-      <w:t>Agosto</w:t>
-    </w:r>
-    <w:proofErr w:type="gramEnd"/>
-    <w:r>
-      <w:rPr>
-        <w:sz w:val="18"/>
-        <w:szCs w:val="18"/>
-        <w:lang w:val="es-MX"/>
-      </w:rPr>
-      <w:t xml:space="preserve"> y Bogotá esquina, Edif. Matriz, segundo piso. Quito-Ecuador</w:t>
+      <w:t>Av. 10 de Agosto y Bogotá esquina, Edif. Matriz, segundo piso. Quito-Ecuador</w:t>
     </w:r>
   </w:p>
   <w:p>

</xml_diff>